<commit_message>
logbook update week 5
</commit_message>
<xml_diff>
--- a/Machine Learning in finance _LogBook_Shashank.docx
+++ b/Machine Learning in finance _LogBook_Shashank.docx
@@ -9048,6 +9048,64 @@
           </wp:inline>
         </w:drawing>
       </w:r>
+    </w:p>
+    <w:p>
+      <w:pPr>
+        <w:rPr>
+          <w:rFonts w:ascii="Arial" w:hAnsi="Arial" w:cs="Arial"/>
+          <w:b/>
+          <w:bCs/>
+          <w:sz w:val="32"/>
+          <w:szCs w:val="32"/>
+          <w:lang w:val="en-US"/>
+        </w:rPr>
+      </w:pPr>
+    </w:p>
+    <w:p>
+      <w:pPr>
+        <w:rPr>
+          <w:rFonts w:ascii="Arial" w:hAnsi="Arial" w:cs="Arial"/>
+          <w:b/>
+          <w:bCs/>
+          <w:sz w:val="32"/>
+          <w:szCs w:val="32"/>
+          <w:lang w:val="en-US"/>
+        </w:rPr>
+      </w:pPr>
+      <w:r>
+        <w:rPr>
+          <w:rFonts w:ascii="Arial" w:hAnsi="Arial" w:cs="Arial"/>
+          <w:b/>
+          <w:bCs/>
+          <w:sz w:val="32"/>
+          <w:szCs w:val="32"/>
+          <w:lang w:val="en-US"/>
+        </w:rPr>
+        <w:t>Week 5</w:t>
+      </w:r>
+    </w:p>
+    <w:p>
+      <w:pPr>
+        <w:rPr>
+          <w:rFonts w:ascii="Arial" w:hAnsi="Arial" w:cs="Arial"/>
+          <w:b/>
+          <w:bCs/>
+          <w:sz w:val="32"/>
+          <w:szCs w:val="32"/>
+          <w:lang w:val="en-US"/>
+        </w:rPr>
+      </w:pPr>
+      <w:r>
+        <w:rPr>
+          <w:rFonts w:ascii="Arial" w:hAnsi="Arial" w:cs="Arial"/>
+          <w:b/>
+          <w:bCs/>
+          <w:sz w:val="32"/>
+          <w:szCs w:val="32"/>
+          <w:lang w:val="en-US"/>
+        </w:rPr>
+        <w:t xml:space="preserve">   </w:t>
+      </w:r>
       <w:bookmarkStart w:id="0" w:name="_GoBack"/>
       <w:bookmarkEnd w:id="0"/>
     </w:p>
@@ -9055,11 +9113,1989 @@
       <w:pPr>
         <w:rPr>
           <w:rFonts w:ascii="Arial" w:hAnsi="Arial" w:cs="Arial"/>
+          <w:b/>
+          <w:bCs/>
+          <w:sz w:val="20"/>
+          <w:szCs w:val="20"/>
+          <w:lang w:val="en-US"/>
+        </w:rPr>
+      </w:pPr>
+      <w:r>
+        <w:rPr>
+          <w:rFonts w:ascii="Arial" w:hAnsi="Arial" w:cs="Arial"/>
+          <w:b/>
+          <w:bCs/>
+          <w:sz w:val="20"/>
+          <w:szCs w:val="20"/>
+          <w:lang w:val="en-US"/>
+        </w:rPr>
+        <w:t>1) Modify the practical session CNN model by reducing the convolutional core size to 5.</w:t>
+      </w:r>
+    </w:p>
+    <w:p>
+      <w:pPr>
+        <w:rPr>
+          <w:rFonts w:ascii="Arial" w:hAnsi="Arial" w:cs="Arial"/>
+          <w:b/>
+          <w:bCs/>
+          <w:sz w:val="20"/>
+          <w:szCs w:val="20"/>
+          <w:lang w:val="en-US"/>
+        </w:rPr>
+      </w:pPr>
+      <w:r>
+        <w:rPr>
+          <w:rFonts w:ascii="Arial" w:hAnsi="Arial" w:cs="Arial"/>
+          <w:b/>
+          <w:bCs/>
+          <w:sz w:val="20"/>
+          <w:szCs w:val="20"/>
+          <w:lang w:val="en-US"/>
+        </w:rPr>
+        <w:t xml:space="preserve">2) Change the </w:t>
+      </w:r>
+      <w:proofErr w:type="spellStart"/>
+      <w:r>
+        <w:rPr>
+          <w:rFonts w:ascii="Arial" w:hAnsi="Arial" w:cs="Arial"/>
+          <w:b/>
+          <w:bCs/>
+          <w:sz w:val="20"/>
+          <w:szCs w:val="20"/>
+          <w:lang w:val="en-US"/>
+        </w:rPr>
+        <w:t>batch_size</w:t>
+      </w:r>
+      <w:proofErr w:type="spellEnd"/>
+      <w:r>
+        <w:rPr>
+          <w:rFonts w:ascii="Arial" w:hAnsi="Arial" w:cs="Arial"/>
+          <w:b/>
+          <w:bCs/>
+          <w:sz w:val="20"/>
+          <w:szCs w:val="20"/>
+          <w:lang w:val="en-US"/>
+        </w:rPr>
+        <w:t xml:space="preserve"> to 50.</w:t>
+      </w:r>
+    </w:p>
+    <w:p>
+      <w:pPr>
+        <w:rPr>
+          <w:rFonts w:ascii="Arial" w:hAnsi="Arial" w:cs="Arial"/>
+          <w:b/>
+          <w:bCs/>
+          <w:sz w:val="20"/>
+          <w:szCs w:val="20"/>
+          <w:lang w:val="en-US"/>
+        </w:rPr>
+      </w:pPr>
+      <w:r>
+        <w:rPr>
+          <w:rFonts w:ascii="Arial" w:hAnsi="Arial" w:cs="Arial"/>
+          <w:b/>
+          <w:bCs/>
+          <w:sz w:val="20"/>
+          <w:szCs w:val="20"/>
+          <w:lang w:val="en-US"/>
+        </w:rPr>
+        <w:t>3) Also, change the size of the number of epochs, which is calculated by the formula:</w:t>
+      </w:r>
+    </w:p>
+    <w:p>
+      <w:pPr>
+        <w:rPr>
+          <w:rFonts w:ascii="Arial" w:hAnsi="Arial" w:cs="Arial"/>
+          <w:b/>
+          <w:bCs/>
+          <w:sz w:val="20"/>
+          <w:szCs w:val="20"/>
+          <w:lang w:val="en-US"/>
+        </w:rPr>
+      </w:pPr>
+    </w:p>
+    <w:p>
+      <w:pPr>
+        <w:rPr>
+          <w:rFonts w:ascii="Arial" w:hAnsi="Arial" w:cs="Arial"/>
+          <w:b/>
+          <w:bCs/>
+          <w:sz w:val="20"/>
+          <w:szCs w:val="20"/>
+          <w:lang w:val="en-US"/>
+        </w:rPr>
+      </w:pPr>
+      <w:r>
+        <w:rPr>
+          <w:rFonts w:ascii="Arial" w:hAnsi="Arial" w:cs="Arial"/>
+          <w:b/>
+          <w:bCs/>
+          <w:sz w:val="20"/>
+          <w:szCs w:val="20"/>
+          <w:lang w:val="en-US"/>
+        </w:rPr>
+        <w:t xml:space="preserve">   Z + Y, if Z = 0</w:t>
+      </w:r>
+    </w:p>
+    <w:p>
+      <w:pPr>
+        <w:rPr>
+          <w:rFonts w:ascii="Arial" w:hAnsi="Arial" w:cs="Arial"/>
+          <w:b/>
+          <w:bCs/>
+          <w:sz w:val="20"/>
+          <w:szCs w:val="20"/>
+          <w:lang w:val="en-US"/>
+        </w:rPr>
+      </w:pPr>
+    </w:p>
+    <w:p>
+      <w:pPr>
+        <w:rPr>
+          <w:rFonts w:ascii="Arial" w:hAnsi="Arial" w:cs="Arial"/>
+          <w:b/>
+          <w:bCs/>
+          <w:sz w:val="20"/>
+          <w:szCs w:val="20"/>
+          <w:lang w:val="en-US"/>
+        </w:rPr>
+      </w:pPr>
+      <w:r>
+        <w:rPr>
+          <w:rFonts w:ascii="Arial" w:hAnsi="Arial" w:cs="Arial"/>
+          <w:b/>
+          <w:bCs/>
+          <w:sz w:val="20"/>
+          <w:szCs w:val="20"/>
+          <w:lang w:val="en-US"/>
+        </w:rPr>
+        <w:t xml:space="preserve">   10 + Y, if Z = 0 and Y is not 0</w:t>
+      </w:r>
+    </w:p>
+    <w:p>
+      <w:pPr>
+        <w:rPr>
+          <w:rFonts w:ascii="Arial" w:hAnsi="Arial" w:cs="Arial"/>
+          <w:b/>
+          <w:bCs/>
+          <w:sz w:val="20"/>
+          <w:szCs w:val="20"/>
+          <w:lang w:val="en-US"/>
+        </w:rPr>
+      </w:pPr>
+    </w:p>
+    <w:p>
+      <w:pPr>
+        <w:rPr>
+          <w:rFonts w:ascii="Arial" w:hAnsi="Arial" w:cs="Arial"/>
+          <w:b/>
+          <w:bCs/>
+          <w:sz w:val="20"/>
+          <w:szCs w:val="20"/>
+          <w:lang w:val="en-US"/>
+        </w:rPr>
+      </w:pPr>
+      <w:r>
+        <w:rPr>
+          <w:rFonts w:ascii="Arial" w:hAnsi="Arial" w:cs="Arial"/>
+          <w:b/>
+          <w:bCs/>
+          <w:sz w:val="20"/>
+          <w:szCs w:val="20"/>
+          <w:lang w:val="en-US"/>
+        </w:rPr>
+        <w:t xml:space="preserve">   10, if Z = Y = 0</w:t>
+      </w:r>
+    </w:p>
+    <w:p>
+      <w:pPr>
+        <w:rPr>
+          <w:rFonts w:ascii="Arial" w:hAnsi="Arial" w:cs="Arial"/>
+          <w:b/>
+          <w:bCs/>
+          <w:sz w:val="20"/>
+          <w:szCs w:val="20"/>
+          <w:lang w:val="en-US"/>
+        </w:rPr>
+      </w:pPr>
+    </w:p>
+    <w:p>
+      <w:pPr>
+        <w:rPr>
+          <w:rFonts w:ascii="Arial" w:hAnsi="Arial" w:cs="Arial"/>
+          <w:b/>
+          <w:bCs/>
+          <w:sz w:val="20"/>
+          <w:szCs w:val="20"/>
+          <w:lang w:val="en-US"/>
+        </w:rPr>
+      </w:pPr>
+      <w:r>
+        <w:rPr>
+          <w:rFonts w:ascii="Arial" w:hAnsi="Arial" w:cs="Arial"/>
+          <w:b/>
+          <w:bCs/>
+          <w:sz w:val="20"/>
+          <w:szCs w:val="20"/>
+          <w:lang w:val="en-US"/>
+        </w:rPr>
+        <w:t xml:space="preserve">   , where your SID is: XXXXXZY</w:t>
+      </w:r>
+    </w:p>
+    <w:p>
+      <w:pPr>
+        <w:rPr>
+          <w:rFonts w:ascii="Arial" w:hAnsi="Arial" w:cs="Arial"/>
+          <w:b/>
+          <w:bCs/>
+          <w:sz w:val="20"/>
+          <w:szCs w:val="20"/>
+          <w:lang w:val="en-US"/>
+        </w:rPr>
+      </w:pPr>
+      <w:r>
+        <w:rPr>
+          <w:rFonts w:ascii="Arial" w:hAnsi="Arial" w:cs="Arial"/>
+          <w:b/>
+          <w:bCs/>
+          <w:sz w:val="20"/>
+          <w:szCs w:val="20"/>
+          <w:lang w:val="en-US"/>
+        </w:rPr>
+        <w:t>5) Leave other parameters the same as in the practical session.</w:t>
+      </w:r>
+    </w:p>
+    <w:p>
+      <w:pPr>
+        <w:rPr>
+          <w:rFonts w:ascii="Arial" w:hAnsi="Arial" w:cs="Arial"/>
+          <w:b/>
+          <w:bCs/>
+          <w:sz w:val="20"/>
+          <w:szCs w:val="20"/>
+          <w:lang w:val="en-US"/>
+        </w:rPr>
+      </w:pPr>
+      <w:r>
+        <w:rPr>
+          <w:rFonts w:ascii="Arial" w:hAnsi="Arial" w:cs="Arial"/>
+          <w:b/>
+          <w:bCs/>
+          <w:sz w:val="20"/>
+          <w:szCs w:val="20"/>
+          <w:lang w:val="en-US"/>
+        </w:rPr>
+        <w:t>6) Compile the model.</w:t>
+      </w:r>
+    </w:p>
+    <w:p>
+      <w:pPr>
+        <w:rPr>
+          <w:rFonts w:ascii="Arial" w:hAnsi="Arial" w:cs="Arial"/>
+          <w:b/>
+          <w:bCs/>
+          <w:sz w:val="20"/>
+          <w:szCs w:val="20"/>
+          <w:lang w:val="en-US"/>
+        </w:rPr>
+      </w:pPr>
+      <w:r>
+        <w:rPr>
+          <w:rFonts w:ascii="Arial" w:hAnsi="Arial" w:cs="Arial"/>
+          <w:b/>
+          <w:bCs/>
+          <w:sz w:val="20"/>
+          <w:szCs w:val="20"/>
+          <w:lang w:val="en-US"/>
+        </w:rPr>
+        <w:t>6) Train your CNN with the same datasets and demonstrate the received test MAE.</w:t>
+      </w:r>
+    </w:p>
+    <w:p>
+      <w:pPr>
+        <w:rPr>
+          <w:rFonts w:ascii="Arial" w:hAnsi="Arial" w:cs="Arial"/>
+          <w:b/>
+          <w:bCs/>
+          <w:sz w:val="20"/>
+          <w:szCs w:val="20"/>
+          <w:lang w:val="en-US"/>
+        </w:rPr>
+      </w:pPr>
+      <w:r>
+        <w:rPr>
+          <w:rFonts w:ascii="Arial" w:hAnsi="Arial" w:cs="Arial"/>
+          <w:b/>
+          <w:bCs/>
+          <w:sz w:val="20"/>
+          <w:szCs w:val="20"/>
+          <w:lang w:val="en-US"/>
+        </w:rPr>
+        <w:t>Compare your MAE with the MAE of the CNN in the practical session.</w:t>
+      </w:r>
+    </w:p>
+    <w:p>
+      <w:pPr>
+        <w:rPr>
+          <w:rFonts w:ascii="Arial" w:hAnsi="Arial" w:cs="Arial"/>
+          <w:b/>
+          <w:bCs/>
+          <w:sz w:val="20"/>
+          <w:szCs w:val="20"/>
+          <w:lang w:val="en-US"/>
+        </w:rPr>
+      </w:pPr>
+      <w:r>
+        <w:rPr>
+          <w:rFonts w:ascii="Arial" w:hAnsi="Arial" w:cs="Arial"/>
+          <w:b/>
+          <w:bCs/>
+          <w:sz w:val="20"/>
+          <w:szCs w:val="20"/>
+          <w:lang w:val="en-US"/>
+        </w:rPr>
+        <w:t xml:space="preserve">7) Please only add a print-screen of your CNN architecture using </w:t>
+      </w:r>
+      <w:proofErr w:type="spellStart"/>
+      <w:proofErr w:type="gramStart"/>
+      <w:r>
+        <w:rPr>
+          <w:rFonts w:ascii="Arial" w:hAnsi="Arial" w:cs="Arial"/>
+          <w:b/>
+          <w:bCs/>
+          <w:sz w:val="20"/>
+          <w:szCs w:val="20"/>
+          <w:lang w:val="en-US"/>
+        </w:rPr>
+        <w:t>model.summary</w:t>
+      </w:r>
+      <w:proofErr w:type="spellEnd"/>
+      <w:r>
+        <w:rPr>
+          <w:rFonts w:ascii="Arial" w:hAnsi="Arial" w:cs="Arial"/>
+          <w:b/>
+          <w:bCs/>
+          <w:sz w:val="20"/>
+          <w:szCs w:val="20"/>
+          <w:lang w:val="en-US"/>
+        </w:rPr>
+        <w:t>(</w:t>
+      </w:r>
+      <w:proofErr w:type="gramEnd"/>
+      <w:r>
+        <w:rPr>
+          <w:rFonts w:ascii="Arial" w:hAnsi="Arial" w:cs="Arial"/>
+          <w:b/>
+          <w:bCs/>
+          <w:sz w:val="20"/>
+          <w:szCs w:val="20"/>
+          <w:lang w:val="en-US"/>
+        </w:rPr>
+        <w:t>) and the resulting MAE to your Lab Logbook.</w:t>
+      </w:r>
+    </w:p>
+    <w:p>
+      <w:pPr>
+        <w:rPr>
+          <w:rFonts w:ascii="Arial" w:hAnsi="Arial" w:cs="Arial"/>
+          <w:b/>
+          <w:bCs/>
           <w:sz w:val="32"/>
           <w:szCs w:val="32"/>
           <w:lang w:val="en-US"/>
         </w:rPr>
       </w:pPr>
+      <w:r>
+        <w:rPr>
+          <w:rFonts w:ascii="Arial" w:hAnsi="Arial" w:cs="Arial"/>
+          <w:b/>
+          <w:bCs/>
+          <w:sz w:val="32"/>
+          <w:szCs w:val="32"/>
+          <w:lang w:val="en-US"/>
+        </w:rPr>
+        <w:t xml:space="preserve">   </w:t>
+      </w:r>
+    </w:p>
+    <w:p>
+      <w:pPr>
+        <w:shd w:val="clear" w:color="auto" w:fill="1E1E1E"/>
+        <w:spacing w:line="285" w:lineRule="atLeast"/>
+        <w:rPr>
+          <w:rFonts w:ascii="Consolas" w:eastAsia="Times New Roman" w:hAnsi="Consolas" w:cs="Times New Roman"/>
+          <w:color w:val="D4D4D4"/>
+          <w:kern w:val="0"/>
+          <w:sz w:val="21"/>
+          <w:szCs w:val="21"/>
+          <w:lang w:eastAsia="en-IN"/>
+          <w14:ligatures w14:val="none"/>
+        </w:rPr>
+      </w:pPr>
+      <w:r>
+        <w:rPr>
+          <w:rFonts w:ascii="Consolas" w:eastAsia="Times New Roman" w:hAnsi="Consolas" w:cs="Times New Roman"/>
+          <w:color w:val="6A9955"/>
+          <w:kern w:val="0"/>
+          <w:sz w:val="21"/>
+          <w:szCs w:val="21"/>
+          <w:lang w:eastAsia="en-IN"/>
+          <w14:ligatures w14:val="none"/>
+        </w:rPr>
+        <w:t># CNN model with convolutional core size = 5</w:t>
+      </w:r>
+    </w:p>
+    <w:p>
+      <w:pPr>
+        <w:shd w:val="clear" w:color="auto" w:fill="1E1E1E"/>
+        <w:spacing w:line="285" w:lineRule="atLeast"/>
+        <w:rPr>
+          <w:rFonts w:ascii="Consolas" w:eastAsia="Times New Roman" w:hAnsi="Consolas" w:cs="Times New Roman"/>
+          <w:color w:val="D4D4D4"/>
+          <w:kern w:val="0"/>
+          <w:sz w:val="21"/>
+          <w:szCs w:val="21"/>
+          <w:lang w:eastAsia="en-IN"/>
+          <w14:ligatures w14:val="none"/>
+        </w:rPr>
+      </w:pPr>
+    </w:p>
+    <w:p>
+      <w:pPr>
+        <w:shd w:val="clear" w:color="auto" w:fill="1E1E1E"/>
+        <w:spacing w:line="285" w:lineRule="atLeast"/>
+        <w:rPr>
+          <w:rFonts w:ascii="Consolas" w:eastAsia="Times New Roman" w:hAnsi="Consolas" w:cs="Times New Roman"/>
+          <w:color w:val="D4D4D4"/>
+          <w:kern w:val="0"/>
+          <w:sz w:val="21"/>
+          <w:szCs w:val="21"/>
+          <w:lang w:eastAsia="en-IN"/>
+          <w14:ligatures w14:val="none"/>
+        </w:rPr>
+      </w:pPr>
+      <w:proofErr w:type="gramStart"/>
+      <w:r>
+        <w:rPr>
+          <w:rFonts w:ascii="Consolas" w:eastAsia="Times New Roman" w:hAnsi="Consolas" w:cs="Times New Roman"/>
+          <w:color w:val="9CDCFE"/>
+          <w:kern w:val="0"/>
+          <w:sz w:val="21"/>
+          <w:szCs w:val="21"/>
+          <w:lang w:eastAsia="en-IN"/>
+          <w14:ligatures w14:val="none"/>
+        </w:rPr>
+        <w:t>model</w:t>
+      </w:r>
+      <w:proofErr w:type="gramEnd"/>
+      <w:r>
+        <w:rPr>
+          <w:rFonts w:ascii="Consolas" w:eastAsia="Times New Roman" w:hAnsi="Consolas" w:cs="Times New Roman"/>
+          <w:color w:val="D4D4D4"/>
+          <w:kern w:val="0"/>
+          <w:sz w:val="21"/>
+          <w:szCs w:val="21"/>
+          <w:lang w:eastAsia="en-IN"/>
+          <w14:ligatures w14:val="none"/>
+        </w:rPr>
+        <w:t xml:space="preserve"> = </w:t>
+      </w:r>
+      <w:proofErr w:type="spellStart"/>
+      <w:r>
+        <w:rPr>
+          <w:rFonts w:ascii="Consolas" w:eastAsia="Times New Roman" w:hAnsi="Consolas" w:cs="Times New Roman"/>
+          <w:color w:val="D4D4D4"/>
+          <w:kern w:val="0"/>
+          <w:sz w:val="21"/>
+          <w:szCs w:val="21"/>
+          <w:lang w:eastAsia="en-IN"/>
+          <w14:ligatures w14:val="none"/>
+        </w:rPr>
+        <w:t>keras.Sequential</w:t>
+      </w:r>
+      <w:proofErr w:type="spellEnd"/>
+      <w:r>
+        <w:rPr>
+          <w:rFonts w:ascii="Consolas" w:eastAsia="Times New Roman" w:hAnsi="Consolas" w:cs="Times New Roman"/>
+          <w:color w:val="D4D4D4"/>
+          <w:kern w:val="0"/>
+          <w:sz w:val="21"/>
+          <w:szCs w:val="21"/>
+          <w:lang w:eastAsia="en-IN"/>
+          <w14:ligatures w14:val="none"/>
+        </w:rPr>
+        <w:t>([</w:t>
+      </w:r>
+    </w:p>
+    <w:p>
+      <w:pPr>
+        <w:shd w:val="clear" w:color="auto" w:fill="1E1E1E"/>
+        <w:spacing w:line="285" w:lineRule="atLeast"/>
+        <w:rPr>
+          <w:rFonts w:ascii="Consolas" w:eastAsia="Times New Roman" w:hAnsi="Consolas" w:cs="Times New Roman"/>
+          <w:color w:val="D4D4D4"/>
+          <w:kern w:val="0"/>
+          <w:sz w:val="21"/>
+          <w:szCs w:val="21"/>
+          <w:lang w:eastAsia="en-IN"/>
+          <w14:ligatures w14:val="none"/>
+        </w:rPr>
+      </w:pPr>
+    </w:p>
+    <w:p>
+      <w:pPr>
+        <w:shd w:val="clear" w:color="auto" w:fill="1E1E1E"/>
+        <w:spacing w:line="285" w:lineRule="atLeast"/>
+        <w:rPr>
+          <w:rFonts w:ascii="Consolas" w:eastAsia="Times New Roman" w:hAnsi="Consolas" w:cs="Times New Roman"/>
+          <w:color w:val="D4D4D4"/>
+          <w:kern w:val="0"/>
+          <w:sz w:val="21"/>
+          <w:szCs w:val="21"/>
+          <w:lang w:eastAsia="en-IN"/>
+          <w14:ligatures w14:val="none"/>
+        </w:rPr>
+      </w:pPr>
+      <w:r>
+        <w:rPr>
+          <w:rFonts w:ascii="Consolas" w:eastAsia="Times New Roman" w:hAnsi="Consolas" w:cs="Times New Roman"/>
+          <w:color w:val="D4D4D4"/>
+          <w:kern w:val="0"/>
+          <w:sz w:val="21"/>
+          <w:szCs w:val="21"/>
+          <w:lang w:eastAsia="en-IN"/>
+          <w14:ligatures w14:val="none"/>
+        </w:rPr>
+        <w:t xml:space="preserve">    </w:t>
+      </w:r>
+      <w:proofErr w:type="gramStart"/>
+      <w:r>
+        <w:rPr>
+          <w:rFonts w:ascii="Consolas" w:eastAsia="Times New Roman" w:hAnsi="Consolas" w:cs="Times New Roman"/>
+          <w:color w:val="D4D4D4"/>
+          <w:kern w:val="0"/>
+          <w:sz w:val="21"/>
+          <w:szCs w:val="21"/>
+          <w:lang w:eastAsia="en-IN"/>
+          <w14:ligatures w14:val="none"/>
+        </w:rPr>
+        <w:t>keras.layers.Conv1D(</w:t>
+      </w:r>
+      <w:proofErr w:type="gramEnd"/>
+      <w:r>
+        <w:rPr>
+          <w:rFonts w:ascii="Consolas" w:eastAsia="Times New Roman" w:hAnsi="Consolas" w:cs="Times New Roman"/>
+          <w:color w:val="B5CEA8"/>
+          <w:kern w:val="0"/>
+          <w:sz w:val="21"/>
+          <w:szCs w:val="21"/>
+          <w:lang w:eastAsia="en-IN"/>
+          <w14:ligatures w14:val="none"/>
+        </w:rPr>
+        <w:t>50</w:t>
+      </w:r>
+      <w:r>
+        <w:rPr>
+          <w:rFonts w:ascii="Consolas" w:eastAsia="Times New Roman" w:hAnsi="Consolas" w:cs="Times New Roman"/>
+          <w:color w:val="D4D4D4"/>
+          <w:kern w:val="0"/>
+          <w:sz w:val="21"/>
+          <w:szCs w:val="21"/>
+          <w:lang w:eastAsia="en-IN"/>
+          <w14:ligatures w14:val="none"/>
+        </w:rPr>
+        <w:t xml:space="preserve">, </w:t>
+      </w:r>
+      <w:r>
+        <w:rPr>
+          <w:rFonts w:ascii="Consolas" w:eastAsia="Times New Roman" w:hAnsi="Consolas" w:cs="Times New Roman"/>
+          <w:color w:val="B5CEA8"/>
+          <w:kern w:val="0"/>
+          <w:sz w:val="21"/>
+          <w:szCs w:val="21"/>
+          <w:lang w:eastAsia="en-IN"/>
+          <w14:ligatures w14:val="none"/>
+        </w:rPr>
+        <w:t>5</w:t>
+      </w:r>
+      <w:r>
+        <w:rPr>
+          <w:rFonts w:ascii="Consolas" w:eastAsia="Times New Roman" w:hAnsi="Consolas" w:cs="Times New Roman"/>
+          <w:color w:val="D4D4D4"/>
+          <w:kern w:val="0"/>
+          <w:sz w:val="21"/>
+          <w:szCs w:val="21"/>
+          <w:lang w:eastAsia="en-IN"/>
+          <w14:ligatures w14:val="none"/>
+        </w:rPr>
+        <w:t xml:space="preserve">, </w:t>
+      </w:r>
+      <w:r>
+        <w:rPr>
+          <w:rFonts w:ascii="Consolas" w:eastAsia="Times New Roman" w:hAnsi="Consolas" w:cs="Times New Roman"/>
+          <w:color w:val="9CDCFE"/>
+          <w:kern w:val="0"/>
+          <w:sz w:val="21"/>
+          <w:szCs w:val="21"/>
+          <w:lang w:eastAsia="en-IN"/>
+          <w14:ligatures w14:val="none"/>
+        </w:rPr>
+        <w:t>padding</w:t>
+      </w:r>
+      <w:r>
+        <w:rPr>
+          <w:rFonts w:ascii="Consolas" w:eastAsia="Times New Roman" w:hAnsi="Consolas" w:cs="Times New Roman"/>
+          <w:color w:val="D4D4D4"/>
+          <w:kern w:val="0"/>
+          <w:sz w:val="21"/>
+          <w:szCs w:val="21"/>
+          <w:lang w:eastAsia="en-IN"/>
+          <w14:ligatures w14:val="none"/>
+        </w:rPr>
+        <w:t>=</w:t>
+      </w:r>
+      <w:r>
+        <w:rPr>
+          <w:rFonts w:ascii="Consolas" w:eastAsia="Times New Roman" w:hAnsi="Consolas" w:cs="Times New Roman"/>
+          <w:color w:val="CE9178"/>
+          <w:kern w:val="0"/>
+          <w:sz w:val="21"/>
+          <w:szCs w:val="21"/>
+          <w:lang w:eastAsia="en-IN"/>
+          <w14:ligatures w14:val="none"/>
+        </w:rPr>
+        <w:t>'same'</w:t>
+      </w:r>
+      <w:r>
+        <w:rPr>
+          <w:rFonts w:ascii="Consolas" w:eastAsia="Times New Roman" w:hAnsi="Consolas" w:cs="Times New Roman"/>
+          <w:color w:val="D4D4D4"/>
+          <w:kern w:val="0"/>
+          <w:sz w:val="21"/>
+          <w:szCs w:val="21"/>
+          <w:lang w:eastAsia="en-IN"/>
+          <w14:ligatures w14:val="none"/>
+        </w:rPr>
+        <w:t xml:space="preserve">, </w:t>
+      </w:r>
+      <w:proofErr w:type="spellStart"/>
+      <w:r>
+        <w:rPr>
+          <w:rFonts w:ascii="Consolas" w:eastAsia="Times New Roman" w:hAnsi="Consolas" w:cs="Times New Roman"/>
+          <w:color w:val="9CDCFE"/>
+          <w:kern w:val="0"/>
+          <w:sz w:val="21"/>
+          <w:szCs w:val="21"/>
+          <w:lang w:eastAsia="en-IN"/>
+          <w14:ligatures w14:val="none"/>
+        </w:rPr>
+        <w:t>input_shape</w:t>
+      </w:r>
+      <w:proofErr w:type="spellEnd"/>
+      <w:r>
+        <w:rPr>
+          <w:rFonts w:ascii="Consolas" w:eastAsia="Times New Roman" w:hAnsi="Consolas" w:cs="Times New Roman"/>
+          <w:color w:val="D4D4D4"/>
+          <w:kern w:val="0"/>
+          <w:sz w:val="21"/>
+          <w:szCs w:val="21"/>
+          <w:lang w:eastAsia="en-IN"/>
+          <w14:ligatures w14:val="none"/>
+        </w:rPr>
+        <w:t>=(</w:t>
+      </w:r>
+      <w:r>
+        <w:rPr>
+          <w:rFonts w:ascii="Consolas" w:eastAsia="Times New Roman" w:hAnsi="Consolas" w:cs="Times New Roman"/>
+          <w:color w:val="B5CEA8"/>
+          <w:kern w:val="0"/>
+          <w:sz w:val="21"/>
+          <w:szCs w:val="21"/>
+          <w:lang w:eastAsia="en-IN"/>
+          <w14:ligatures w14:val="none"/>
+        </w:rPr>
+        <w:t>50</w:t>
+      </w:r>
+      <w:r>
+        <w:rPr>
+          <w:rFonts w:ascii="Consolas" w:eastAsia="Times New Roman" w:hAnsi="Consolas" w:cs="Times New Roman"/>
+          <w:color w:val="D4D4D4"/>
+          <w:kern w:val="0"/>
+          <w:sz w:val="21"/>
+          <w:szCs w:val="21"/>
+          <w:lang w:eastAsia="en-IN"/>
+          <w14:ligatures w14:val="none"/>
+        </w:rPr>
+        <w:t xml:space="preserve">, </w:t>
+      </w:r>
+      <w:r>
+        <w:rPr>
+          <w:rFonts w:ascii="Consolas" w:eastAsia="Times New Roman" w:hAnsi="Consolas" w:cs="Times New Roman"/>
+          <w:color w:val="B5CEA8"/>
+          <w:kern w:val="0"/>
+          <w:sz w:val="21"/>
+          <w:szCs w:val="21"/>
+          <w:lang w:eastAsia="en-IN"/>
+          <w14:ligatures w14:val="none"/>
+        </w:rPr>
+        <w:t>5</w:t>
+      </w:r>
+      <w:r>
+        <w:rPr>
+          <w:rFonts w:ascii="Consolas" w:eastAsia="Times New Roman" w:hAnsi="Consolas" w:cs="Times New Roman"/>
+          <w:color w:val="D4D4D4"/>
+          <w:kern w:val="0"/>
+          <w:sz w:val="21"/>
+          <w:szCs w:val="21"/>
+          <w:lang w:eastAsia="en-IN"/>
+          <w14:ligatures w14:val="none"/>
+        </w:rPr>
+        <w:t xml:space="preserve">), </w:t>
+      </w:r>
+      <w:r>
+        <w:rPr>
+          <w:rFonts w:ascii="Consolas" w:eastAsia="Times New Roman" w:hAnsi="Consolas" w:cs="Times New Roman"/>
+          <w:color w:val="9CDCFE"/>
+          <w:kern w:val="0"/>
+          <w:sz w:val="21"/>
+          <w:szCs w:val="21"/>
+          <w:lang w:eastAsia="en-IN"/>
+          <w14:ligatures w14:val="none"/>
+        </w:rPr>
+        <w:t>activation</w:t>
+      </w:r>
+      <w:r>
+        <w:rPr>
+          <w:rFonts w:ascii="Consolas" w:eastAsia="Times New Roman" w:hAnsi="Consolas" w:cs="Times New Roman"/>
+          <w:color w:val="D4D4D4"/>
+          <w:kern w:val="0"/>
+          <w:sz w:val="21"/>
+          <w:szCs w:val="21"/>
+          <w:lang w:eastAsia="en-IN"/>
+          <w14:ligatures w14:val="none"/>
+        </w:rPr>
+        <w:t>=</w:t>
+      </w:r>
+      <w:proofErr w:type="spellStart"/>
+      <w:r>
+        <w:rPr>
+          <w:rFonts w:ascii="Consolas" w:eastAsia="Times New Roman" w:hAnsi="Consolas" w:cs="Times New Roman"/>
+          <w:color w:val="4EC9B0"/>
+          <w:kern w:val="0"/>
+          <w:sz w:val="21"/>
+          <w:szCs w:val="21"/>
+          <w:lang w:eastAsia="en-IN"/>
+          <w14:ligatures w14:val="none"/>
+        </w:rPr>
+        <w:t>tf</w:t>
+      </w:r>
+      <w:r>
+        <w:rPr>
+          <w:rFonts w:ascii="Consolas" w:eastAsia="Times New Roman" w:hAnsi="Consolas" w:cs="Times New Roman"/>
+          <w:color w:val="D4D4D4"/>
+          <w:kern w:val="0"/>
+          <w:sz w:val="21"/>
+          <w:szCs w:val="21"/>
+          <w:lang w:eastAsia="en-IN"/>
+          <w14:ligatures w14:val="none"/>
+        </w:rPr>
+        <w:t>.</w:t>
+      </w:r>
+      <w:r>
+        <w:rPr>
+          <w:rFonts w:ascii="Consolas" w:eastAsia="Times New Roman" w:hAnsi="Consolas" w:cs="Times New Roman"/>
+          <w:color w:val="4EC9B0"/>
+          <w:kern w:val="0"/>
+          <w:sz w:val="21"/>
+          <w:szCs w:val="21"/>
+          <w:lang w:eastAsia="en-IN"/>
+          <w14:ligatures w14:val="none"/>
+        </w:rPr>
+        <w:t>nn</w:t>
+      </w:r>
+      <w:r>
+        <w:rPr>
+          <w:rFonts w:ascii="Consolas" w:eastAsia="Times New Roman" w:hAnsi="Consolas" w:cs="Times New Roman"/>
+          <w:color w:val="D4D4D4"/>
+          <w:kern w:val="0"/>
+          <w:sz w:val="21"/>
+          <w:szCs w:val="21"/>
+          <w:lang w:eastAsia="en-IN"/>
+          <w14:ligatures w14:val="none"/>
+        </w:rPr>
+        <w:t>.</w:t>
+      </w:r>
+      <w:r>
+        <w:rPr>
+          <w:rFonts w:ascii="Consolas" w:eastAsia="Times New Roman" w:hAnsi="Consolas" w:cs="Times New Roman"/>
+          <w:color w:val="DCDCAA"/>
+          <w:kern w:val="0"/>
+          <w:sz w:val="21"/>
+          <w:szCs w:val="21"/>
+          <w:lang w:eastAsia="en-IN"/>
+          <w14:ligatures w14:val="none"/>
+        </w:rPr>
+        <w:t>relu</w:t>
+      </w:r>
+      <w:proofErr w:type="spellEnd"/>
+      <w:r>
+        <w:rPr>
+          <w:rFonts w:ascii="Consolas" w:eastAsia="Times New Roman" w:hAnsi="Consolas" w:cs="Times New Roman"/>
+          <w:color w:val="D4D4D4"/>
+          <w:kern w:val="0"/>
+          <w:sz w:val="21"/>
+          <w:szCs w:val="21"/>
+          <w:lang w:eastAsia="en-IN"/>
+          <w14:ligatures w14:val="none"/>
+        </w:rPr>
+        <w:t xml:space="preserve">, </w:t>
+      </w:r>
+      <w:proofErr w:type="spellStart"/>
+      <w:r>
+        <w:rPr>
+          <w:rFonts w:ascii="Consolas" w:eastAsia="Times New Roman" w:hAnsi="Consolas" w:cs="Times New Roman"/>
+          <w:color w:val="9CDCFE"/>
+          <w:kern w:val="0"/>
+          <w:sz w:val="21"/>
+          <w:szCs w:val="21"/>
+          <w:lang w:eastAsia="en-IN"/>
+          <w14:ligatures w14:val="none"/>
+        </w:rPr>
+        <w:t>kernel_initializer</w:t>
+      </w:r>
+      <w:proofErr w:type="spellEnd"/>
+      <w:r>
+        <w:rPr>
+          <w:rFonts w:ascii="Consolas" w:eastAsia="Times New Roman" w:hAnsi="Consolas" w:cs="Times New Roman"/>
+          <w:color w:val="D4D4D4"/>
+          <w:kern w:val="0"/>
+          <w:sz w:val="21"/>
+          <w:szCs w:val="21"/>
+          <w:lang w:eastAsia="en-IN"/>
+          <w14:ligatures w14:val="none"/>
+        </w:rPr>
+        <w:t>=</w:t>
+      </w:r>
+      <w:r>
+        <w:rPr>
+          <w:rFonts w:ascii="Consolas" w:eastAsia="Times New Roman" w:hAnsi="Consolas" w:cs="Times New Roman"/>
+          <w:color w:val="CE9178"/>
+          <w:kern w:val="0"/>
+          <w:sz w:val="21"/>
+          <w:szCs w:val="21"/>
+          <w:lang w:eastAsia="en-IN"/>
+          <w14:ligatures w14:val="none"/>
+        </w:rPr>
+        <w:t>"normal"</w:t>
+      </w:r>
+      <w:r>
+        <w:rPr>
+          <w:rFonts w:ascii="Consolas" w:eastAsia="Times New Roman" w:hAnsi="Consolas" w:cs="Times New Roman"/>
+          <w:color w:val="D4D4D4"/>
+          <w:kern w:val="0"/>
+          <w:sz w:val="21"/>
+          <w:szCs w:val="21"/>
+          <w:lang w:eastAsia="en-IN"/>
+          <w14:ligatures w14:val="none"/>
+        </w:rPr>
+        <w:t>),</w:t>
+      </w:r>
+    </w:p>
+    <w:p>
+      <w:pPr>
+        <w:shd w:val="clear" w:color="auto" w:fill="1E1E1E"/>
+        <w:spacing w:line="285" w:lineRule="atLeast"/>
+        <w:rPr>
+          <w:rFonts w:ascii="Consolas" w:eastAsia="Times New Roman" w:hAnsi="Consolas" w:cs="Times New Roman"/>
+          <w:color w:val="D4D4D4"/>
+          <w:kern w:val="0"/>
+          <w:sz w:val="21"/>
+          <w:szCs w:val="21"/>
+          <w:lang w:eastAsia="en-IN"/>
+          <w14:ligatures w14:val="none"/>
+        </w:rPr>
+      </w:pPr>
+      <w:r>
+        <w:rPr>
+          <w:rFonts w:ascii="Consolas" w:eastAsia="Times New Roman" w:hAnsi="Consolas" w:cs="Times New Roman"/>
+          <w:color w:val="D4D4D4"/>
+          <w:kern w:val="0"/>
+          <w:sz w:val="21"/>
+          <w:szCs w:val="21"/>
+          <w:lang w:eastAsia="en-IN"/>
+          <w14:ligatures w14:val="none"/>
+        </w:rPr>
+        <w:t xml:space="preserve">    </w:t>
+      </w:r>
+    </w:p>
+    <w:p>
+      <w:pPr>
+        <w:shd w:val="clear" w:color="auto" w:fill="1E1E1E"/>
+        <w:spacing w:line="285" w:lineRule="atLeast"/>
+        <w:rPr>
+          <w:rFonts w:ascii="Consolas" w:eastAsia="Times New Roman" w:hAnsi="Consolas" w:cs="Times New Roman"/>
+          <w:color w:val="D4D4D4"/>
+          <w:kern w:val="0"/>
+          <w:sz w:val="21"/>
+          <w:szCs w:val="21"/>
+          <w:lang w:eastAsia="en-IN"/>
+          <w14:ligatures w14:val="none"/>
+        </w:rPr>
+      </w:pPr>
+      <w:r>
+        <w:rPr>
+          <w:rFonts w:ascii="Consolas" w:eastAsia="Times New Roman" w:hAnsi="Consolas" w:cs="Times New Roman"/>
+          <w:color w:val="D4D4D4"/>
+          <w:kern w:val="0"/>
+          <w:sz w:val="21"/>
+          <w:szCs w:val="21"/>
+          <w:lang w:eastAsia="en-IN"/>
+          <w14:ligatures w14:val="none"/>
+        </w:rPr>
+        <w:t xml:space="preserve">    </w:t>
+      </w:r>
+      <w:proofErr w:type="gramStart"/>
+      <w:r>
+        <w:rPr>
+          <w:rFonts w:ascii="Consolas" w:eastAsia="Times New Roman" w:hAnsi="Consolas" w:cs="Times New Roman"/>
+          <w:color w:val="D4D4D4"/>
+          <w:kern w:val="0"/>
+          <w:sz w:val="21"/>
+          <w:szCs w:val="21"/>
+          <w:lang w:eastAsia="en-IN"/>
+          <w14:ligatures w14:val="none"/>
+        </w:rPr>
+        <w:t>keras.layers.MaxPooling1D(</w:t>
+      </w:r>
+      <w:proofErr w:type="gramEnd"/>
+      <w:r>
+        <w:rPr>
+          <w:rFonts w:ascii="Consolas" w:eastAsia="Times New Roman" w:hAnsi="Consolas" w:cs="Times New Roman"/>
+          <w:color w:val="B5CEA8"/>
+          <w:kern w:val="0"/>
+          <w:sz w:val="21"/>
+          <w:szCs w:val="21"/>
+          <w:lang w:eastAsia="en-IN"/>
+          <w14:ligatures w14:val="none"/>
+        </w:rPr>
+        <w:t>7</w:t>
+      </w:r>
+      <w:r>
+        <w:rPr>
+          <w:rFonts w:ascii="Consolas" w:eastAsia="Times New Roman" w:hAnsi="Consolas" w:cs="Times New Roman"/>
+          <w:color w:val="D4D4D4"/>
+          <w:kern w:val="0"/>
+          <w:sz w:val="21"/>
+          <w:szCs w:val="21"/>
+          <w:lang w:eastAsia="en-IN"/>
+          <w14:ligatures w14:val="none"/>
+        </w:rPr>
+        <w:t>),</w:t>
+      </w:r>
+    </w:p>
+    <w:p>
+      <w:pPr>
+        <w:shd w:val="clear" w:color="auto" w:fill="1E1E1E"/>
+        <w:spacing w:line="285" w:lineRule="atLeast"/>
+        <w:rPr>
+          <w:rFonts w:ascii="Consolas" w:eastAsia="Times New Roman" w:hAnsi="Consolas" w:cs="Times New Roman"/>
+          <w:color w:val="D4D4D4"/>
+          <w:kern w:val="0"/>
+          <w:sz w:val="21"/>
+          <w:szCs w:val="21"/>
+          <w:lang w:eastAsia="en-IN"/>
+          <w14:ligatures w14:val="none"/>
+        </w:rPr>
+      </w:pPr>
+      <w:r>
+        <w:rPr>
+          <w:rFonts w:ascii="Consolas" w:eastAsia="Times New Roman" w:hAnsi="Consolas" w:cs="Times New Roman"/>
+          <w:color w:val="D4D4D4"/>
+          <w:kern w:val="0"/>
+          <w:sz w:val="21"/>
+          <w:szCs w:val="21"/>
+          <w:lang w:eastAsia="en-IN"/>
+          <w14:ligatures w14:val="none"/>
+        </w:rPr>
+        <w:t xml:space="preserve">    </w:t>
+      </w:r>
+    </w:p>
+    <w:p>
+      <w:pPr>
+        <w:shd w:val="clear" w:color="auto" w:fill="1E1E1E"/>
+        <w:spacing w:line="285" w:lineRule="atLeast"/>
+        <w:rPr>
+          <w:rFonts w:ascii="Consolas" w:eastAsia="Times New Roman" w:hAnsi="Consolas" w:cs="Times New Roman"/>
+          <w:color w:val="D4D4D4"/>
+          <w:kern w:val="0"/>
+          <w:sz w:val="21"/>
+          <w:szCs w:val="21"/>
+          <w:lang w:eastAsia="en-IN"/>
+          <w14:ligatures w14:val="none"/>
+        </w:rPr>
+      </w:pPr>
+      <w:r>
+        <w:rPr>
+          <w:rFonts w:ascii="Consolas" w:eastAsia="Times New Roman" w:hAnsi="Consolas" w:cs="Times New Roman"/>
+          <w:color w:val="D4D4D4"/>
+          <w:kern w:val="0"/>
+          <w:sz w:val="21"/>
+          <w:szCs w:val="21"/>
+          <w:lang w:eastAsia="en-IN"/>
+          <w14:ligatures w14:val="none"/>
+        </w:rPr>
+        <w:lastRenderedPageBreak/>
+        <w:t xml:space="preserve">    </w:t>
+      </w:r>
+      <w:proofErr w:type="gramStart"/>
+      <w:r>
+        <w:rPr>
+          <w:rFonts w:ascii="Consolas" w:eastAsia="Times New Roman" w:hAnsi="Consolas" w:cs="Times New Roman"/>
+          <w:color w:val="D4D4D4"/>
+          <w:kern w:val="0"/>
+          <w:sz w:val="21"/>
+          <w:szCs w:val="21"/>
+          <w:lang w:eastAsia="en-IN"/>
+          <w14:ligatures w14:val="none"/>
+        </w:rPr>
+        <w:t>keras.layers.Conv1D(</w:t>
+      </w:r>
+      <w:proofErr w:type="gramEnd"/>
+      <w:r>
+        <w:rPr>
+          <w:rFonts w:ascii="Consolas" w:eastAsia="Times New Roman" w:hAnsi="Consolas" w:cs="Times New Roman"/>
+          <w:color w:val="B5CEA8"/>
+          <w:kern w:val="0"/>
+          <w:sz w:val="21"/>
+          <w:szCs w:val="21"/>
+          <w:lang w:eastAsia="en-IN"/>
+          <w14:ligatures w14:val="none"/>
+        </w:rPr>
+        <w:t>100</w:t>
+      </w:r>
+      <w:r>
+        <w:rPr>
+          <w:rFonts w:ascii="Consolas" w:eastAsia="Times New Roman" w:hAnsi="Consolas" w:cs="Times New Roman"/>
+          <w:color w:val="D4D4D4"/>
+          <w:kern w:val="0"/>
+          <w:sz w:val="21"/>
+          <w:szCs w:val="21"/>
+          <w:lang w:eastAsia="en-IN"/>
+          <w14:ligatures w14:val="none"/>
+        </w:rPr>
+        <w:t xml:space="preserve">, </w:t>
+      </w:r>
+      <w:r>
+        <w:rPr>
+          <w:rFonts w:ascii="Consolas" w:eastAsia="Times New Roman" w:hAnsi="Consolas" w:cs="Times New Roman"/>
+          <w:color w:val="B5CEA8"/>
+          <w:kern w:val="0"/>
+          <w:sz w:val="21"/>
+          <w:szCs w:val="21"/>
+          <w:lang w:eastAsia="en-IN"/>
+          <w14:ligatures w14:val="none"/>
+        </w:rPr>
+        <w:t>5</w:t>
+      </w:r>
+      <w:r>
+        <w:rPr>
+          <w:rFonts w:ascii="Consolas" w:eastAsia="Times New Roman" w:hAnsi="Consolas" w:cs="Times New Roman"/>
+          <w:color w:val="D4D4D4"/>
+          <w:kern w:val="0"/>
+          <w:sz w:val="21"/>
+          <w:szCs w:val="21"/>
+          <w:lang w:eastAsia="en-IN"/>
+          <w14:ligatures w14:val="none"/>
+        </w:rPr>
+        <w:t xml:space="preserve">, </w:t>
+      </w:r>
+      <w:r>
+        <w:rPr>
+          <w:rFonts w:ascii="Consolas" w:eastAsia="Times New Roman" w:hAnsi="Consolas" w:cs="Times New Roman"/>
+          <w:color w:val="9CDCFE"/>
+          <w:kern w:val="0"/>
+          <w:sz w:val="21"/>
+          <w:szCs w:val="21"/>
+          <w:lang w:eastAsia="en-IN"/>
+          <w14:ligatures w14:val="none"/>
+        </w:rPr>
+        <w:t>padding</w:t>
+      </w:r>
+      <w:r>
+        <w:rPr>
+          <w:rFonts w:ascii="Consolas" w:eastAsia="Times New Roman" w:hAnsi="Consolas" w:cs="Times New Roman"/>
+          <w:color w:val="D4D4D4"/>
+          <w:kern w:val="0"/>
+          <w:sz w:val="21"/>
+          <w:szCs w:val="21"/>
+          <w:lang w:eastAsia="en-IN"/>
+          <w14:ligatures w14:val="none"/>
+        </w:rPr>
+        <w:t>=</w:t>
+      </w:r>
+      <w:r>
+        <w:rPr>
+          <w:rFonts w:ascii="Consolas" w:eastAsia="Times New Roman" w:hAnsi="Consolas" w:cs="Times New Roman"/>
+          <w:color w:val="CE9178"/>
+          <w:kern w:val="0"/>
+          <w:sz w:val="21"/>
+          <w:szCs w:val="21"/>
+          <w:lang w:eastAsia="en-IN"/>
+          <w14:ligatures w14:val="none"/>
+        </w:rPr>
+        <w:t>'same'</w:t>
+      </w:r>
+      <w:r>
+        <w:rPr>
+          <w:rFonts w:ascii="Consolas" w:eastAsia="Times New Roman" w:hAnsi="Consolas" w:cs="Times New Roman"/>
+          <w:color w:val="D4D4D4"/>
+          <w:kern w:val="0"/>
+          <w:sz w:val="21"/>
+          <w:szCs w:val="21"/>
+          <w:lang w:eastAsia="en-IN"/>
+          <w14:ligatures w14:val="none"/>
+        </w:rPr>
+        <w:t xml:space="preserve">, </w:t>
+      </w:r>
+      <w:r>
+        <w:rPr>
+          <w:rFonts w:ascii="Consolas" w:eastAsia="Times New Roman" w:hAnsi="Consolas" w:cs="Times New Roman"/>
+          <w:color w:val="9CDCFE"/>
+          <w:kern w:val="0"/>
+          <w:sz w:val="21"/>
+          <w:szCs w:val="21"/>
+          <w:lang w:eastAsia="en-IN"/>
+          <w14:ligatures w14:val="none"/>
+        </w:rPr>
+        <w:t>activation</w:t>
+      </w:r>
+      <w:r>
+        <w:rPr>
+          <w:rFonts w:ascii="Consolas" w:eastAsia="Times New Roman" w:hAnsi="Consolas" w:cs="Times New Roman"/>
+          <w:color w:val="D4D4D4"/>
+          <w:kern w:val="0"/>
+          <w:sz w:val="21"/>
+          <w:szCs w:val="21"/>
+          <w:lang w:eastAsia="en-IN"/>
+          <w14:ligatures w14:val="none"/>
+        </w:rPr>
+        <w:t>=</w:t>
+      </w:r>
+      <w:proofErr w:type="spellStart"/>
+      <w:r>
+        <w:rPr>
+          <w:rFonts w:ascii="Consolas" w:eastAsia="Times New Roman" w:hAnsi="Consolas" w:cs="Times New Roman"/>
+          <w:color w:val="4EC9B0"/>
+          <w:kern w:val="0"/>
+          <w:sz w:val="21"/>
+          <w:szCs w:val="21"/>
+          <w:lang w:eastAsia="en-IN"/>
+          <w14:ligatures w14:val="none"/>
+        </w:rPr>
+        <w:t>tf</w:t>
+      </w:r>
+      <w:r>
+        <w:rPr>
+          <w:rFonts w:ascii="Consolas" w:eastAsia="Times New Roman" w:hAnsi="Consolas" w:cs="Times New Roman"/>
+          <w:color w:val="D4D4D4"/>
+          <w:kern w:val="0"/>
+          <w:sz w:val="21"/>
+          <w:szCs w:val="21"/>
+          <w:lang w:eastAsia="en-IN"/>
+          <w14:ligatures w14:val="none"/>
+        </w:rPr>
+        <w:t>.</w:t>
+      </w:r>
+      <w:r>
+        <w:rPr>
+          <w:rFonts w:ascii="Consolas" w:eastAsia="Times New Roman" w:hAnsi="Consolas" w:cs="Times New Roman"/>
+          <w:color w:val="4EC9B0"/>
+          <w:kern w:val="0"/>
+          <w:sz w:val="21"/>
+          <w:szCs w:val="21"/>
+          <w:lang w:eastAsia="en-IN"/>
+          <w14:ligatures w14:val="none"/>
+        </w:rPr>
+        <w:t>nn</w:t>
+      </w:r>
+      <w:r>
+        <w:rPr>
+          <w:rFonts w:ascii="Consolas" w:eastAsia="Times New Roman" w:hAnsi="Consolas" w:cs="Times New Roman"/>
+          <w:color w:val="D4D4D4"/>
+          <w:kern w:val="0"/>
+          <w:sz w:val="21"/>
+          <w:szCs w:val="21"/>
+          <w:lang w:eastAsia="en-IN"/>
+          <w14:ligatures w14:val="none"/>
+        </w:rPr>
+        <w:t>.</w:t>
+      </w:r>
+      <w:r>
+        <w:rPr>
+          <w:rFonts w:ascii="Consolas" w:eastAsia="Times New Roman" w:hAnsi="Consolas" w:cs="Times New Roman"/>
+          <w:color w:val="DCDCAA"/>
+          <w:kern w:val="0"/>
+          <w:sz w:val="21"/>
+          <w:szCs w:val="21"/>
+          <w:lang w:eastAsia="en-IN"/>
+          <w14:ligatures w14:val="none"/>
+        </w:rPr>
+        <w:t>relu</w:t>
+      </w:r>
+      <w:proofErr w:type="spellEnd"/>
+      <w:r>
+        <w:rPr>
+          <w:rFonts w:ascii="Consolas" w:eastAsia="Times New Roman" w:hAnsi="Consolas" w:cs="Times New Roman"/>
+          <w:color w:val="D4D4D4"/>
+          <w:kern w:val="0"/>
+          <w:sz w:val="21"/>
+          <w:szCs w:val="21"/>
+          <w:lang w:eastAsia="en-IN"/>
+          <w14:ligatures w14:val="none"/>
+        </w:rPr>
+        <w:t xml:space="preserve">, </w:t>
+      </w:r>
+      <w:proofErr w:type="spellStart"/>
+      <w:r>
+        <w:rPr>
+          <w:rFonts w:ascii="Consolas" w:eastAsia="Times New Roman" w:hAnsi="Consolas" w:cs="Times New Roman"/>
+          <w:color w:val="9CDCFE"/>
+          <w:kern w:val="0"/>
+          <w:sz w:val="21"/>
+          <w:szCs w:val="21"/>
+          <w:lang w:eastAsia="en-IN"/>
+          <w14:ligatures w14:val="none"/>
+        </w:rPr>
+        <w:t>kernel_initializer</w:t>
+      </w:r>
+      <w:proofErr w:type="spellEnd"/>
+      <w:r>
+        <w:rPr>
+          <w:rFonts w:ascii="Consolas" w:eastAsia="Times New Roman" w:hAnsi="Consolas" w:cs="Times New Roman"/>
+          <w:color w:val="D4D4D4"/>
+          <w:kern w:val="0"/>
+          <w:sz w:val="21"/>
+          <w:szCs w:val="21"/>
+          <w:lang w:eastAsia="en-IN"/>
+          <w14:ligatures w14:val="none"/>
+        </w:rPr>
+        <w:t>=</w:t>
+      </w:r>
+      <w:r>
+        <w:rPr>
+          <w:rFonts w:ascii="Consolas" w:eastAsia="Times New Roman" w:hAnsi="Consolas" w:cs="Times New Roman"/>
+          <w:color w:val="CE9178"/>
+          <w:kern w:val="0"/>
+          <w:sz w:val="21"/>
+          <w:szCs w:val="21"/>
+          <w:lang w:eastAsia="en-IN"/>
+          <w14:ligatures w14:val="none"/>
+        </w:rPr>
+        <w:t>"normal"</w:t>
+      </w:r>
+      <w:r>
+        <w:rPr>
+          <w:rFonts w:ascii="Consolas" w:eastAsia="Times New Roman" w:hAnsi="Consolas" w:cs="Times New Roman"/>
+          <w:color w:val="D4D4D4"/>
+          <w:kern w:val="0"/>
+          <w:sz w:val="21"/>
+          <w:szCs w:val="21"/>
+          <w:lang w:eastAsia="en-IN"/>
+          <w14:ligatures w14:val="none"/>
+        </w:rPr>
+        <w:t>),</w:t>
+      </w:r>
+    </w:p>
+    <w:p>
+      <w:pPr>
+        <w:shd w:val="clear" w:color="auto" w:fill="1E1E1E"/>
+        <w:spacing w:line="285" w:lineRule="atLeast"/>
+        <w:rPr>
+          <w:rFonts w:ascii="Consolas" w:eastAsia="Times New Roman" w:hAnsi="Consolas" w:cs="Times New Roman"/>
+          <w:color w:val="D4D4D4"/>
+          <w:kern w:val="0"/>
+          <w:sz w:val="21"/>
+          <w:szCs w:val="21"/>
+          <w:lang w:eastAsia="en-IN"/>
+          <w14:ligatures w14:val="none"/>
+        </w:rPr>
+      </w:pPr>
+      <w:r>
+        <w:rPr>
+          <w:rFonts w:ascii="Consolas" w:eastAsia="Times New Roman" w:hAnsi="Consolas" w:cs="Times New Roman"/>
+          <w:color w:val="D4D4D4"/>
+          <w:kern w:val="0"/>
+          <w:sz w:val="21"/>
+          <w:szCs w:val="21"/>
+          <w:lang w:eastAsia="en-IN"/>
+          <w14:ligatures w14:val="none"/>
+        </w:rPr>
+        <w:t xml:space="preserve">    </w:t>
+      </w:r>
+    </w:p>
+    <w:p>
+      <w:pPr>
+        <w:shd w:val="clear" w:color="auto" w:fill="1E1E1E"/>
+        <w:spacing w:line="285" w:lineRule="atLeast"/>
+        <w:rPr>
+          <w:rFonts w:ascii="Consolas" w:eastAsia="Times New Roman" w:hAnsi="Consolas" w:cs="Times New Roman"/>
+          <w:color w:val="D4D4D4"/>
+          <w:kern w:val="0"/>
+          <w:sz w:val="21"/>
+          <w:szCs w:val="21"/>
+          <w:lang w:eastAsia="en-IN"/>
+          <w14:ligatures w14:val="none"/>
+        </w:rPr>
+      </w:pPr>
+      <w:r>
+        <w:rPr>
+          <w:rFonts w:ascii="Consolas" w:eastAsia="Times New Roman" w:hAnsi="Consolas" w:cs="Times New Roman"/>
+          <w:color w:val="D4D4D4"/>
+          <w:kern w:val="0"/>
+          <w:sz w:val="21"/>
+          <w:szCs w:val="21"/>
+          <w:lang w:eastAsia="en-IN"/>
+          <w14:ligatures w14:val="none"/>
+        </w:rPr>
+        <w:t xml:space="preserve">    </w:t>
+      </w:r>
+      <w:proofErr w:type="gramStart"/>
+      <w:r>
+        <w:rPr>
+          <w:rFonts w:ascii="Consolas" w:eastAsia="Times New Roman" w:hAnsi="Consolas" w:cs="Times New Roman"/>
+          <w:color w:val="D4D4D4"/>
+          <w:kern w:val="0"/>
+          <w:sz w:val="21"/>
+          <w:szCs w:val="21"/>
+          <w:lang w:eastAsia="en-IN"/>
+          <w14:ligatures w14:val="none"/>
+        </w:rPr>
+        <w:t>keras.layers.GlobalMaxPooling1D(</w:t>
+      </w:r>
+      <w:proofErr w:type="gramEnd"/>
+      <w:r>
+        <w:rPr>
+          <w:rFonts w:ascii="Consolas" w:eastAsia="Times New Roman" w:hAnsi="Consolas" w:cs="Times New Roman"/>
+          <w:color w:val="D4D4D4"/>
+          <w:kern w:val="0"/>
+          <w:sz w:val="21"/>
+          <w:szCs w:val="21"/>
+          <w:lang w:eastAsia="en-IN"/>
+          <w14:ligatures w14:val="none"/>
+        </w:rPr>
+        <w:t>),</w:t>
+      </w:r>
+    </w:p>
+    <w:p>
+      <w:pPr>
+        <w:shd w:val="clear" w:color="auto" w:fill="1E1E1E"/>
+        <w:spacing w:line="285" w:lineRule="atLeast"/>
+        <w:rPr>
+          <w:rFonts w:ascii="Consolas" w:eastAsia="Times New Roman" w:hAnsi="Consolas" w:cs="Times New Roman"/>
+          <w:color w:val="D4D4D4"/>
+          <w:kern w:val="0"/>
+          <w:sz w:val="21"/>
+          <w:szCs w:val="21"/>
+          <w:lang w:eastAsia="en-IN"/>
+          <w14:ligatures w14:val="none"/>
+        </w:rPr>
+      </w:pPr>
+      <w:r>
+        <w:rPr>
+          <w:rFonts w:ascii="Consolas" w:eastAsia="Times New Roman" w:hAnsi="Consolas" w:cs="Times New Roman"/>
+          <w:color w:val="D4D4D4"/>
+          <w:kern w:val="0"/>
+          <w:sz w:val="21"/>
+          <w:szCs w:val="21"/>
+          <w:lang w:eastAsia="en-IN"/>
+          <w14:ligatures w14:val="none"/>
+        </w:rPr>
+        <w:t xml:space="preserve">    </w:t>
+      </w:r>
+    </w:p>
+    <w:p>
+      <w:pPr>
+        <w:shd w:val="clear" w:color="auto" w:fill="1E1E1E"/>
+        <w:spacing w:line="285" w:lineRule="atLeast"/>
+        <w:rPr>
+          <w:rFonts w:ascii="Consolas" w:eastAsia="Times New Roman" w:hAnsi="Consolas" w:cs="Times New Roman"/>
+          <w:color w:val="D4D4D4"/>
+          <w:kern w:val="0"/>
+          <w:sz w:val="21"/>
+          <w:szCs w:val="21"/>
+          <w:lang w:eastAsia="en-IN"/>
+          <w14:ligatures w14:val="none"/>
+        </w:rPr>
+      </w:pPr>
+      <w:r>
+        <w:rPr>
+          <w:rFonts w:ascii="Consolas" w:eastAsia="Times New Roman" w:hAnsi="Consolas" w:cs="Times New Roman"/>
+          <w:color w:val="D4D4D4"/>
+          <w:kern w:val="0"/>
+          <w:sz w:val="21"/>
+          <w:szCs w:val="21"/>
+          <w:lang w:eastAsia="en-IN"/>
+          <w14:ligatures w14:val="none"/>
+        </w:rPr>
+        <w:t xml:space="preserve">    </w:t>
+      </w:r>
+      <w:proofErr w:type="spellStart"/>
+      <w:proofErr w:type="gramStart"/>
+      <w:r>
+        <w:rPr>
+          <w:rFonts w:ascii="Consolas" w:eastAsia="Times New Roman" w:hAnsi="Consolas" w:cs="Times New Roman"/>
+          <w:color w:val="D4D4D4"/>
+          <w:kern w:val="0"/>
+          <w:sz w:val="21"/>
+          <w:szCs w:val="21"/>
+          <w:lang w:eastAsia="en-IN"/>
+          <w14:ligatures w14:val="none"/>
+        </w:rPr>
+        <w:t>keras.layers.Dense</w:t>
+      </w:r>
+      <w:proofErr w:type="spellEnd"/>
+      <w:r>
+        <w:rPr>
+          <w:rFonts w:ascii="Consolas" w:eastAsia="Times New Roman" w:hAnsi="Consolas" w:cs="Times New Roman"/>
+          <w:color w:val="D4D4D4"/>
+          <w:kern w:val="0"/>
+          <w:sz w:val="21"/>
+          <w:szCs w:val="21"/>
+          <w:lang w:eastAsia="en-IN"/>
+          <w14:ligatures w14:val="none"/>
+        </w:rPr>
+        <w:t>(</w:t>
+      </w:r>
+      <w:proofErr w:type="gramEnd"/>
+      <w:r>
+        <w:rPr>
+          <w:rFonts w:ascii="Consolas" w:eastAsia="Times New Roman" w:hAnsi="Consolas" w:cs="Times New Roman"/>
+          <w:color w:val="B5CEA8"/>
+          <w:kern w:val="0"/>
+          <w:sz w:val="21"/>
+          <w:szCs w:val="21"/>
+          <w:lang w:eastAsia="en-IN"/>
+          <w14:ligatures w14:val="none"/>
+        </w:rPr>
+        <w:t>25</w:t>
+      </w:r>
+      <w:r>
+        <w:rPr>
+          <w:rFonts w:ascii="Consolas" w:eastAsia="Times New Roman" w:hAnsi="Consolas" w:cs="Times New Roman"/>
+          <w:color w:val="D4D4D4"/>
+          <w:kern w:val="0"/>
+          <w:sz w:val="21"/>
+          <w:szCs w:val="21"/>
+          <w:lang w:eastAsia="en-IN"/>
+          <w14:ligatures w14:val="none"/>
+        </w:rPr>
+        <w:t xml:space="preserve">, </w:t>
+      </w:r>
+      <w:r>
+        <w:rPr>
+          <w:rFonts w:ascii="Consolas" w:eastAsia="Times New Roman" w:hAnsi="Consolas" w:cs="Times New Roman"/>
+          <w:color w:val="9CDCFE"/>
+          <w:kern w:val="0"/>
+          <w:sz w:val="21"/>
+          <w:szCs w:val="21"/>
+          <w:lang w:eastAsia="en-IN"/>
+          <w14:ligatures w14:val="none"/>
+        </w:rPr>
+        <w:t>activation</w:t>
+      </w:r>
+      <w:r>
+        <w:rPr>
+          <w:rFonts w:ascii="Consolas" w:eastAsia="Times New Roman" w:hAnsi="Consolas" w:cs="Times New Roman"/>
+          <w:color w:val="D4D4D4"/>
+          <w:kern w:val="0"/>
+          <w:sz w:val="21"/>
+          <w:szCs w:val="21"/>
+          <w:lang w:eastAsia="en-IN"/>
+          <w14:ligatures w14:val="none"/>
+        </w:rPr>
+        <w:t>=</w:t>
+      </w:r>
+      <w:proofErr w:type="spellStart"/>
+      <w:r>
+        <w:rPr>
+          <w:rFonts w:ascii="Consolas" w:eastAsia="Times New Roman" w:hAnsi="Consolas" w:cs="Times New Roman"/>
+          <w:color w:val="4EC9B0"/>
+          <w:kern w:val="0"/>
+          <w:sz w:val="21"/>
+          <w:szCs w:val="21"/>
+          <w:lang w:eastAsia="en-IN"/>
+          <w14:ligatures w14:val="none"/>
+        </w:rPr>
+        <w:t>tf</w:t>
+      </w:r>
+      <w:r>
+        <w:rPr>
+          <w:rFonts w:ascii="Consolas" w:eastAsia="Times New Roman" w:hAnsi="Consolas" w:cs="Times New Roman"/>
+          <w:color w:val="D4D4D4"/>
+          <w:kern w:val="0"/>
+          <w:sz w:val="21"/>
+          <w:szCs w:val="21"/>
+          <w:lang w:eastAsia="en-IN"/>
+          <w14:ligatures w14:val="none"/>
+        </w:rPr>
+        <w:t>.</w:t>
+      </w:r>
+      <w:r>
+        <w:rPr>
+          <w:rFonts w:ascii="Consolas" w:eastAsia="Times New Roman" w:hAnsi="Consolas" w:cs="Times New Roman"/>
+          <w:color w:val="4EC9B0"/>
+          <w:kern w:val="0"/>
+          <w:sz w:val="21"/>
+          <w:szCs w:val="21"/>
+          <w:lang w:eastAsia="en-IN"/>
+          <w14:ligatures w14:val="none"/>
+        </w:rPr>
+        <w:t>nn</w:t>
+      </w:r>
+      <w:r>
+        <w:rPr>
+          <w:rFonts w:ascii="Consolas" w:eastAsia="Times New Roman" w:hAnsi="Consolas" w:cs="Times New Roman"/>
+          <w:color w:val="D4D4D4"/>
+          <w:kern w:val="0"/>
+          <w:sz w:val="21"/>
+          <w:szCs w:val="21"/>
+          <w:lang w:eastAsia="en-IN"/>
+          <w14:ligatures w14:val="none"/>
+        </w:rPr>
+        <w:t>.</w:t>
+      </w:r>
+      <w:r>
+        <w:rPr>
+          <w:rFonts w:ascii="Consolas" w:eastAsia="Times New Roman" w:hAnsi="Consolas" w:cs="Times New Roman"/>
+          <w:color w:val="DCDCAA"/>
+          <w:kern w:val="0"/>
+          <w:sz w:val="21"/>
+          <w:szCs w:val="21"/>
+          <w:lang w:eastAsia="en-IN"/>
+          <w14:ligatures w14:val="none"/>
+        </w:rPr>
+        <w:t>relu</w:t>
+      </w:r>
+      <w:proofErr w:type="spellEnd"/>
+      <w:r>
+        <w:rPr>
+          <w:rFonts w:ascii="Consolas" w:eastAsia="Times New Roman" w:hAnsi="Consolas" w:cs="Times New Roman"/>
+          <w:color w:val="D4D4D4"/>
+          <w:kern w:val="0"/>
+          <w:sz w:val="21"/>
+          <w:szCs w:val="21"/>
+          <w:lang w:eastAsia="en-IN"/>
+          <w14:ligatures w14:val="none"/>
+        </w:rPr>
+        <w:t xml:space="preserve">, </w:t>
+      </w:r>
+      <w:proofErr w:type="spellStart"/>
+      <w:r>
+        <w:rPr>
+          <w:rFonts w:ascii="Consolas" w:eastAsia="Times New Roman" w:hAnsi="Consolas" w:cs="Times New Roman"/>
+          <w:color w:val="9CDCFE"/>
+          <w:kern w:val="0"/>
+          <w:sz w:val="21"/>
+          <w:szCs w:val="21"/>
+          <w:lang w:eastAsia="en-IN"/>
+          <w14:ligatures w14:val="none"/>
+        </w:rPr>
+        <w:t>kernel_initializer</w:t>
+      </w:r>
+      <w:proofErr w:type="spellEnd"/>
+      <w:r>
+        <w:rPr>
+          <w:rFonts w:ascii="Consolas" w:eastAsia="Times New Roman" w:hAnsi="Consolas" w:cs="Times New Roman"/>
+          <w:color w:val="D4D4D4"/>
+          <w:kern w:val="0"/>
+          <w:sz w:val="21"/>
+          <w:szCs w:val="21"/>
+          <w:lang w:eastAsia="en-IN"/>
+          <w14:ligatures w14:val="none"/>
+        </w:rPr>
+        <w:t>=</w:t>
+      </w:r>
+      <w:r>
+        <w:rPr>
+          <w:rFonts w:ascii="Consolas" w:eastAsia="Times New Roman" w:hAnsi="Consolas" w:cs="Times New Roman"/>
+          <w:color w:val="CE9178"/>
+          <w:kern w:val="0"/>
+          <w:sz w:val="21"/>
+          <w:szCs w:val="21"/>
+          <w:lang w:eastAsia="en-IN"/>
+          <w14:ligatures w14:val="none"/>
+        </w:rPr>
+        <w:t>"normal"</w:t>
+      </w:r>
+      <w:r>
+        <w:rPr>
+          <w:rFonts w:ascii="Consolas" w:eastAsia="Times New Roman" w:hAnsi="Consolas" w:cs="Times New Roman"/>
+          <w:color w:val="D4D4D4"/>
+          <w:kern w:val="0"/>
+          <w:sz w:val="21"/>
+          <w:szCs w:val="21"/>
+          <w:lang w:eastAsia="en-IN"/>
+          <w14:ligatures w14:val="none"/>
+        </w:rPr>
+        <w:t>),</w:t>
+      </w:r>
+    </w:p>
+    <w:p>
+      <w:pPr>
+        <w:shd w:val="clear" w:color="auto" w:fill="1E1E1E"/>
+        <w:spacing w:line="285" w:lineRule="atLeast"/>
+        <w:rPr>
+          <w:rFonts w:ascii="Consolas" w:eastAsia="Times New Roman" w:hAnsi="Consolas" w:cs="Times New Roman"/>
+          <w:color w:val="D4D4D4"/>
+          <w:kern w:val="0"/>
+          <w:sz w:val="21"/>
+          <w:szCs w:val="21"/>
+          <w:lang w:eastAsia="en-IN"/>
+          <w14:ligatures w14:val="none"/>
+        </w:rPr>
+      </w:pPr>
+      <w:r>
+        <w:rPr>
+          <w:rFonts w:ascii="Consolas" w:eastAsia="Times New Roman" w:hAnsi="Consolas" w:cs="Times New Roman"/>
+          <w:color w:val="D4D4D4"/>
+          <w:kern w:val="0"/>
+          <w:sz w:val="21"/>
+          <w:szCs w:val="21"/>
+          <w:lang w:eastAsia="en-IN"/>
+          <w14:ligatures w14:val="none"/>
+        </w:rPr>
+        <w:t xml:space="preserve">    </w:t>
+      </w:r>
+    </w:p>
+    <w:p>
+      <w:pPr>
+        <w:shd w:val="clear" w:color="auto" w:fill="1E1E1E"/>
+        <w:spacing w:line="285" w:lineRule="atLeast"/>
+        <w:rPr>
+          <w:rFonts w:ascii="Consolas" w:eastAsia="Times New Roman" w:hAnsi="Consolas" w:cs="Times New Roman"/>
+          <w:color w:val="D4D4D4"/>
+          <w:kern w:val="0"/>
+          <w:sz w:val="21"/>
+          <w:szCs w:val="21"/>
+          <w:lang w:eastAsia="en-IN"/>
+          <w14:ligatures w14:val="none"/>
+        </w:rPr>
+      </w:pPr>
+      <w:r>
+        <w:rPr>
+          <w:rFonts w:ascii="Consolas" w:eastAsia="Times New Roman" w:hAnsi="Consolas" w:cs="Times New Roman"/>
+          <w:color w:val="D4D4D4"/>
+          <w:kern w:val="0"/>
+          <w:sz w:val="21"/>
+          <w:szCs w:val="21"/>
+          <w:lang w:eastAsia="en-IN"/>
+          <w14:ligatures w14:val="none"/>
+        </w:rPr>
+        <w:t xml:space="preserve">    </w:t>
+      </w:r>
+      <w:proofErr w:type="spellStart"/>
+      <w:proofErr w:type="gramStart"/>
+      <w:r>
+        <w:rPr>
+          <w:rFonts w:ascii="Consolas" w:eastAsia="Times New Roman" w:hAnsi="Consolas" w:cs="Times New Roman"/>
+          <w:color w:val="D4D4D4"/>
+          <w:kern w:val="0"/>
+          <w:sz w:val="21"/>
+          <w:szCs w:val="21"/>
+          <w:lang w:eastAsia="en-IN"/>
+          <w14:ligatures w14:val="none"/>
+        </w:rPr>
+        <w:t>keras.layers.Dense</w:t>
+      </w:r>
+      <w:proofErr w:type="spellEnd"/>
+      <w:r>
+        <w:rPr>
+          <w:rFonts w:ascii="Consolas" w:eastAsia="Times New Roman" w:hAnsi="Consolas" w:cs="Times New Roman"/>
+          <w:color w:val="D4D4D4"/>
+          <w:kern w:val="0"/>
+          <w:sz w:val="21"/>
+          <w:szCs w:val="21"/>
+          <w:lang w:eastAsia="en-IN"/>
+          <w14:ligatures w14:val="none"/>
+        </w:rPr>
+        <w:t>(</w:t>
+      </w:r>
+      <w:proofErr w:type="gramEnd"/>
+      <w:r>
+        <w:rPr>
+          <w:rFonts w:ascii="Consolas" w:eastAsia="Times New Roman" w:hAnsi="Consolas" w:cs="Times New Roman"/>
+          <w:color w:val="B5CEA8"/>
+          <w:kern w:val="0"/>
+          <w:sz w:val="21"/>
+          <w:szCs w:val="21"/>
+          <w:lang w:eastAsia="en-IN"/>
+          <w14:ligatures w14:val="none"/>
+        </w:rPr>
+        <w:t>2</w:t>
+      </w:r>
+      <w:r>
+        <w:rPr>
+          <w:rFonts w:ascii="Consolas" w:eastAsia="Times New Roman" w:hAnsi="Consolas" w:cs="Times New Roman"/>
+          <w:color w:val="D4D4D4"/>
+          <w:kern w:val="0"/>
+          <w:sz w:val="21"/>
+          <w:szCs w:val="21"/>
+          <w:lang w:eastAsia="en-IN"/>
+          <w14:ligatures w14:val="none"/>
+        </w:rPr>
+        <w:t>)</w:t>
+      </w:r>
+    </w:p>
+    <w:p>
+      <w:pPr>
+        <w:shd w:val="clear" w:color="auto" w:fill="1E1E1E"/>
+        <w:spacing w:line="285" w:lineRule="atLeast"/>
+        <w:rPr>
+          <w:rFonts w:ascii="Consolas" w:eastAsia="Times New Roman" w:hAnsi="Consolas" w:cs="Times New Roman"/>
+          <w:color w:val="D4D4D4"/>
+          <w:kern w:val="0"/>
+          <w:sz w:val="21"/>
+          <w:szCs w:val="21"/>
+          <w:lang w:eastAsia="en-IN"/>
+          <w14:ligatures w14:val="none"/>
+        </w:rPr>
+      </w:pPr>
+      <w:r>
+        <w:rPr>
+          <w:rFonts w:ascii="Consolas" w:eastAsia="Times New Roman" w:hAnsi="Consolas" w:cs="Times New Roman"/>
+          <w:color w:val="D4D4D4"/>
+          <w:kern w:val="0"/>
+          <w:sz w:val="21"/>
+          <w:szCs w:val="21"/>
+          <w:lang w:eastAsia="en-IN"/>
+          <w14:ligatures w14:val="none"/>
+        </w:rPr>
+        <w:t>])</w:t>
+      </w:r>
+    </w:p>
+    <w:p>
+      <w:pPr>
+        <w:shd w:val="clear" w:color="auto" w:fill="1E1E1E"/>
+        <w:spacing w:line="285" w:lineRule="atLeast"/>
+        <w:rPr>
+          <w:rFonts w:ascii="Consolas" w:eastAsia="Times New Roman" w:hAnsi="Consolas" w:cs="Times New Roman"/>
+          <w:color w:val="D4D4D4"/>
+          <w:kern w:val="0"/>
+          <w:sz w:val="21"/>
+          <w:szCs w:val="21"/>
+          <w:lang w:eastAsia="en-IN"/>
+          <w14:ligatures w14:val="none"/>
+        </w:rPr>
+      </w:pPr>
+    </w:p>
+    <w:p>
+      <w:pPr>
+        <w:shd w:val="clear" w:color="auto" w:fill="1E1E1E"/>
+        <w:spacing w:line="285" w:lineRule="atLeast"/>
+        <w:rPr>
+          <w:rFonts w:ascii="Consolas" w:eastAsia="Times New Roman" w:hAnsi="Consolas" w:cs="Times New Roman"/>
+          <w:color w:val="D4D4D4"/>
+          <w:kern w:val="0"/>
+          <w:sz w:val="21"/>
+          <w:szCs w:val="21"/>
+          <w:lang w:eastAsia="en-IN"/>
+          <w14:ligatures w14:val="none"/>
+        </w:rPr>
+      </w:pPr>
+      <w:proofErr w:type="gramStart"/>
+      <w:r>
+        <w:rPr>
+          <w:rFonts w:ascii="Consolas" w:eastAsia="Times New Roman" w:hAnsi="Consolas" w:cs="Times New Roman"/>
+          <w:color w:val="DCDCAA"/>
+          <w:kern w:val="0"/>
+          <w:sz w:val="21"/>
+          <w:szCs w:val="21"/>
+          <w:lang w:eastAsia="en-IN"/>
+          <w14:ligatures w14:val="none"/>
+        </w:rPr>
+        <w:t>print</w:t>
+      </w:r>
+      <w:r>
+        <w:rPr>
+          <w:rFonts w:ascii="Consolas" w:eastAsia="Times New Roman" w:hAnsi="Consolas" w:cs="Times New Roman"/>
+          <w:color w:val="D4D4D4"/>
+          <w:kern w:val="0"/>
+          <w:sz w:val="21"/>
+          <w:szCs w:val="21"/>
+          <w:lang w:eastAsia="en-IN"/>
+          <w14:ligatures w14:val="none"/>
+        </w:rPr>
+        <w:t>(</w:t>
+      </w:r>
+      <w:proofErr w:type="spellStart"/>
+      <w:proofErr w:type="gramEnd"/>
+      <w:r>
+        <w:rPr>
+          <w:rFonts w:ascii="Consolas" w:eastAsia="Times New Roman" w:hAnsi="Consolas" w:cs="Times New Roman"/>
+          <w:color w:val="9CDCFE"/>
+          <w:kern w:val="0"/>
+          <w:sz w:val="21"/>
+          <w:szCs w:val="21"/>
+          <w:lang w:eastAsia="en-IN"/>
+          <w14:ligatures w14:val="none"/>
+        </w:rPr>
+        <w:t>model</w:t>
+      </w:r>
+      <w:r>
+        <w:rPr>
+          <w:rFonts w:ascii="Consolas" w:eastAsia="Times New Roman" w:hAnsi="Consolas" w:cs="Times New Roman"/>
+          <w:color w:val="D4D4D4"/>
+          <w:kern w:val="0"/>
+          <w:sz w:val="21"/>
+          <w:szCs w:val="21"/>
+          <w:lang w:eastAsia="en-IN"/>
+          <w14:ligatures w14:val="none"/>
+        </w:rPr>
+        <w:t>.summary</w:t>
+      </w:r>
+      <w:proofErr w:type="spellEnd"/>
+      <w:r>
+        <w:rPr>
+          <w:rFonts w:ascii="Consolas" w:eastAsia="Times New Roman" w:hAnsi="Consolas" w:cs="Times New Roman"/>
+          <w:color w:val="D4D4D4"/>
+          <w:kern w:val="0"/>
+          <w:sz w:val="21"/>
+          <w:szCs w:val="21"/>
+          <w:lang w:eastAsia="en-IN"/>
+          <w14:ligatures w14:val="none"/>
+        </w:rPr>
+        <w:t>())</w:t>
+      </w:r>
+    </w:p>
+    <w:p>
+      <w:pPr>
+        <w:rPr>
+          <w:rFonts w:ascii="Arial" w:hAnsi="Arial" w:cs="Arial"/>
+          <w:b/>
+          <w:bCs/>
+          <w:sz w:val="32"/>
+          <w:szCs w:val="32"/>
+          <w:lang w:val="en-US"/>
+        </w:rPr>
+      </w:pPr>
+    </w:p>
+    <w:p>
+      <w:pPr>
+        <w:rPr>
+          <w:rFonts w:ascii="Arial" w:hAnsi="Arial" w:cs="Arial"/>
+          <w:b/>
+          <w:bCs/>
+          <w:sz w:val="32"/>
+          <w:szCs w:val="32"/>
+          <w:lang w:val="en-US"/>
+        </w:rPr>
+      </w:pPr>
+      <w:r>
+        <w:rPr>
+          <w:noProof/>
+          <w:lang w:eastAsia="en-IN"/>
+        </w:rPr>
+        <w:drawing>
+          <wp:inline distT="0" distB="0" distL="0" distR="0" wp14:anchorId="0CBF449B" wp14:editId="5E2053FC">
+            <wp:extent cx="5731510" cy="3887752"/>
+            <wp:effectExtent l="0" t="0" r="2540" b="0"/>
+            <wp:docPr id="4" name="Picture 4"/>
+            <wp:cNvGraphicFramePr>
+              <a:graphicFrameLocks xmlns:a="http://schemas.openxmlformats.org/drawingml/2006/main" noChangeAspect="1"/>
+            </wp:cNvGraphicFramePr>
+            <a:graphic xmlns:a="http://schemas.openxmlformats.org/drawingml/2006/main">
+              <a:graphicData uri="http://schemas.openxmlformats.org/drawingml/2006/picture">
+                <pic:pic xmlns:pic="http://schemas.openxmlformats.org/drawingml/2006/picture">
+                  <pic:nvPicPr>
+                    <pic:cNvPr id="0" name=""/>
+                    <pic:cNvPicPr/>
+                  </pic:nvPicPr>
+                  <pic:blipFill>
+                    <a:blip r:embed="rId14"/>
+                    <a:stretch>
+                      <a:fillRect/>
+                    </a:stretch>
+                  </pic:blipFill>
+                  <pic:spPr>
+                    <a:xfrm>
+                      <a:off x="0" y="0"/>
+                      <a:ext cx="5731510" cy="3887752"/>
+                    </a:xfrm>
+                    <a:prstGeom prst="rect">
+                      <a:avLst/>
+                    </a:prstGeom>
+                  </pic:spPr>
+                </pic:pic>
+              </a:graphicData>
+            </a:graphic>
+          </wp:inline>
+        </w:drawing>
+      </w:r>
+    </w:p>
+    <w:p>
+      <w:pPr>
+        <w:rPr>
+          <w:rFonts w:ascii="Arial" w:hAnsi="Arial" w:cs="Arial"/>
+          <w:b/>
+          <w:bCs/>
+          <w:sz w:val="32"/>
+          <w:szCs w:val="32"/>
+          <w:lang w:val="en-US"/>
+        </w:rPr>
+      </w:pPr>
+    </w:p>
+    <w:p>
+      <w:pPr>
+        <w:rPr>
+          <w:rFonts w:ascii="Arial" w:hAnsi="Arial" w:cs="Arial"/>
+          <w:b/>
+          <w:bCs/>
+          <w:sz w:val="32"/>
+          <w:szCs w:val="32"/>
+          <w:lang w:val="en-US"/>
+        </w:rPr>
+      </w:pPr>
+      <w:r>
+        <w:rPr>
+          <w:noProof/>
+          <w:lang w:eastAsia="en-IN"/>
+        </w:rPr>
+        <w:lastRenderedPageBreak/>
+        <w:drawing>
+          <wp:inline distT="0" distB="0" distL="0" distR="0" wp14:anchorId="1E321B7F" wp14:editId="081D19C8">
+            <wp:extent cx="5731510" cy="3911633"/>
+            <wp:effectExtent l="0" t="0" r="2540" b="0"/>
+            <wp:docPr id="5" name="Picture 5"/>
+            <wp:cNvGraphicFramePr>
+              <a:graphicFrameLocks xmlns:a="http://schemas.openxmlformats.org/drawingml/2006/main" noChangeAspect="1"/>
+            </wp:cNvGraphicFramePr>
+            <a:graphic xmlns:a="http://schemas.openxmlformats.org/drawingml/2006/main">
+              <a:graphicData uri="http://schemas.openxmlformats.org/drawingml/2006/picture">
+                <pic:pic xmlns:pic="http://schemas.openxmlformats.org/drawingml/2006/picture">
+                  <pic:nvPicPr>
+                    <pic:cNvPr id="0" name=""/>
+                    <pic:cNvPicPr/>
+                  </pic:nvPicPr>
+                  <pic:blipFill>
+                    <a:blip r:embed="rId15"/>
+                    <a:stretch>
+                      <a:fillRect/>
+                    </a:stretch>
+                  </pic:blipFill>
+                  <pic:spPr>
+                    <a:xfrm>
+                      <a:off x="0" y="0"/>
+                      <a:ext cx="5731510" cy="3911633"/>
+                    </a:xfrm>
+                    <a:prstGeom prst="rect">
+                      <a:avLst/>
+                    </a:prstGeom>
+                  </pic:spPr>
+                </pic:pic>
+              </a:graphicData>
+            </a:graphic>
+          </wp:inline>
+        </w:drawing>
+      </w:r>
     </w:p>
     <w:p>
       <w:pPr>

</xml_diff>

<commit_message>
week 6 log book
</commit_message>
<xml_diff>
--- a/Machine Learning in finance _LogBook_Shashank.docx
+++ b/Machine Learning in finance _LogBook_Shashank.docx
@@ -6702,9 +6702,10 @@
           <w:rFonts w:ascii="Arial" w:hAnsi="Arial" w:cs="Arial"/>
           <w:b/>
           <w:bCs/>
+          <w:noProof/>
           <w:sz w:val="32"/>
           <w:szCs w:val="32"/>
-          <w:lang w:val="en-US"/>
+          <w:lang w:eastAsia="en-IN"/>
         </w:rPr>
         <w:lastRenderedPageBreak/>
         <w:drawing>
@@ -9106,8 +9107,6 @@
         </w:rPr>
         <w:t xml:space="preserve">   </w:t>
       </w:r>
-      <w:bookmarkStart w:id="0" w:name="_GoBack"/>
-      <w:bookmarkEnd w:id="0"/>
     </w:p>
     <w:p>
       <w:pPr>
@@ -11151,6 +11150,1700 @@
       <w:pPr>
         <w:rPr>
           <w:rFonts w:ascii="Arial" w:hAnsi="Arial" w:cs="Arial"/>
+          <w:color w:val="002060"/>
+          <w:sz w:val="32"/>
+          <w:szCs w:val="32"/>
+          <w:lang w:val="en-US"/>
+        </w:rPr>
+      </w:pPr>
+      <w:r>
+        <w:rPr>
+          <w:rFonts w:ascii="Arial" w:hAnsi="Arial" w:cs="Arial"/>
+          <w:color w:val="002060"/>
+          <w:sz w:val="32"/>
+          <w:szCs w:val="32"/>
+          <w:lang w:val="en-US"/>
+        </w:rPr>
+        <w:t xml:space="preserve">Week 6 Requirement </w:t>
+      </w:r>
+    </w:p>
+    <w:p>
+      <w:pPr>
+        <w:rPr>
+          <w:rFonts w:ascii="Arial" w:hAnsi="Arial" w:cs="Arial"/>
+          <w:sz w:val="32"/>
+          <w:szCs w:val="32"/>
+          <w:lang w:val="en-US"/>
+        </w:rPr>
+      </w:pPr>
+      <w:r>
+        <w:rPr>
+          <w:rFonts w:ascii="Arial" w:hAnsi="Arial" w:cs="Arial"/>
+          <w:sz w:val="32"/>
+          <w:szCs w:val="32"/>
+          <w:lang w:val="en-US"/>
+        </w:rPr>
+        <w:t xml:space="preserve">   </w:t>
+      </w:r>
+    </w:p>
+    <w:p>
+      <w:pPr>
+        <w:rPr>
+          <w:rFonts w:ascii="Arial" w:hAnsi="Arial" w:cs="Arial"/>
+          <w:sz w:val="20"/>
+          <w:szCs w:val="20"/>
+          <w:lang w:val="en-US"/>
+        </w:rPr>
+      </w:pPr>
+      <w:r>
+        <w:rPr>
+          <w:rFonts w:ascii="Arial" w:hAnsi="Arial" w:cs="Arial"/>
+          <w:sz w:val="20"/>
+          <w:szCs w:val="20"/>
+          <w:lang w:val="en-US"/>
+        </w:rPr>
+        <w:t>1) Plot the price chart of the part of the whole dataset '</w:t>
+      </w:r>
+      <w:proofErr w:type="spellStart"/>
+      <w:r>
+        <w:rPr>
+          <w:rFonts w:ascii="Arial" w:hAnsi="Arial" w:cs="Arial"/>
+          <w:sz w:val="20"/>
+          <w:szCs w:val="20"/>
+          <w:lang w:val="en-US"/>
+        </w:rPr>
+        <w:t>High_Bid</w:t>
+      </w:r>
+      <w:proofErr w:type="spellEnd"/>
+      <w:r>
+        <w:rPr>
+          <w:rFonts w:ascii="Arial" w:hAnsi="Arial" w:cs="Arial"/>
+          <w:sz w:val="20"/>
+          <w:szCs w:val="20"/>
+          <w:lang w:val="en-US"/>
+        </w:rPr>
+        <w:t>' and '</w:t>
+      </w:r>
+      <w:proofErr w:type="spellStart"/>
+      <w:r>
+        <w:rPr>
+          <w:rFonts w:ascii="Arial" w:hAnsi="Arial" w:cs="Arial"/>
+          <w:sz w:val="20"/>
+          <w:szCs w:val="20"/>
+          <w:lang w:val="en-US"/>
+        </w:rPr>
+        <w:t>Low_Bid</w:t>
+      </w:r>
+      <w:proofErr w:type="spellEnd"/>
+      <w:r>
+        <w:rPr>
+          <w:rFonts w:ascii="Arial" w:hAnsi="Arial" w:cs="Arial"/>
+          <w:sz w:val="20"/>
+          <w:szCs w:val="20"/>
+          <w:lang w:val="en-US"/>
+        </w:rPr>
+        <w:t xml:space="preserve">' prices using </w:t>
+      </w:r>
+      <w:proofErr w:type="spellStart"/>
+      <w:proofErr w:type="gramStart"/>
+      <w:r>
+        <w:rPr>
+          <w:rFonts w:ascii="Arial" w:hAnsi="Arial" w:cs="Arial"/>
+          <w:sz w:val="20"/>
+          <w:szCs w:val="20"/>
+          <w:lang w:val="en-US"/>
+        </w:rPr>
+        <w:t>iplot</w:t>
+      </w:r>
+      <w:proofErr w:type="spellEnd"/>
+      <w:r>
+        <w:rPr>
+          <w:rFonts w:ascii="Arial" w:hAnsi="Arial" w:cs="Arial"/>
+          <w:sz w:val="20"/>
+          <w:szCs w:val="20"/>
+          <w:lang w:val="en-US"/>
+        </w:rPr>
+        <w:t>(</w:t>
+      </w:r>
+      <w:proofErr w:type="gramEnd"/>
+      <w:r>
+        <w:rPr>
+          <w:rFonts w:ascii="Arial" w:hAnsi="Arial" w:cs="Arial"/>
+          <w:sz w:val="20"/>
+          <w:szCs w:val="20"/>
+          <w:lang w:val="en-US"/>
+        </w:rPr>
+        <w:t>) library.</w:t>
+      </w:r>
+    </w:p>
+    <w:p>
+      <w:pPr>
+        <w:rPr>
+          <w:rFonts w:ascii="Arial" w:hAnsi="Arial" w:cs="Arial"/>
+          <w:sz w:val="20"/>
+          <w:szCs w:val="20"/>
+          <w:lang w:val="en-US"/>
+        </w:rPr>
+      </w:pPr>
+      <w:r>
+        <w:rPr>
+          <w:rFonts w:ascii="Arial" w:hAnsi="Arial" w:cs="Arial"/>
+          <w:sz w:val="20"/>
+          <w:szCs w:val="20"/>
+          <w:lang w:val="en-US"/>
+        </w:rPr>
+        <w:t>2) The start point should equal the 5 last digits of your SID Number.</w:t>
+      </w:r>
+    </w:p>
+    <w:p>
+      <w:pPr>
+        <w:rPr>
+          <w:rFonts w:ascii="Arial" w:hAnsi="Arial" w:cs="Arial"/>
+          <w:sz w:val="20"/>
+          <w:szCs w:val="20"/>
+          <w:lang w:val="en-US"/>
+        </w:rPr>
+      </w:pPr>
+      <w:r>
+        <w:rPr>
+          <w:rFonts w:ascii="Arial" w:hAnsi="Arial" w:cs="Arial"/>
+          <w:sz w:val="20"/>
+          <w:szCs w:val="20"/>
+          <w:lang w:val="en-US"/>
+        </w:rPr>
+        <w:t>3) The time period (in minutes) should equal the 3 last digits of your SID Number.</w:t>
+      </w:r>
+    </w:p>
+    <w:p>
+      <w:pPr>
+        <w:rPr>
+          <w:rFonts w:ascii="Arial" w:hAnsi="Arial" w:cs="Arial"/>
+          <w:sz w:val="20"/>
+          <w:szCs w:val="20"/>
+          <w:lang w:val="en-US"/>
+        </w:rPr>
+      </w:pPr>
+      <w:r>
+        <w:rPr>
+          <w:rFonts w:ascii="Arial" w:hAnsi="Arial" w:cs="Arial"/>
+          <w:sz w:val="20"/>
+          <w:szCs w:val="20"/>
+          <w:lang w:val="en-US"/>
+        </w:rPr>
+        <w:t>4) Please only add a print-screen of your code and final graph to your Lab Logbook.</w:t>
+      </w:r>
+    </w:p>
+    <w:p>
+      <w:pPr>
+        <w:rPr>
+          <w:rFonts w:ascii="Arial" w:hAnsi="Arial" w:cs="Arial"/>
+          <w:sz w:val="32"/>
+          <w:szCs w:val="32"/>
+          <w:lang w:val="en-US"/>
+        </w:rPr>
+      </w:pPr>
+    </w:p>
+    <w:p>
+      <w:pPr>
+        <w:rPr>
+          <w:rFonts w:ascii="Arial" w:hAnsi="Arial" w:cs="Arial"/>
+          <w:sz w:val="20"/>
+          <w:szCs w:val="20"/>
+          <w:lang w:val="en-US"/>
+        </w:rPr>
+      </w:pPr>
+      <w:r>
+        <w:rPr>
+          <w:rFonts w:ascii="Arial" w:hAnsi="Arial" w:cs="Arial"/>
+          <w:sz w:val="20"/>
+          <w:szCs w:val="20"/>
+          <w:lang w:val="en-US"/>
+        </w:rPr>
+        <w:t>Code:</w:t>
+      </w:r>
+    </w:p>
+    <w:p>
+      <w:pPr>
+        <w:shd w:val="clear" w:color="auto" w:fill="1E1E1E"/>
+        <w:spacing w:line="285" w:lineRule="atLeast"/>
+        <w:rPr>
+          <w:rFonts w:ascii="Consolas" w:eastAsia="Times New Roman" w:hAnsi="Consolas" w:cs="Times New Roman"/>
+          <w:color w:val="D4D4D4"/>
+          <w:kern w:val="0"/>
+          <w:sz w:val="21"/>
+          <w:szCs w:val="21"/>
+          <w:lang w:eastAsia="en-IN"/>
+          <w14:ligatures w14:val="none"/>
+        </w:rPr>
+      </w:pPr>
+      <w:r>
+        <w:rPr>
+          <w:rFonts w:ascii="Consolas" w:eastAsia="Times New Roman" w:hAnsi="Consolas" w:cs="Times New Roman"/>
+          <w:color w:val="6A9955"/>
+          <w:kern w:val="0"/>
+          <w:sz w:val="21"/>
+          <w:szCs w:val="21"/>
+          <w:lang w:eastAsia="en-IN"/>
+          <w14:ligatures w14:val="none"/>
+        </w:rPr>
+        <w:t xml:space="preserve"># </w:t>
+      </w:r>
+      <w:proofErr w:type="gramStart"/>
+      <w:r>
+        <w:rPr>
+          <w:rFonts w:ascii="Consolas" w:eastAsia="Times New Roman" w:hAnsi="Consolas" w:cs="Times New Roman"/>
+          <w:color w:val="6A9955"/>
+          <w:kern w:val="0"/>
+          <w:sz w:val="21"/>
+          <w:szCs w:val="21"/>
+          <w:lang w:eastAsia="en-IN"/>
+          <w14:ligatures w14:val="none"/>
+        </w:rPr>
+        <w:t>plot</w:t>
+      </w:r>
+      <w:proofErr w:type="gramEnd"/>
+      <w:r>
+        <w:rPr>
+          <w:rFonts w:ascii="Consolas" w:eastAsia="Times New Roman" w:hAnsi="Consolas" w:cs="Times New Roman"/>
+          <w:color w:val="6A9955"/>
+          <w:kern w:val="0"/>
+          <w:sz w:val="21"/>
+          <w:szCs w:val="21"/>
+          <w:lang w:eastAsia="en-IN"/>
+          <w14:ligatures w14:val="none"/>
+        </w:rPr>
+        <w:t xml:space="preserve"> the part of the whole dataset using </w:t>
+      </w:r>
+      <w:proofErr w:type="spellStart"/>
+      <w:r>
+        <w:rPr>
+          <w:rFonts w:ascii="Consolas" w:eastAsia="Times New Roman" w:hAnsi="Consolas" w:cs="Times New Roman"/>
+          <w:color w:val="6A9955"/>
+          <w:kern w:val="0"/>
+          <w:sz w:val="21"/>
+          <w:szCs w:val="21"/>
+          <w:lang w:eastAsia="en-IN"/>
+          <w14:ligatures w14:val="none"/>
+        </w:rPr>
+        <w:t>iplot</w:t>
+      </w:r>
+      <w:proofErr w:type="spellEnd"/>
+      <w:r>
+        <w:rPr>
+          <w:rFonts w:ascii="Consolas" w:eastAsia="Times New Roman" w:hAnsi="Consolas" w:cs="Times New Roman"/>
+          <w:color w:val="6A9955"/>
+          <w:kern w:val="0"/>
+          <w:sz w:val="21"/>
+          <w:szCs w:val="21"/>
+          <w:lang w:eastAsia="en-IN"/>
+          <w14:ligatures w14:val="none"/>
+        </w:rPr>
+        <w:t>()</w:t>
+      </w:r>
+    </w:p>
+    <w:p>
+      <w:pPr>
+        <w:shd w:val="clear" w:color="auto" w:fill="1E1E1E"/>
+        <w:spacing w:after="240" w:line="285" w:lineRule="atLeast"/>
+        <w:rPr>
+          <w:rFonts w:ascii="Consolas" w:eastAsia="Times New Roman" w:hAnsi="Consolas" w:cs="Times New Roman"/>
+          <w:color w:val="D4D4D4"/>
+          <w:kern w:val="0"/>
+          <w:sz w:val="21"/>
+          <w:szCs w:val="21"/>
+          <w:lang w:eastAsia="en-IN"/>
+          <w14:ligatures w14:val="none"/>
+        </w:rPr>
+      </w:pPr>
+    </w:p>
+    <w:p>
+      <w:pPr>
+        <w:shd w:val="clear" w:color="auto" w:fill="1E1E1E"/>
+        <w:spacing w:line="285" w:lineRule="atLeast"/>
+        <w:rPr>
+          <w:rFonts w:ascii="Consolas" w:eastAsia="Times New Roman" w:hAnsi="Consolas" w:cs="Times New Roman"/>
+          <w:color w:val="D4D4D4"/>
+          <w:kern w:val="0"/>
+          <w:sz w:val="21"/>
+          <w:szCs w:val="21"/>
+          <w:lang w:eastAsia="en-IN"/>
+          <w14:ligatures w14:val="none"/>
+        </w:rPr>
+      </w:pPr>
+      <w:proofErr w:type="spellStart"/>
+      <w:proofErr w:type="gramStart"/>
+      <w:r>
+        <w:rPr>
+          <w:rFonts w:ascii="Consolas" w:eastAsia="Times New Roman" w:hAnsi="Consolas" w:cs="Times New Roman"/>
+          <w:color w:val="9CDCFE"/>
+          <w:kern w:val="0"/>
+          <w:sz w:val="21"/>
+          <w:szCs w:val="21"/>
+          <w:lang w:eastAsia="en-IN"/>
+          <w14:ligatures w14:val="none"/>
+        </w:rPr>
+        <w:t>sid</w:t>
+      </w:r>
+      <w:proofErr w:type="spellEnd"/>
+      <w:proofErr w:type="gramEnd"/>
+      <w:r>
+        <w:rPr>
+          <w:rFonts w:ascii="Consolas" w:eastAsia="Times New Roman" w:hAnsi="Consolas" w:cs="Times New Roman"/>
+          <w:color w:val="D4D4D4"/>
+          <w:kern w:val="0"/>
+          <w:sz w:val="21"/>
+          <w:szCs w:val="21"/>
+          <w:lang w:eastAsia="en-IN"/>
+          <w14:ligatures w14:val="none"/>
+        </w:rPr>
+        <w:t xml:space="preserve"> = </w:t>
+      </w:r>
+      <w:r>
+        <w:rPr>
+          <w:rFonts w:ascii="Consolas" w:eastAsia="Times New Roman" w:hAnsi="Consolas" w:cs="Times New Roman"/>
+          <w:color w:val="B5CEA8"/>
+          <w:kern w:val="0"/>
+          <w:sz w:val="21"/>
+          <w:szCs w:val="21"/>
+          <w:lang w:eastAsia="en-IN"/>
+          <w14:ligatures w14:val="none"/>
+        </w:rPr>
+        <w:t>2322553</w:t>
+      </w:r>
+    </w:p>
+    <w:p>
+      <w:pPr>
+        <w:shd w:val="clear" w:color="auto" w:fill="1E1E1E"/>
+        <w:spacing w:line="285" w:lineRule="atLeast"/>
+        <w:rPr>
+          <w:rFonts w:ascii="Consolas" w:eastAsia="Times New Roman" w:hAnsi="Consolas" w:cs="Times New Roman"/>
+          <w:color w:val="D4D4D4"/>
+          <w:kern w:val="0"/>
+          <w:sz w:val="21"/>
+          <w:szCs w:val="21"/>
+          <w:lang w:eastAsia="en-IN"/>
+          <w14:ligatures w14:val="none"/>
+        </w:rPr>
+      </w:pPr>
+      <w:proofErr w:type="spellStart"/>
+      <w:r>
+        <w:rPr>
+          <w:rFonts w:ascii="Consolas" w:eastAsia="Times New Roman" w:hAnsi="Consolas" w:cs="Times New Roman"/>
+          <w:color w:val="9CDCFE"/>
+          <w:kern w:val="0"/>
+          <w:sz w:val="21"/>
+          <w:szCs w:val="21"/>
+          <w:lang w:eastAsia="en-IN"/>
+          <w14:ligatures w14:val="none"/>
+        </w:rPr>
+        <w:t>start_point</w:t>
+      </w:r>
+      <w:proofErr w:type="spellEnd"/>
+      <w:r>
+        <w:rPr>
+          <w:rFonts w:ascii="Consolas" w:eastAsia="Times New Roman" w:hAnsi="Consolas" w:cs="Times New Roman"/>
+          <w:color w:val="D4D4D4"/>
+          <w:kern w:val="0"/>
+          <w:sz w:val="21"/>
+          <w:szCs w:val="21"/>
+          <w:lang w:eastAsia="en-IN"/>
+          <w14:ligatures w14:val="none"/>
+        </w:rPr>
+        <w:t xml:space="preserve"> = </w:t>
+      </w:r>
+      <w:proofErr w:type="spellStart"/>
+      <w:proofErr w:type="gramStart"/>
+      <w:r>
+        <w:rPr>
+          <w:rFonts w:ascii="Consolas" w:eastAsia="Times New Roman" w:hAnsi="Consolas" w:cs="Times New Roman"/>
+          <w:color w:val="4EC9B0"/>
+          <w:kern w:val="0"/>
+          <w:sz w:val="21"/>
+          <w:szCs w:val="21"/>
+          <w:lang w:eastAsia="en-IN"/>
+          <w14:ligatures w14:val="none"/>
+        </w:rPr>
+        <w:t>int</w:t>
+      </w:r>
+      <w:proofErr w:type="spellEnd"/>
+      <w:r>
+        <w:rPr>
+          <w:rFonts w:ascii="Consolas" w:eastAsia="Times New Roman" w:hAnsi="Consolas" w:cs="Times New Roman"/>
+          <w:color w:val="D4D4D4"/>
+          <w:kern w:val="0"/>
+          <w:sz w:val="21"/>
+          <w:szCs w:val="21"/>
+          <w:lang w:eastAsia="en-IN"/>
+          <w14:ligatures w14:val="none"/>
+        </w:rPr>
+        <w:t>(</w:t>
+      </w:r>
+      <w:proofErr w:type="spellStart"/>
+      <w:proofErr w:type="gramEnd"/>
+      <w:r>
+        <w:rPr>
+          <w:rFonts w:ascii="Consolas" w:eastAsia="Times New Roman" w:hAnsi="Consolas" w:cs="Times New Roman"/>
+          <w:color w:val="4EC9B0"/>
+          <w:kern w:val="0"/>
+          <w:sz w:val="21"/>
+          <w:szCs w:val="21"/>
+          <w:lang w:eastAsia="en-IN"/>
+          <w14:ligatures w14:val="none"/>
+        </w:rPr>
+        <w:t>str</w:t>
+      </w:r>
+      <w:proofErr w:type="spellEnd"/>
+      <w:r>
+        <w:rPr>
+          <w:rFonts w:ascii="Consolas" w:eastAsia="Times New Roman" w:hAnsi="Consolas" w:cs="Times New Roman"/>
+          <w:color w:val="D4D4D4"/>
+          <w:kern w:val="0"/>
+          <w:sz w:val="21"/>
+          <w:szCs w:val="21"/>
+          <w:lang w:eastAsia="en-IN"/>
+          <w14:ligatures w14:val="none"/>
+        </w:rPr>
+        <w:t>(</w:t>
+      </w:r>
+      <w:proofErr w:type="spellStart"/>
+      <w:r>
+        <w:rPr>
+          <w:rFonts w:ascii="Consolas" w:eastAsia="Times New Roman" w:hAnsi="Consolas" w:cs="Times New Roman"/>
+          <w:color w:val="9CDCFE"/>
+          <w:kern w:val="0"/>
+          <w:sz w:val="21"/>
+          <w:szCs w:val="21"/>
+          <w:lang w:eastAsia="en-IN"/>
+          <w14:ligatures w14:val="none"/>
+        </w:rPr>
+        <w:t>sid</w:t>
+      </w:r>
+      <w:proofErr w:type="spellEnd"/>
+      <w:r>
+        <w:rPr>
+          <w:rFonts w:ascii="Consolas" w:eastAsia="Times New Roman" w:hAnsi="Consolas" w:cs="Times New Roman"/>
+          <w:color w:val="D4D4D4"/>
+          <w:kern w:val="0"/>
+          <w:sz w:val="21"/>
+          <w:szCs w:val="21"/>
+          <w:lang w:eastAsia="en-IN"/>
+          <w14:ligatures w14:val="none"/>
+        </w:rPr>
+        <w:t>)[-</w:t>
+      </w:r>
+      <w:r>
+        <w:rPr>
+          <w:rFonts w:ascii="Consolas" w:eastAsia="Times New Roman" w:hAnsi="Consolas" w:cs="Times New Roman"/>
+          <w:color w:val="B5CEA8"/>
+          <w:kern w:val="0"/>
+          <w:sz w:val="21"/>
+          <w:szCs w:val="21"/>
+          <w:lang w:eastAsia="en-IN"/>
+          <w14:ligatures w14:val="none"/>
+        </w:rPr>
+        <w:t>5</w:t>
+      </w:r>
+      <w:r>
+        <w:rPr>
+          <w:rFonts w:ascii="Consolas" w:eastAsia="Times New Roman" w:hAnsi="Consolas" w:cs="Times New Roman"/>
+          <w:color w:val="D4D4D4"/>
+          <w:kern w:val="0"/>
+          <w:sz w:val="21"/>
+          <w:szCs w:val="21"/>
+          <w:lang w:eastAsia="en-IN"/>
+          <w14:ligatures w14:val="none"/>
+        </w:rPr>
+        <w:t>:])  </w:t>
+      </w:r>
+      <w:r>
+        <w:rPr>
+          <w:rFonts w:ascii="Consolas" w:eastAsia="Times New Roman" w:hAnsi="Consolas" w:cs="Times New Roman"/>
+          <w:color w:val="6A9955"/>
+          <w:kern w:val="0"/>
+          <w:sz w:val="21"/>
+          <w:szCs w:val="21"/>
+          <w:lang w:eastAsia="en-IN"/>
+          <w14:ligatures w14:val="none"/>
+        </w:rPr>
+        <w:t># Last 5 digits of SID for start point</w:t>
+      </w:r>
+    </w:p>
+    <w:p>
+      <w:pPr>
+        <w:shd w:val="clear" w:color="auto" w:fill="1E1E1E"/>
+        <w:spacing w:line="285" w:lineRule="atLeast"/>
+        <w:rPr>
+          <w:rFonts w:ascii="Consolas" w:eastAsia="Times New Roman" w:hAnsi="Consolas" w:cs="Times New Roman"/>
+          <w:color w:val="D4D4D4"/>
+          <w:kern w:val="0"/>
+          <w:sz w:val="21"/>
+          <w:szCs w:val="21"/>
+          <w:lang w:eastAsia="en-IN"/>
+          <w14:ligatures w14:val="none"/>
+        </w:rPr>
+      </w:pPr>
+      <w:proofErr w:type="spellStart"/>
+      <w:r>
+        <w:rPr>
+          <w:rFonts w:ascii="Consolas" w:eastAsia="Times New Roman" w:hAnsi="Consolas" w:cs="Times New Roman"/>
+          <w:color w:val="9CDCFE"/>
+          <w:kern w:val="0"/>
+          <w:sz w:val="21"/>
+          <w:szCs w:val="21"/>
+          <w:lang w:eastAsia="en-IN"/>
+          <w14:ligatures w14:val="none"/>
+        </w:rPr>
+        <w:t>time_period</w:t>
+      </w:r>
+      <w:proofErr w:type="spellEnd"/>
+      <w:r>
+        <w:rPr>
+          <w:rFonts w:ascii="Consolas" w:eastAsia="Times New Roman" w:hAnsi="Consolas" w:cs="Times New Roman"/>
+          <w:color w:val="D4D4D4"/>
+          <w:kern w:val="0"/>
+          <w:sz w:val="21"/>
+          <w:szCs w:val="21"/>
+          <w:lang w:eastAsia="en-IN"/>
+          <w14:ligatures w14:val="none"/>
+        </w:rPr>
+        <w:t xml:space="preserve"> = </w:t>
+      </w:r>
+      <w:proofErr w:type="spellStart"/>
+      <w:proofErr w:type="gramStart"/>
+      <w:r>
+        <w:rPr>
+          <w:rFonts w:ascii="Consolas" w:eastAsia="Times New Roman" w:hAnsi="Consolas" w:cs="Times New Roman"/>
+          <w:color w:val="4EC9B0"/>
+          <w:kern w:val="0"/>
+          <w:sz w:val="21"/>
+          <w:szCs w:val="21"/>
+          <w:lang w:eastAsia="en-IN"/>
+          <w14:ligatures w14:val="none"/>
+        </w:rPr>
+        <w:t>int</w:t>
+      </w:r>
+      <w:proofErr w:type="spellEnd"/>
+      <w:r>
+        <w:rPr>
+          <w:rFonts w:ascii="Consolas" w:eastAsia="Times New Roman" w:hAnsi="Consolas" w:cs="Times New Roman"/>
+          <w:color w:val="D4D4D4"/>
+          <w:kern w:val="0"/>
+          <w:sz w:val="21"/>
+          <w:szCs w:val="21"/>
+          <w:lang w:eastAsia="en-IN"/>
+          <w14:ligatures w14:val="none"/>
+        </w:rPr>
+        <w:t>(</w:t>
+      </w:r>
+      <w:proofErr w:type="spellStart"/>
+      <w:proofErr w:type="gramEnd"/>
+      <w:r>
+        <w:rPr>
+          <w:rFonts w:ascii="Consolas" w:eastAsia="Times New Roman" w:hAnsi="Consolas" w:cs="Times New Roman"/>
+          <w:color w:val="4EC9B0"/>
+          <w:kern w:val="0"/>
+          <w:sz w:val="21"/>
+          <w:szCs w:val="21"/>
+          <w:lang w:eastAsia="en-IN"/>
+          <w14:ligatures w14:val="none"/>
+        </w:rPr>
+        <w:t>str</w:t>
+      </w:r>
+      <w:proofErr w:type="spellEnd"/>
+      <w:r>
+        <w:rPr>
+          <w:rFonts w:ascii="Consolas" w:eastAsia="Times New Roman" w:hAnsi="Consolas" w:cs="Times New Roman"/>
+          <w:color w:val="D4D4D4"/>
+          <w:kern w:val="0"/>
+          <w:sz w:val="21"/>
+          <w:szCs w:val="21"/>
+          <w:lang w:eastAsia="en-IN"/>
+          <w14:ligatures w14:val="none"/>
+        </w:rPr>
+        <w:t>(</w:t>
+      </w:r>
+      <w:proofErr w:type="spellStart"/>
+      <w:r>
+        <w:rPr>
+          <w:rFonts w:ascii="Consolas" w:eastAsia="Times New Roman" w:hAnsi="Consolas" w:cs="Times New Roman"/>
+          <w:color w:val="9CDCFE"/>
+          <w:kern w:val="0"/>
+          <w:sz w:val="21"/>
+          <w:szCs w:val="21"/>
+          <w:lang w:eastAsia="en-IN"/>
+          <w14:ligatures w14:val="none"/>
+        </w:rPr>
+        <w:t>sid</w:t>
+      </w:r>
+      <w:proofErr w:type="spellEnd"/>
+      <w:r>
+        <w:rPr>
+          <w:rFonts w:ascii="Consolas" w:eastAsia="Times New Roman" w:hAnsi="Consolas" w:cs="Times New Roman"/>
+          <w:color w:val="D4D4D4"/>
+          <w:kern w:val="0"/>
+          <w:sz w:val="21"/>
+          <w:szCs w:val="21"/>
+          <w:lang w:eastAsia="en-IN"/>
+          <w14:ligatures w14:val="none"/>
+        </w:rPr>
+        <w:t>)[-</w:t>
+      </w:r>
+      <w:r>
+        <w:rPr>
+          <w:rFonts w:ascii="Consolas" w:eastAsia="Times New Roman" w:hAnsi="Consolas" w:cs="Times New Roman"/>
+          <w:color w:val="B5CEA8"/>
+          <w:kern w:val="0"/>
+          <w:sz w:val="21"/>
+          <w:szCs w:val="21"/>
+          <w:lang w:eastAsia="en-IN"/>
+          <w14:ligatures w14:val="none"/>
+        </w:rPr>
+        <w:t>3</w:t>
+      </w:r>
+      <w:r>
+        <w:rPr>
+          <w:rFonts w:ascii="Consolas" w:eastAsia="Times New Roman" w:hAnsi="Consolas" w:cs="Times New Roman"/>
+          <w:color w:val="D4D4D4"/>
+          <w:kern w:val="0"/>
+          <w:sz w:val="21"/>
+          <w:szCs w:val="21"/>
+          <w:lang w:eastAsia="en-IN"/>
+          <w14:ligatures w14:val="none"/>
+        </w:rPr>
+        <w:t>:])  </w:t>
+      </w:r>
+      <w:r>
+        <w:rPr>
+          <w:rFonts w:ascii="Consolas" w:eastAsia="Times New Roman" w:hAnsi="Consolas" w:cs="Times New Roman"/>
+          <w:color w:val="6A9955"/>
+          <w:kern w:val="0"/>
+          <w:sz w:val="21"/>
+          <w:szCs w:val="21"/>
+          <w:lang w:eastAsia="en-IN"/>
+          <w14:ligatures w14:val="none"/>
+        </w:rPr>
+        <w:t># Last 3 digits of SID for time period</w:t>
+      </w:r>
+    </w:p>
+    <w:p>
+      <w:pPr>
+        <w:shd w:val="clear" w:color="auto" w:fill="1E1E1E"/>
+        <w:spacing w:after="240" w:line="285" w:lineRule="atLeast"/>
+        <w:rPr>
+          <w:rFonts w:ascii="Consolas" w:eastAsia="Times New Roman" w:hAnsi="Consolas" w:cs="Times New Roman"/>
+          <w:color w:val="D4D4D4"/>
+          <w:kern w:val="0"/>
+          <w:sz w:val="21"/>
+          <w:szCs w:val="21"/>
+          <w:lang w:eastAsia="en-IN"/>
+          <w14:ligatures w14:val="none"/>
+        </w:rPr>
+      </w:pPr>
+    </w:p>
+    <w:p>
+      <w:pPr>
+        <w:shd w:val="clear" w:color="auto" w:fill="1E1E1E"/>
+        <w:spacing w:line="285" w:lineRule="atLeast"/>
+        <w:rPr>
+          <w:rFonts w:ascii="Consolas" w:eastAsia="Times New Roman" w:hAnsi="Consolas" w:cs="Times New Roman"/>
+          <w:color w:val="D4D4D4"/>
+          <w:kern w:val="0"/>
+          <w:sz w:val="21"/>
+          <w:szCs w:val="21"/>
+          <w:lang w:eastAsia="en-IN"/>
+          <w14:ligatures w14:val="none"/>
+        </w:rPr>
+      </w:pPr>
+      <w:proofErr w:type="spellStart"/>
+      <w:proofErr w:type="gramStart"/>
+      <w:r>
+        <w:rPr>
+          <w:rFonts w:ascii="Consolas" w:eastAsia="Times New Roman" w:hAnsi="Consolas" w:cs="Times New Roman"/>
+          <w:color w:val="9CDCFE"/>
+          <w:kern w:val="0"/>
+          <w:sz w:val="21"/>
+          <w:szCs w:val="21"/>
+          <w:lang w:eastAsia="en-IN"/>
+          <w14:ligatures w14:val="none"/>
+        </w:rPr>
+        <w:t>data</w:t>
+      </w:r>
+      <w:r>
+        <w:rPr>
+          <w:rFonts w:ascii="Consolas" w:eastAsia="Times New Roman" w:hAnsi="Consolas" w:cs="Times New Roman"/>
+          <w:color w:val="D4D4D4"/>
+          <w:kern w:val="0"/>
+          <w:sz w:val="21"/>
+          <w:szCs w:val="21"/>
+          <w:lang w:eastAsia="en-IN"/>
+          <w14:ligatures w14:val="none"/>
+        </w:rPr>
+        <w:t>.</w:t>
+      </w:r>
+      <w:r>
+        <w:rPr>
+          <w:rFonts w:ascii="Consolas" w:eastAsia="Times New Roman" w:hAnsi="Consolas" w:cs="Times New Roman"/>
+          <w:color w:val="9CDCFE"/>
+          <w:kern w:val="0"/>
+          <w:sz w:val="21"/>
+          <w:szCs w:val="21"/>
+          <w:lang w:eastAsia="en-IN"/>
+          <w14:ligatures w14:val="none"/>
+        </w:rPr>
+        <w:t>iloc</w:t>
+      </w:r>
+      <w:proofErr w:type="spellEnd"/>
+      <w:r>
+        <w:rPr>
+          <w:rFonts w:ascii="Consolas" w:eastAsia="Times New Roman" w:hAnsi="Consolas" w:cs="Times New Roman"/>
+          <w:color w:val="D4D4D4"/>
+          <w:kern w:val="0"/>
+          <w:sz w:val="21"/>
+          <w:szCs w:val="21"/>
+          <w:lang w:eastAsia="en-IN"/>
+          <w14:ligatures w14:val="none"/>
+        </w:rPr>
+        <w:t>[</w:t>
+      </w:r>
+      <w:proofErr w:type="spellStart"/>
+      <w:proofErr w:type="gramEnd"/>
+      <w:r>
+        <w:rPr>
+          <w:rFonts w:ascii="Consolas" w:eastAsia="Times New Roman" w:hAnsi="Consolas" w:cs="Times New Roman"/>
+          <w:color w:val="9CDCFE"/>
+          <w:kern w:val="0"/>
+          <w:sz w:val="21"/>
+          <w:szCs w:val="21"/>
+          <w:lang w:eastAsia="en-IN"/>
+          <w14:ligatures w14:val="none"/>
+        </w:rPr>
+        <w:t>start_point</w:t>
+      </w:r>
+      <w:r>
+        <w:rPr>
+          <w:rFonts w:ascii="Consolas" w:eastAsia="Times New Roman" w:hAnsi="Consolas" w:cs="Times New Roman"/>
+          <w:color w:val="D4D4D4"/>
+          <w:kern w:val="0"/>
+          <w:sz w:val="21"/>
+          <w:szCs w:val="21"/>
+          <w:lang w:eastAsia="en-IN"/>
+          <w14:ligatures w14:val="none"/>
+        </w:rPr>
+        <w:t>:</w:t>
+      </w:r>
+      <w:r>
+        <w:rPr>
+          <w:rFonts w:ascii="Consolas" w:eastAsia="Times New Roman" w:hAnsi="Consolas" w:cs="Times New Roman"/>
+          <w:color w:val="9CDCFE"/>
+          <w:kern w:val="0"/>
+          <w:sz w:val="21"/>
+          <w:szCs w:val="21"/>
+          <w:lang w:eastAsia="en-IN"/>
+          <w14:ligatures w14:val="none"/>
+        </w:rPr>
+        <w:t>start_point</w:t>
+      </w:r>
+      <w:proofErr w:type="spellEnd"/>
+      <w:r>
+        <w:rPr>
+          <w:rFonts w:ascii="Consolas" w:eastAsia="Times New Roman" w:hAnsi="Consolas" w:cs="Times New Roman"/>
+          <w:color w:val="D4D4D4"/>
+          <w:kern w:val="0"/>
+          <w:sz w:val="21"/>
+          <w:szCs w:val="21"/>
+          <w:lang w:eastAsia="en-IN"/>
+          <w14:ligatures w14:val="none"/>
+        </w:rPr>
+        <w:t xml:space="preserve"> + </w:t>
+      </w:r>
+      <w:proofErr w:type="spellStart"/>
+      <w:r>
+        <w:rPr>
+          <w:rFonts w:ascii="Consolas" w:eastAsia="Times New Roman" w:hAnsi="Consolas" w:cs="Times New Roman"/>
+          <w:color w:val="9CDCFE"/>
+          <w:kern w:val="0"/>
+          <w:sz w:val="21"/>
+          <w:szCs w:val="21"/>
+          <w:lang w:eastAsia="en-IN"/>
+          <w14:ligatures w14:val="none"/>
+        </w:rPr>
+        <w:t>time_period</w:t>
+      </w:r>
+      <w:proofErr w:type="spellEnd"/>
+      <w:r>
+        <w:rPr>
+          <w:rFonts w:ascii="Consolas" w:eastAsia="Times New Roman" w:hAnsi="Consolas" w:cs="Times New Roman"/>
+          <w:color w:val="D4D4D4"/>
+          <w:kern w:val="0"/>
+          <w:sz w:val="21"/>
+          <w:szCs w:val="21"/>
+          <w:lang w:eastAsia="en-IN"/>
+          <w14:ligatures w14:val="none"/>
+        </w:rPr>
+        <w:t>, :][[</w:t>
+      </w:r>
+      <w:r>
+        <w:rPr>
+          <w:rFonts w:ascii="Consolas" w:eastAsia="Times New Roman" w:hAnsi="Consolas" w:cs="Times New Roman"/>
+          <w:color w:val="CE9178"/>
+          <w:kern w:val="0"/>
+          <w:sz w:val="21"/>
+          <w:szCs w:val="21"/>
+          <w:lang w:eastAsia="en-IN"/>
+          <w14:ligatures w14:val="none"/>
+        </w:rPr>
+        <w:t>'</w:t>
+      </w:r>
+      <w:proofErr w:type="spellStart"/>
+      <w:r>
+        <w:rPr>
+          <w:rFonts w:ascii="Consolas" w:eastAsia="Times New Roman" w:hAnsi="Consolas" w:cs="Times New Roman"/>
+          <w:color w:val="CE9178"/>
+          <w:kern w:val="0"/>
+          <w:sz w:val="21"/>
+          <w:szCs w:val="21"/>
+          <w:lang w:eastAsia="en-IN"/>
+          <w14:ligatures w14:val="none"/>
+        </w:rPr>
+        <w:t>High_Bid</w:t>
+      </w:r>
+      <w:proofErr w:type="spellEnd"/>
+      <w:r>
+        <w:rPr>
+          <w:rFonts w:ascii="Consolas" w:eastAsia="Times New Roman" w:hAnsi="Consolas" w:cs="Times New Roman"/>
+          <w:color w:val="CE9178"/>
+          <w:kern w:val="0"/>
+          <w:sz w:val="21"/>
+          <w:szCs w:val="21"/>
+          <w:lang w:eastAsia="en-IN"/>
+          <w14:ligatures w14:val="none"/>
+        </w:rPr>
+        <w:t>'</w:t>
+      </w:r>
+      <w:r>
+        <w:rPr>
+          <w:rFonts w:ascii="Consolas" w:eastAsia="Times New Roman" w:hAnsi="Consolas" w:cs="Times New Roman"/>
+          <w:color w:val="D4D4D4"/>
+          <w:kern w:val="0"/>
+          <w:sz w:val="21"/>
+          <w:szCs w:val="21"/>
+          <w:lang w:eastAsia="en-IN"/>
+          <w14:ligatures w14:val="none"/>
+        </w:rPr>
+        <w:t xml:space="preserve">, </w:t>
+      </w:r>
+      <w:r>
+        <w:rPr>
+          <w:rFonts w:ascii="Consolas" w:eastAsia="Times New Roman" w:hAnsi="Consolas" w:cs="Times New Roman"/>
+          <w:color w:val="CE9178"/>
+          <w:kern w:val="0"/>
+          <w:sz w:val="21"/>
+          <w:szCs w:val="21"/>
+          <w:lang w:eastAsia="en-IN"/>
+          <w14:ligatures w14:val="none"/>
+        </w:rPr>
+        <w:t>'</w:t>
+      </w:r>
+      <w:proofErr w:type="spellStart"/>
+      <w:r>
+        <w:rPr>
+          <w:rFonts w:ascii="Consolas" w:eastAsia="Times New Roman" w:hAnsi="Consolas" w:cs="Times New Roman"/>
+          <w:color w:val="CE9178"/>
+          <w:kern w:val="0"/>
+          <w:sz w:val="21"/>
+          <w:szCs w:val="21"/>
+          <w:lang w:eastAsia="en-IN"/>
+          <w14:ligatures w14:val="none"/>
+        </w:rPr>
+        <w:t>Low_Bid</w:t>
+      </w:r>
+      <w:proofErr w:type="spellEnd"/>
+      <w:r>
+        <w:rPr>
+          <w:rFonts w:ascii="Consolas" w:eastAsia="Times New Roman" w:hAnsi="Consolas" w:cs="Times New Roman"/>
+          <w:color w:val="CE9178"/>
+          <w:kern w:val="0"/>
+          <w:sz w:val="21"/>
+          <w:szCs w:val="21"/>
+          <w:lang w:eastAsia="en-IN"/>
+          <w14:ligatures w14:val="none"/>
+        </w:rPr>
+        <w:t>'</w:t>
+      </w:r>
+      <w:r>
+        <w:rPr>
+          <w:rFonts w:ascii="Consolas" w:eastAsia="Times New Roman" w:hAnsi="Consolas" w:cs="Times New Roman"/>
+          <w:color w:val="D4D4D4"/>
+          <w:kern w:val="0"/>
+          <w:sz w:val="21"/>
+          <w:szCs w:val="21"/>
+          <w:lang w:eastAsia="en-IN"/>
+          <w14:ligatures w14:val="none"/>
+        </w:rPr>
+        <w:t xml:space="preserve">, </w:t>
+      </w:r>
+      <w:r>
+        <w:rPr>
+          <w:rFonts w:ascii="Consolas" w:eastAsia="Times New Roman" w:hAnsi="Consolas" w:cs="Times New Roman"/>
+          <w:color w:val="CE9178"/>
+          <w:kern w:val="0"/>
+          <w:sz w:val="21"/>
+          <w:szCs w:val="21"/>
+          <w:lang w:eastAsia="en-IN"/>
+          <w14:ligatures w14:val="none"/>
+        </w:rPr>
+        <w:t>'</w:t>
+      </w:r>
+      <w:proofErr w:type="spellStart"/>
+      <w:r>
+        <w:rPr>
+          <w:rFonts w:ascii="Consolas" w:eastAsia="Times New Roman" w:hAnsi="Consolas" w:cs="Times New Roman"/>
+          <w:color w:val="CE9178"/>
+          <w:kern w:val="0"/>
+          <w:sz w:val="21"/>
+          <w:szCs w:val="21"/>
+          <w:lang w:eastAsia="en-IN"/>
+          <w14:ligatures w14:val="none"/>
+        </w:rPr>
+        <w:t>Local_time_T</w:t>
+      </w:r>
+      <w:proofErr w:type="spellEnd"/>
+      <w:r>
+        <w:rPr>
+          <w:rFonts w:ascii="Consolas" w:eastAsia="Times New Roman" w:hAnsi="Consolas" w:cs="Times New Roman"/>
+          <w:color w:val="CE9178"/>
+          <w:kern w:val="0"/>
+          <w:sz w:val="21"/>
+          <w:szCs w:val="21"/>
+          <w:lang w:eastAsia="en-IN"/>
+          <w14:ligatures w14:val="none"/>
+        </w:rPr>
+        <w:t>'</w:t>
+      </w:r>
+      <w:r>
+        <w:rPr>
+          <w:rFonts w:ascii="Consolas" w:eastAsia="Times New Roman" w:hAnsi="Consolas" w:cs="Times New Roman"/>
+          <w:color w:val="D4D4D4"/>
+          <w:kern w:val="0"/>
+          <w:sz w:val="21"/>
+          <w:szCs w:val="21"/>
+          <w:lang w:eastAsia="en-IN"/>
+          <w14:ligatures w14:val="none"/>
+        </w:rPr>
+        <w:t xml:space="preserve">, </w:t>
+      </w:r>
+      <w:r>
+        <w:rPr>
+          <w:rFonts w:ascii="Consolas" w:eastAsia="Times New Roman" w:hAnsi="Consolas" w:cs="Times New Roman"/>
+          <w:color w:val="CE9178"/>
+          <w:kern w:val="0"/>
+          <w:sz w:val="21"/>
+          <w:szCs w:val="21"/>
+          <w:lang w:eastAsia="en-IN"/>
+          <w14:ligatures w14:val="none"/>
+        </w:rPr>
+        <w:t>'</w:t>
+      </w:r>
+      <w:proofErr w:type="spellStart"/>
+      <w:r>
+        <w:rPr>
+          <w:rFonts w:ascii="Consolas" w:eastAsia="Times New Roman" w:hAnsi="Consolas" w:cs="Times New Roman"/>
+          <w:color w:val="CE9178"/>
+          <w:kern w:val="0"/>
+          <w:sz w:val="21"/>
+          <w:szCs w:val="21"/>
+          <w:lang w:eastAsia="en-IN"/>
+          <w14:ligatures w14:val="none"/>
+        </w:rPr>
+        <w:t>Volume_Ask</w:t>
+      </w:r>
+      <w:proofErr w:type="spellEnd"/>
+      <w:r>
+        <w:rPr>
+          <w:rFonts w:ascii="Consolas" w:eastAsia="Times New Roman" w:hAnsi="Consolas" w:cs="Times New Roman"/>
+          <w:color w:val="CE9178"/>
+          <w:kern w:val="0"/>
+          <w:sz w:val="21"/>
+          <w:szCs w:val="21"/>
+          <w:lang w:eastAsia="en-IN"/>
+          <w14:ligatures w14:val="none"/>
+        </w:rPr>
+        <w:t>'</w:t>
+      </w:r>
+      <w:r>
+        <w:rPr>
+          <w:rFonts w:ascii="Consolas" w:eastAsia="Times New Roman" w:hAnsi="Consolas" w:cs="Times New Roman"/>
+          <w:color w:val="D4D4D4"/>
+          <w:kern w:val="0"/>
+          <w:sz w:val="21"/>
+          <w:szCs w:val="21"/>
+          <w:lang w:eastAsia="en-IN"/>
+          <w14:ligatures w14:val="none"/>
+        </w:rPr>
+        <w:t xml:space="preserve">, </w:t>
+      </w:r>
+      <w:r>
+        <w:rPr>
+          <w:rFonts w:ascii="Consolas" w:eastAsia="Times New Roman" w:hAnsi="Consolas" w:cs="Times New Roman"/>
+          <w:color w:val="CE9178"/>
+          <w:kern w:val="0"/>
+          <w:sz w:val="21"/>
+          <w:szCs w:val="21"/>
+          <w:lang w:eastAsia="en-IN"/>
+          <w14:ligatures w14:val="none"/>
+        </w:rPr>
+        <w:t>'</w:t>
+      </w:r>
+      <w:proofErr w:type="spellStart"/>
+      <w:r>
+        <w:rPr>
+          <w:rFonts w:ascii="Consolas" w:eastAsia="Times New Roman" w:hAnsi="Consolas" w:cs="Times New Roman"/>
+          <w:color w:val="CE9178"/>
+          <w:kern w:val="0"/>
+          <w:sz w:val="21"/>
+          <w:szCs w:val="21"/>
+          <w:lang w:eastAsia="en-IN"/>
+          <w14:ligatures w14:val="none"/>
+        </w:rPr>
+        <w:t>Volume_Bid</w:t>
+      </w:r>
+      <w:proofErr w:type="spellEnd"/>
+      <w:r>
+        <w:rPr>
+          <w:rFonts w:ascii="Consolas" w:eastAsia="Times New Roman" w:hAnsi="Consolas" w:cs="Times New Roman"/>
+          <w:color w:val="CE9178"/>
+          <w:kern w:val="0"/>
+          <w:sz w:val="21"/>
+          <w:szCs w:val="21"/>
+          <w:lang w:eastAsia="en-IN"/>
+          <w14:ligatures w14:val="none"/>
+        </w:rPr>
+        <w:t>'</w:t>
+      </w:r>
+      <w:r>
+        <w:rPr>
+          <w:rFonts w:ascii="Consolas" w:eastAsia="Times New Roman" w:hAnsi="Consolas" w:cs="Times New Roman"/>
+          <w:color w:val="D4D4D4"/>
+          <w:kern w:val="0"/>
+          <w:sz w:val="21"/>
+          <w:szCs w:val="21"/>
+          <w:lang w:eastAsia="en-IN"/>
+          <w14:ligatures w14:val="none"/>
+        </w:rPr>
+        <w:t>]].</w:t>
+      </w:r>
+      <w:proofErr w:type="spellStart"/>
+      <w:r>
+        <w:rPr>
+          <w:rFonts w:ascii="Consolas" w:eastAsia="Times New Roman" w:hAnsi="Consolas" w:cs="Times New Roman"/>
+          <w:color w:val="D4D4D4"/>
+          <w:kern w:val="0"/>
+          <w:sz w:val="21"/>
+          <w:szCs w:val="21"/>
+          <w:lang w:eastAsia="en-IN"/>
+          <w14:ligatures w14:val="none"/>
+        </w:rPr>
+        <w:t>iplot</w:t>
+      </w:r>
+      <w:proofErr w:type="spellEnd"/>
+      <w:r>
+        <w:rPr>
+          <w:rFonts w:ascii="Consolas" w:eastAsia="Times New Roman" w:hAnsi="Consolas" w:cs="Times New Roman"/>
+          <w:color w:val="D4D4D4"/>
+          <w:kern w:val="0"/>
+          <w:sz w:val="21"/>
+          <w:szCs w:val="21"/>
+          <w:lang w:eastAsia="en-IN"/>
+          <w14:ligatures w14:val="none"/>
+        </w:rPr>
+        <w:t>(</w:t>
+      </w:r>
+    </w:p>
+    <w:p>
+      <w:pPr>
+        <w:shd w:val="clear" w:color="auto" w:fill="1E1E1E"/>
+        <w:spacing w:line="285" w:lineRule="atLeast"/>
+        <w:rPr>
+          <w:rFonts w:ascii="Consolas" w:eastAsia="Times New Roman" w:hAnsi="Consolas" w:cs="Times New Roman"/>
+          <w:color w:val="D4D4D4"/>
+          <w:kern w:val="0"/>
+          <w:sz w:val="21"/>
+          <w:szCs w:val="21"/>
+          <w:lang w:eastAsia="en-IN"/>
+          <w14:ligatures w14:val="none"/>
+        </w:rPr>
+      </w:pPr>
+      <w:r>
+        <w:rPr>
+          <w:rFonts w:ascii="Consolas" w:eastAsia="Times New Roman" w:hAnsi="Consolas" w:cs="Times New Roman"/>
+          <w:color w:val="D4D4D4"/>
+          <w:kern w:val="0"/>
+          <w:sz w:val="21"/>
+          <w:szCs w:val="21"/>
+          <w:lang w:eastAsia="en-IN"/>
+          <w14:ligatures w14:val="none"/>
+        </w:rPr>
+        <w:t xml:space="preserve">    </w:t>
+      </w:r>
+      <w:r>
+        <w:rPr>
+          <w:rFonts w:ascii="Consolas" w:eastAsia="Times New Roman" w:hAnsi="Consolas" w:cs="Times New Roman"/>
+          <w:color w:val="9CDCFE"/>
+          <w:kern w:val="0"/>
+          <w:sz w:val="21"/>
+          <w:szCs w:val="21"/>
+          <w:lang w:eastAsia="en-IN"/>
+          <w14:ligatures w14:val="none"/>
+        </w:rPr>
+        <w:t>x</w:t>
+      </w:r>
+      <w:r>
+        <w:rPr>
+          <w:rFonts w:ascii="Consolas" w:eastAsia="Times New Roman" w:hAnsi="Consolas" w:cs="Times New Roman"/>
+          <w:color w:val="D4D4D4"/>
+          <w:kern w:val="0"/>
+          <w:sz w:val="21"/>
+          <w:szCs w:val="21"/>
+          <w:lang w:eastAsia="en-IN"/>
+          <w14:ligatures w14:val="none"/>
+        </w:rPr>
+        <w:t>=</w:t>
+      </w:r>
+      <w:r>
+        <w:rPr>
+          <w:rFonts w:ascii="Consolas" w:eastAsia="Times New Roman" w:hAnsi="Consolas" w:cs="Times New Roman"/>
+          <w:color w:val="CE9178"/>
+          <w:kern w:val="0"/>
+          <w:sz w:val="21"/>
+          <w:szCs w:val="21"/>
+          <w:lang w:eastAsia="en-IN"/>
+          <w14:ligatures w14:val="none"/>
+        </w:rPr>
+        <w:t>'</w:t>
+      </w:r>
+      <w:proofErr w:type="spellStart"/>
+      <w:r>
+        <w:rPr>
+          <w:rFonts w:ascii="Consolas" w:eastAsia="Times New Roman" w:hAnsi="Consolas" w:cs="Times New Roman"/>
+          <w:color w:val="CE9178"/>
+          <w:kern w:val="0"/>
+          <w:sz w:val="21"/>
+          <w:szCs w:val="21"/>
+          <w:lang w:eastAsia="en-IN"/>
+          <w14:ligatures w14:val="none"/>
+        </w:rPr>
+        <w:t>Local_time_T</w:t>
+      </w:r>
+      <w:proofErr w:type="spellEnd"/>
+      <w:r>
+        <w:rPr>
+          <w:rFonts w:ascii="Consolas" w:eastAsia="Times New Roman" w:hAnsi="Consolas" w:cs="Times New Roman"/>
+          <w:color w:val="CE9178"/>
+          <w:kern w:val="0"/>
+          <w:sz w:val="21"/>
+          <w:szCs w:val="21"/>
+          <w:lang w:eastAsia="en-IN"/>
+          <w14:ligatures w14:val="none"/>
+        </w:rPr>
+        <w:t>'</w:t>
+      </w:r>
+      <w:r>
+        <w:rPr>
+          <w:rFonts w:ascii="Consolas" w:eastAsia="Times New Roman" w:hAnsi="Consolas" w:cs="Times New Roman"/>
+          <w:color w:val="D4D4D4"/>
+          <w:kern w:val="0"/>
+          <w:sz w:val="21"/>
+          <w:szCs w:val="21"/>
+          <w:lang w:eastAsia="en-IN"/>
+          <w14:ligatures w14:val="none"/>
+        </w:rPr>
+        <w:t xml:space="preserve">, </w:t>
+      </w:r>
+      <w:r>
+        <w:rPr>
+          <w:rFonts w:ascii="Consolas" w:eastAsia="Times New Roman" w:hAnsi="Consolas" w:cs="Times New Roman"/>
+          <w:color w:val="9CDCFE"/>
+          <w:kern w:val="0"/>
+          <w:sz w:val="21"/>
+          <w:szCs w:val="21"/>
+          <w:lang w:eastAsia="en-IN"/>
+          <w14:ligatures w14:val="none"/>
+        </w:rPr>
+        <w:t>y</w:t>
+      </w:r>
+      <w:proofErr w:type="gramStart"/>
+      <w:r>
+        <w:rPr>
+          <w:rFonts w:ascii="Consolas" w:eastAsia="Times New Roman" w:hAnsi="Consolas" w:cs="Times New Roman"/>
+          <w:color w:val="D4D4D4"/>
+          <w:kern w:val="0"/>
+          <w:sz w:val="21"/>
+          <w:szCs w:val="21"/>
+          <w:lang w:eastAsia="en-IN"/>
+          <w14:ligatures w14:val="none"/>
+        </w:rPr>
+        <w:t>=[</w:t>
+      </w:r>
+      <w:proofErr w:type="gramEnd"/>
+      <w:r>
+        <w:rPr>
+          <w:rFonts w:ascii="Consolas" w:eastAsia="Times New Roman" w:hAnsi="Consolas" w:cs="Times New Roman"/>
+          <w:color w:val="CE9178"/>
+          <w:kern w:val="0"/>
+          <w:sz w:val="21"/>
+          <w:szCs w:val="21"/>
+          <w:lang w:eastAsia="en-IN"/>
+          <w14:ligatures w14:val="none"/>
+        </w:rPr>
+        <w:t>'</w:t>
+      </w:r>
+      <w:proofErr w:type="spellStart"/>
+      <w:r>
+        <w:rPr>
+          <w:rFonts w:ascii="Consolas" w:eastAsia="Times New Roman" w:hAnsi="Consolas" w:cs="Times New Roman"/>
+          <w:color w:val="CE9178"/>
+          <w:kern w:val="0"/>
+          <w:sz w:val="21"/>
+          <w:szCs w:val="21"/>
+          <w:lang w:eastAsia="en-IN"/>
+          <w14:ligatures w14:val="none"/>
+        </w:rPr>
+        <w:t>High_Bid</w:t>
+      </w:r>
+      <w:proofErr w:type="spellEnd"/>
+      <w:r>
+        <w:rPr>
+          <w:rFonts w:ascii="Consolas" w:eastAsia="Times New Roman" w:hAnsi="Consolas" w:cs="Times New Roman"/>
+          <w:color w:val="CE9178"/>
+          <w:kern w:val="0"/>
+          <w:sz w:val="21"/>
+          <w:szCs w:val="21"/>
+          <w:lang w:eastAsia="en-IN"/>
+          <w14:ligatures w14:val="none"/>
+        </w:rPr>
+        <w:t>'</w:t>
+      </w:r>
+      <w:r>
+        <w:rPr>
+          <w:rFonts w:ascii="Consolas" w:eastAsia="Times New Roman" w:hAnsi="Consolas" w:cs="Times New Roman"/>
+          <w:color w:val="D4D4D4"/>
+          <w:kern w:val="0"/>
+          <w:sz w:val="21"/>
+          <w:szCs w:val="21"/>
+          <w:lang w:eastAsia="en-IN"/>
+          <w14:ligatures w14:val="none"/>
+        </w:rPr>
+        <w:t xml:space="preserve">, </w:t>
+      </w:r>
+      <w:r>
+        <w:rPr>
+          <w:rFonts w:ascii="Consolas" w:eastAsia="Times New Roman" w:hAnsi="Consolas" w:cs="Times New Roman"/>
+          <w:color w:val="CE9178"/>
+          <w:kern w:val="0"/>
+          <w:sz w:val="21"/>
+          <w:szCs w:val="21"/>
+          <w:lang w:eastAsia="en-IN"/>
+          <w14:ligatures w14:val="none"/>
+        </w:rPr>
+        <w:t>'</w:t>
+      </w:r>
+      <w:proofErr w:type="spellStart"/>
+      <w:r>
+        <w:rPr>
+          <w:rFonts w:ascii="Consolas" w:eastAsia="Times New Roman" w:hAnsi="Consolas" w:cs="Times New Roman"/>
+          <w:color w:val="CE9178"/>
+          <w:kern w:val="0"/>
+          <w:sz w:val="21"/>
+          <w:szCs w:val="21"/>
+          <w:lang w:eastAsia="en-IN"/>
+          <w14:ligatures w14:val="none"/>
+        </w:rPr>
+        <w:t>Low_Bid</w:t>
+      </w:r>
+      <w:proofErr w:type="spellEnd"/>
+      <w:r>
+        <w:rPr>
+          <w:rFonts w:ascii="Consolas" w:eastAsia="Times New Roman" w:hAnsi="Consolas" w:cs="Times New Roman"/>
+          <w:color w:val="CE9178"/>
+          <w:kern w:val="0"/>
+          <w:sz w:val="21"/>
+          <w:szCs w:val="21"/>
+          <w:lang w:eastAsia="en-IN"/>
+          <w14:ligatures w14:val="none"/>
+        </w:rPr>
+        <w:t>'</w:t>
+      </w:r>
+      <w:r>
+        <w:rPr>
+          <w:rFonts w:ascii="Consolas" w:eastAsia="Times New Roman" w:hAnsi="Consolas" w:cs="Times New Roman"/>
+          <w:color w:val="D4D4D4"/>
+          <w:kern w:val="0"/>
+          <w:sz w:val="21"/>
+          <w:szCs w:val="21"/>
+          <w:lang w:eastAsia="en-IN"/>
+          <w14:ligatures w14:val="none"/>
+        </w:rPr>
+        <w:t xml:space="preserve">], </w:t>
+      </w:r>
+    </w:p>
+    <w:p>
+      <w:pPr>
+        <w:shd w:val="clear" w:color="auto" w:fill="1E1E1E"/>
+        <w:spacing w:line="285" w:lineRule="atLeast"/>
+        <w:rPr>
+          <w:rFonts w:ascii="Consolas" w:eastAsia="Times New Roman" w:hAnsi="Consolas" w:cs="Times New Roman"/>
+          <w:color w:val="D4D4D4"/>
+          <w:kern w:val="0"/>
+          <w:sz w:val="21"/>
+          <w:szCs w:val="21"/>
+          <w:lang w:eastAsia="en-IN"/>
+          <w14:ligatures w14:val="none"/>
+        </w:rPr>
+      </w:pPr>
+      <w:r>
+        <w:rPr>
+          <w:rFonts w:ascii="Consolas" w:eastAsia="Times New Roman" w:hAnsi="Consolas" w:cs="Times New Roman"/>
+          <w:color w:val="D4D4D4"/>
+          <w:kern w:val="0"/>
+          <w:sz w:val="21"/>
+          <w:szCs w:val="21"/>
+          <w:lang w:eastAsia="en-IN"/>
+          <w14:ligatures w14:val="none"/>
+        </w:rPr>
+        <w:t xml:space="preserve">    </w:t>
+      </w:r>
+      <w:proofErr w:type="gramStart"/>
+      <w:r>
+        <w:rPr>
+          <w:rFonts w:ascii="Consolas" w:eastAsia="Times New Roman" w:hAnsi="Consolas" w:cs="Times New Roman"/>
+          <w:color w:val="9CDCFE"/>
+          <w:kern w:val="0"/>
+          <w:sz w:val="21"/>
+          <w:szCs w:val="21"/>
+          <w:lang w:eastAsia="en-IN"/>
+          <w14:ligatures w14:val="none"/>
+        </w:rPr>
+        <w:t>mode</w:t>
+      </w:r>
+      <w:proofErr w:type="gramEnd"/>
+      <w:r>
+        <w:rPr>
+          <w:rFonts w:ascii="Consolas" w:eastAsia="Times New Roman" w:hAnsi="Consolas" w:cs="Times New Roman"/>
+          <w:color w:val="D4D4D4"/>
+          <w:kern w:val="0"/>
+          <w:sz w:val="21"/>
+          <w:szCs w:val="21"/>
+          <w:lang w:eastAsia="en-IN"/>
+          <w14:ligatures w14:val="none"/>
+        </w:rPr>
+        <w:t>=</w:t>
+      </w:r>
+      <w:r>
+        <w:rPr>
+          <w:rFonts w:ascii="Consolas" w:eastAsia="Times New Roman" w:hAnsi="Consolas" w:cs="Times New Roman"/>
+          <w:color w:val="CE9178"/>
+          <w:kern w:val="0"/>
+          <w:sz w:val="21"/>
+          <w:szCs w:val="21"/>
+          <w:lang w:eastAsia="en-IN"/>
+          <w14:ligatures w14:val="none"/>
+        </w:rPr>
+        <w:t>'</w:t>
+      </w:r>
+      <w:proofErr w:type="spellStart"/>
+      <w:r>
+        <w:rPr>
+          <w:rFonts w:ascii="Consolas" w:eastAsia="Times New Roman" w:hAnsi="Consolas" w:cs="Times New Roman"/>
+          <w:color w:val="CE9178"/>
+          <w:kern w:val="0"/>
+          <w:sz w:val="21"/>
+          <w:szCs w:val="21"/>
+          <w:lang w:eastAsia="en-IN"/>
+          <w14:ligatures w14:val="none"/>
+        </w:rPr>
+        <w:t>lines+markers</w:t>
+      </w:r>
+      <w:proofErr w:type="spellEnd"/>
+      <w:r>
+        <w:rPr>
+          <w:rFonts w:ascii="Consolas" w:eastAsia="Times New Roman" w:hAnsi="Consolas" w:cs="Times New Roman"/>
+          <w:color w:val="CE9178"/>
+          <w:kern w:val="0"/>
+          <w:sz w:val="21"/>
+          <w:szCs w:val="21"/>
+          <w:lang w:eastAsia="en-IN"/>
+          <w14:ligatures w14:val="none"/>
+        </w:rPr>
+        <w:t>'</w:t>
+      </w:r>
+      <w:r>
+        <w:rPr>
+          <w:rFonts w:ascii="Consolas" w:eastAsia="Times New Roman" w:hAnsi="Consolas" w:cs="Times New Roman"/>
+          <w:color w:val="D4D4D4"/>
+          <w:kern w:val="0"/>
+          <w:sz w:val="21"/>
+          <w:szCs w:val="21"/>
+          <w:lang w:eastAsia="en-IN"/>
+          <w14:ligatures w14:val="none"/>
+        </w:rPr>
+        <w:t xml:space="preserve">, </w:t>
+      </w:r>
+    </w:p>
+    <w:p>
+      <w:pPr>
+        <w:shd w:val="clear" w:color="auto" w:fill="1E1E1E"/>
+        <w:spacing w:line="285" w:lineRule="atLeast"/>
+        <w:rPr>
+          <w:rFonts w:ascii="Consolas" w:eastAsia="Times New Roman" w:hAnsi="Consolas" w:cs="Times New Roman"/>
+          <w:color w:val="D4D4D4"/>
+          <w:kern w:val="0"/>
+          <w:sz w:val="21"/>
+          <w:szCs w:val="21"/>
+          <w:lang w:eastAsia="en-IN"/>
+          <w14:ligatures w14:val="none"/>
+        </w:rPr>
+      </w:pPr>
+      <w:r>
+        <w:rPr>
+          <w:rFonts w:ascii="Consolas" w:eastAsia="Times New Roman" w:hAnsi="Consolas" w:cs="Times New Roman"/>
+          <w:color w:val="D4D4D4"/>
+          <w:kern w:val="0"/>
+          <w:sz w:val="21"/>
+          <w:szCs w:val="21"/>
+          <w:lang w:eastAsia="en-IN"/>
+          <w14:ligatures w14:val="none"/>
+        </w:rPr>
+        <w:lastRenderedPageBreak/>
+        <w:t xml:space="preserve">    </w:t>
+      </w:r>
+      <w:proofErr w:type="spellStart"/>
+      <w:proofErr w:type="gramStart"/>
+      <w:r>
+        <w:rPr>
+          <w:rFonts w:ascii="Consolas" w:eastAsia="Times New Roman" w:hAnsi="Consolas" w:cs="Times New Roman"/>
+          <w:color w:val="9CDCFE"/>
+          <w:kern w:val="0"/>
+          <w:sz w:val="21"/>
+          <w:szCs w:val="21"/>
+          <w:lang w:eastAsia="en-IN"/>
+          <w14:ligatures w14:val="none"/>
+        </w:rPr>
+        <w:t>xTitle</w:t>
+      </w:r>
+      <w:proofErr w:type="spellEnd"/>
+      <w:proofErr w:type="gramEnd"/>
+      <w:r>
+        <w:rPr>
+          <w:rFonts w:ascii="Consolas" w:eastAsia="Times New Roman" w:hAnsi="Consolas" w:cs="Times New Roman"/>
+          <w:color w:val="D4D4D4"/>
+          <w:kern w:val="0"/>
+          <w:sz w:val="21"/>
+          <w:szCs w:val="21"/>
+          <w:lang w:eastAsia="en-IN"/>
+          <w14:ligatures w14:val="none"/>
+        </w:rPr>
+        <w:t>=</w:t>
+      </w:r>
+      <w:r>
+        <w:rPr>
+          <w:rFonts w:ascii="Consolas" w:eastAsia="Times New Roman" w:hAnsi="Consolas" w:cs="Times New Roman"/>
+          <w:color w:val="CE9178"/>
+          <w:kern w:val="0"/>
+          <w:sz w:val="21"/>
+          <w:szCs w:val="21"/>
+          <w:lang w:eastAsia="en-IN"/>
+          <w14:ligatures w14:val="none"/>
+        </w:rPr>
+        <w:t>'Date'</w:t>
+      </w:r>
+      <w:r>
+        <w:rPr>
+          <w:rFonts w:ascii="Consolas" w:eastAsia="Times New Roman" w:hAnsi="Consolas" w:cs="Times New Roman"/>
+          <w:color w:val="D4D4D4"/>
+          <w:kern w:val="0"/>
+          <w:sz w:val="21"/>
+          <w:szCs w:val="21"/>
+          <w:lang w:eastAsia="en-IN"/>
+          <w14:ligatures w14:val="none"/>
+        </w:rPr>
+        <w:t xml:space="preserve">, </w:t>
+      </w:r>
+    </w:p>
+    <w:p>
+      <w:pPr>
+        <w:shd w:val="clear" w:color="auto" w:fill="1E1E1E"/>
+        <w:spacing w:line="285" w:lineRule="atLeast"/>
+        <w:rPr>
+          <w:rFonts w:ascii="Consolas" w:eastAsia="Times New Roman" w:hAnsi="Consolas" w:cs="Times New Roman"/>
+          <w:color w:val="D4D4D4"/>
+          <w:kern w:val="0"/>
+          <w:sz w:val="21"/>
+          <w:szCs w:val="21"/>
+          <w:lang w:eastAsia="en-IN"/>
+          <w14:ligatures w14:val="none"/>
+        </w:rPr>
+      </w:pPr>
+      <w:r>
+        <w:rPr>
+          <w:rFonts w:ascii="Consolas" w:eastAsia="Times New Roman" w:hAnsi="Consolas" w:cs="Times New Roman"/>
+          <w:color w:val="D4D4D4"/>
+          <w:kern w:val="0"/>
+          <w:sz w:val="21"/>
+          <w:szCs w:val="21"/>
+          <w:lang w:eastAsia="en-IN"/>
+          <w14:ligatures w14:val="none"/>
+        </w:rPr>
+        <w:t xml:space="preserve">    </w:t>
+      </w:r>
+      <w:proofErr w:type="spellStart"/>
+      <w:proofErr w:type="gramStart"/>
+      <w:r>
+        <w:rPr>
+          <w:rFonts w:ascii="Consolas" w:eastAsia="Times New Roman" w:hAnsi="Consolas" w:cs="Times New Roman"/>
+          <w:color w:val="9CDCFE"/>
+          <w:kern w:val="0"/>
+          <w:sz w:val="21"/>
+          <w:szCs w:val="21"/>
+          <w:lang w:eastAsia="en-IN"/>
+          <w14:ligatures w14:val="none"/>
+        </w:rPr>
+        <w:t>yTitle</w:t>
+      </w:r>
+      <w:proofErr w:type="spellEnd"/>
+      <w:proofErr w:type="gramEnd"/>
+      <w:r>
+        <w:rPr>
+          <w:rFonts w:ascii="Consolas" w:eastAsia="Times New Roman" w:hAnsi="Consolas" w:cs="Times New Roman"/>
+          <w:color w:val="D4D4D4"/>
+          <w:kern w:val="0"/>
+          <w:sz w:val="21"/>
+          <w:szCs w:val="21"/>
+          <w:lang w:eastAsia="en-IN"/>
+          <w14:ligatures w14:val="none"/>
+        </w:rPr>
+        <w:t>=</w:t>
+      </w:r>
+      <w:r>
+        <w:rPr>
+          <w:rFonts w:ascii="Consolas" w:eastAsia="Times New Roman" w:hAnsi="Consolas" w:cs="Times New Roman"/>
+          <w:color w:val="CE9178"/>
+          <w:kern w:val="0"/>
+          <w:sz w:val="21"/>
+          <w:szCs w:val="21"/>
+          <w:lang w:eastAsia="en-IN"/>
+          <w14:ligatures w14:val="none"/>
+        </w:rPr>
+        <w:t>'Price'</w:t>
+      </w:r>
+      <w:r>
+        <w:rPr>
+          <w:rFonts w:ascii="Consolas" w:eastAsia="Times New Roman" w:hAnsi="Consolas" w:cs="Times New Roman"/>
+          <w:color w:val="D4D4D4"/>
+          <w:kern w:val="0"/>
+          <w:sz w:val="21"/>
+          <w:szCs w:val="21"/>
+          <w:lang w:eastAsia="en-IN"/>
+          <w14:ligatures w14:val="none"/>
+        </w:rPr>
+        <w:t>,</w:t>
+      </w:r>
+    </w:p>
+    <w:p>
+      <w:pPr>
+        <w:shd w:val="clear" w:color="auto" w:fill="1E1E1E"/>
+        <w:spacing w:line="285" w:lineRule="atLeast"/>
+        <w:rPr>
+          <w:rFonts w:ascii="Consolas" w:eastAsia="Times New Roman" w:hAnsi="Consolas" w:cs="Times New Roman"/>
+          <w:color w:val="D4D4D4"/>
+          <w:kern w:val="0"/>
+          <w:sz w:val="21"/>
+          <w:szCs w:val="21"/>
+          <w:lang w:eastAsia="en-IN"/>
+          <w14:ligatures w14:val="none"/>
+        </w:rPr>
+      </w:pPr>
+      <w:r>
+        <w:rPr>
+          <w:rFonts w:ascii="Consolas" w:eastAsia="Times New Roman" w:hAnsi="Consolas" w:cs="Times New Roman"/>
+          <w:color w:val="D4D4D4"/>
+          <w:kern w:val="0"/>
+          <w:sz w:val="21"/>
+          <w:szCs w:val="21"/>
+          <w:lang w:eastAsia="en-IN"/>
+          <w14:ligatures w14:val="none"/>
+        </w:rPr>
+        <w:t xml:space="preserve">    </w:t>
+      </w:r>
+      <w:proofErr w:type="gramStart"/>
+      <w:r>
+        <w:rPr>
+          <w:rFonts w:ascii="Consolas" w:eastAsia="Times New Roman" w:hAnsi="Consolas" w:cs="Times New Roman"/>
+          <w:color w:val="9CDCFE"/>
+          <w:kern w:val="0"/>
+          <w:sz w:val="21"/>
+          <w:szCs w:val="21"/>
+          <w:lang w:eastAsia="en-IN"/>
+          <w14:ligatures w14:val="none"/>
+        </w:rPr>
+        <w:t>title</w:t>
+      </w:r>
+      <w:proofErr w:type="gramEnd"/>
+      <w:r>
+        <w:rPr>
+          <w:rFonts w:ascii="Consolas" w:eastAsia="Times New Roman" w:hAnsi="Consolas" w:cs="Times New Roman"/>
+          <w:color w:val="D4D4D4"/>
+          <w:kern w:val="0"/>
+          <w:sz w:val="21"/>
+          <w:szCs w:val="21"/>
+          <w:lang w:eastAsia="en-IN"/>
+          <w14:ligatures w14:val="none"/>
+        </w:rPr>
+        <w:t>=</w:t>
+      </w:r>
+      <w:r>
+        <w:rPr>
+          <w:rFonts w:ascii="Consolas" w:eastAsia="Times New Roman" w:hAnsi="Consolas" w:cs="Times New Roman"/>
+          <w:color w:val="CE9178"/>
+          <w:kern w:val="0"/>
+          <w:sz w:val="21"/>
+          <w:szCs w:val="21"/>
+          <w:lang w:eastAsia="en-IN"/>
+          <w14:ligatures w14:val="none"/>
+        </w:rPr>
+        <w:t>'GOLD'</w:t>
+      </w:r>
+    </w:p>
+    <w:p>
+      <w:pPr>
+        <w:shd w:val="clear" w:color="auto" w:fill="1E1E1E"/>
+        <w:spacing w:line="285" w:lineRule="atLeast"/>
+        <w:rPr>
+          <w:rFonts w:ascii="Consolas" w:eastAsia="Times New Roman" w:hAnsi="Consolas" w:cs="Times New Roman"/>
+          <w:color w:val="D4D4D4"/>
+          <w:kern w:val="0"/>
+          <w:sz w:val="21"/>
+          <w:szCs w:val="21"/>
+          <w:lang w:eastAsia="en-IN"/>
+          <w14:ligatures w14:val="none"/>
+        </w:rPr>
+      </w:pPr>
+      <w:r>
+        <w:rPr>
+          <w:rFonts w:ascii="Consolas" w:eastAsia="Times New Roman" w:hAnsi="Consolas" w:cs="Times New Roman"/>
+          <w:color w:val="D4D4D4"/>
+          <w:kern w:val="0"/>
+          <w:sz w:val="21"/>
+          <w:szCs w:val="21"/>
+          <w:lang w:eastAsia="en-IN"/>
+          <w14:ligatures w14:val="none"/>
+        </w:rPr>
+        <w:t>)</w:t>
+      </w:r>
+    </w:p>
+    <w:p>
+      <w:pPr>
+        <w:rPr>
+          <w:rFonts w:ascii="Arial" w:hAnsi="Arial" w:cs="Arial"/>
           <w:sz w:val="32"/>
           <w:szCs w:val="32"/>
           <w:lang w:val="en-US"/>
@@ -11188,6 +12881,49 @@
         </w:rPr>
         <w:tab/>
       </w:r>
+      <w:r>
+        <w:rPr>
+          <w:noProof/>
+          <w:lang w:eastAsia="en-IN"/>
+        </w:rPr>
+        <w:drawing>
+          <wp:inline distT="0" distB="0" distL="0" distR="0" wp14:anchorId="213038F1" wp14:editId="15A4C44B">
+            <wp:extent cx="5731510" cy="1780075"/>
+            <wp:effectExtent l="0" t="0" r="2540" b="0"/>
+            <wp:docPr id="6" name="Picture 6"/>
+            <wp:cNvGraphicFramePr>
+              <a:graphicFrameLocks xmlns:a="http://schemas.openxmlformats.org/drawingml/2006/main" noChangeAspect="1"/>
+            </wp:cNvGraphicFramePr>
+            <a:graphic xmlns:a="http://schemas.openxmlformats.org/drawingml/2006/main">
+              <a:graphicData uri="http://schemas.openxmlformats.org/drawingml/2006/picture">
+                <pic:pic xmlns:pic="http://schemas.openxmlformats.org/drawingml/2006/picture">
+                  <pic:nvPicPr>
+                    <pic:cNvPr id="0" name=""/>
+                    <pic:cNvPicPr/>
+                  </pic:nvPicPr>
+                  <pic:blipFill>
+                    <a:blip r:embed="rId16"/>
+                    <a:stretch>
+                      <a:fillRect/>
+                    </a:stretch>
+                  </pic:blipFill>
+                  <pic:spPr>
+                    <a:xfrm>
+                      <a:off x="0" y="0"/>
+                      <a:ext cx="5731510" cy="1780075"/>
+                    </a:xfrm>
+                    <a:prstGeom prst="rect">
+                      <a:avLst/>
+                    </a:prstGeom>
+                  </pic:spPr>
+                </pic:pic>
+              </a:graphicData>
+            </a:graphic>
+          </wp:inline>
+        </w:drawing>
+      </w:r>
+      <w:bookmarkStart w:id="0" w:name="_GoBack"/>
+      <w:bookmarkEnd w:id="0"/>
     </w:p>
     <w:sectPr>
       <w:pgSz w:w="11906" w:h="16838"/>
@@ -13016,7 +14752,7 @@
   <a:extraClrSchemeLst/>
   <a:extLst>
     <a:ext uri="{05A4C25C-085E-4340-85A3-A5531E510DB2}">
-      <thm15:themeFamily xmlns:thm15="http://schemas.microsoft.com/office/thememl/2012/main" xmlns="" name="Office Theme" id="{62F939B6-93AF-4DB8-9C6B-D6C7DFDC589F}" vid="{4A3C46E8-61CC-4603-A589-7422A47A8E4A}"/>
+      <thm15:themeFamily xmlns="" xmlns:thm15="http://schemas.microsoft.com/office/thememl/2012/main" name="Office Theme" id="{62F939B6-93AF-4DB8-9C6B-D6C7DFDC589F}" vid="{4A3C46E8-61CC-4603-A589-7422A47A8E4A}"/>
     </a:ext>
   </a:extLst>
 </a:theme>

</xml_diff>

<commit_message>
week 7 log book
</commit_message>
<xml_diff>
--- a/Machine Learning in finance _LogBook_Shashank.docx
+++ b/Machine Learning in finance _LogBook_Shashank.docx
@@ -12911,6 +12911,834 @@
                     <a:xfrm>
                       <a:off x="0" y="0"/>
                       <a:ext cx="5731510" cy="1780075"/>
+                    </a:xfrm>
+                    <a:prstGeom prst="rect">
+                      <a:avLst/>
+                    </a:prstGeom>
+                  </pic:spPr>
+                </pic:pic>
+              </a:graphicData>
+            </a:graphic>
+          </wp:inline>
+        </w:drawing>
+      </w:r>
+    </w:p>
+    <w:p>
+      <w:pPr>
+        <w:tabs>
+          <w:tab w:val="left" w:pos="2291"/>
+        </w:tabs>
+        <w:rPr>
+          <w:rFonts w:ascii="Arial" w:hAnsi="Arial" w:cs="Arial"/>
+          <w:sz w:val="32"/>
+          <w:szCs w:val="32"/>
+          <w:lang w:val="en-US"/>
+        </w:rPr>
+      </w:pPr>
+    </w:p>
+    <w:p>
+      <w:pPr>
+        <w:tabs>
+          <w:tab w:val="left" w:pos="2291"/>
+        </w:tabs>
+        <w:rPr>
+          <w:rFonts w:ascii="Arial" w:hAnsi="Arial" w:cs="Arial"/>
+          <w:sz w:val="32"/>
+          <w:szCs w:val="32"/>
+          <w:lang w:val="en-US"/>
+        </w:rPr>
+      </w:pPr>
+      <w:r>
+        <w:rPr>
+          <w:rFonts w:ascii="Arial" w:hAnsi="Arial" w:cs="Arial"/>
+          <w:sz w:val="32"/>
+          <w:szCs w:val="32"/>
+          <w:lang w:val="en-US"/>
+        </w:rPr>
+        <w:t xml:space="preserve">Week 7 </w:t>
+      </w:r>
+    </w:p>
+    <w:p>
+      <w:pPr>
+        <w:tabs>
+          <w:tab w:val="left" w:pos="2291"/>
+        </w:tabs>
+        <w:rPr>
+          <w:rFonts w:ascii="Arial" w:hAnsi="Arial" w:cs="Arial"/>
+          <w:sz w:val="32"/>
+          <w:szCs w:val="32"/>
+          <w:lang w:val="en-US"/>
+        </w:rPr>
+      </w:pPr>
+    </w:p>
+    <w:p>
+      <w:pPr>
+        <w:tabs>
+          <w:tab w:val="left" w:pos="2291"/>
+        </w:tabs>
+        <w:rPr>
+          <w:rFonts w:ascii="Arial" w:hAnsi="Arial" w:cs="Arial"/>
+          <w:sz w:val="20"/>
+          <w:szCs w:val="20"/>
+          <w:lang w:val="en-US"/>
+        </w:rPr>
+      </w:pPr>
+      <w:r>
+        <w:rPr>
+          <w:rFonts w:ascii="Arial" w:hAnsi="Arial" w:cs="Arial"/>
+          <w:sz w:val="20"/>
+          <w:szCs w:val="20"/>
+          <w:lang w:val="en-US"/>
+        </w:rPr>
+        <w:t xml:space="preserve">1) Modify the practical session LSTM model parameter from 100 to be calculated using the formula: </w:t>
+      </w:r>
+    </w:p>
+    <w:p>
+      <w:pPr>
+        <w:tabs>
+          <w:tab w:val="left" w:pos="2291"/>
+        </w:tabs>
+        <w:rPr>
+          <w:rFonts w:ascii="Arial" w:hAnsi="Arial" w:cs="Arial"/>
+          <w:sz w:val="20"/>
+          <w:szCs w:val="20"/>
+          <w:lang w:val="en-US"/>
+        </w:rPr>
+      </w:pPr>
+    </w:p>
+    <w:p>
+      <w:pPr>
+        <w:tabs>
+          <w:tab w:val="left" w:pos="2291"/>
+        </w:tabs>
+        <w:rPr>
+          <w:rFonts w:ascii="Arial" w:hAnsi="Arial" w:cs="Arial"/>
+          <w:sz w:val="20"/>
+          <w:szCs w:val="20"/>
+          <w:lang w:val="en-US"/>
+        </w:rPr>
+      </w:pPr>
+      <w:r>
+        <w:rPr>
+          <w:rFonts w:ascii="Arial" w:hAnsi="Arial" w:cs="Arial"/>
+          <w:sz w:val="20"/>
+          <w:szCs w:val="20"/>
+          <w:lang w:val="en-US"/>
+        </w:rPr>
+        <w:t xml:space="preserve">   ZY + 10</w:t>
+      </w:r>
+    </w:p>
+    <w:p>
+      <w:pPr>
+        <w:tabs>
+          <w:tab w:val="left" w:pos="2291"/>
+        </w:tabs>
+        <w:rPr>
+          <w:rFonts w:ascii="Arial" w:hAnsi="Arial" w:cs="Arial"/>
+          <w:sz w:val="20"/>
+          <w:szCs w:val="20"/>
+          <w:lang w:val="en-US"/>
+        </w:rPr>
+      </w:pPr>
+      <w:r>
+        <w:rPr>
+          <w:rFonts w:ascii="Arial" w:hAnsi="Arial" w:cs="Arial"/>
+          <w:sz w:val="20"/>
+          <w:szCs w:val="20"/>
+          <w:lang w:val="en-US"/>
+        </w:rPr>
+        <w:t xml:space="preserve">   , where your SID is: XXXXXZY</w:t>
+      </w:r>
+    </w:p>
+    <w:p>
+      <w:pPr>
+        <w:tabs>
+          <w:tab w:val="left" w:pos="2291"/>
+        </w:tabs>
+        <w:rPr>
+          <w:rFonts w:ascii="Arial" w:hAnsi="Arial" w:cs="Arial"/>
+          <w:sz w:val="20"/>
+          <w:szCs w:val="20"/>
+          <w:lang w:val="en-US"/>
+        </w:rPr>
+      </w:pPr>
+      <w:r>
+        <w:rPr>
+          <w:rFonts w:ascii="Arial" w:hAnsi="Arial" w:cs="Arial"/>
+          <w:sz w:val="20"/>
+          <w:szCs w:val="20"/>
+          <w:lang w:val="en-US"/>
+        </w:rPr>
+        <w:t xml:space="preserve">   </w:t>
+      </w:r>
+    </w:p>
+    <w:p>
+      <w:pPr>
+        <w:tabs>
+          <w:tab w:val="left" w:pos="2291"/>
+        </w:tabs>
+        <w:rPr>
+          <w:rFonts w:ascii="Arial" w:hAnsi="Arial" w:cs="Arial"/>
+          <w:sz w:val="20"/>
+          <w:szCs w:val="20"/>
+          <w:lang w:val="en-US"/>
+        </w:rPr>
+      </w:pPr>
+      <w:r>
+        <w:rPr>
+          <w:rFonts w:ascii="Arial" w:hAnsi="Arial" w:cs="Arial"/>
+          <w:sz w:val="20"/>
+          <w:szCs w:val="20"/>
+          <w:lang w:val="en-US"/>
+        </w:rPr>
+        <w:t>3) Change the epochs to 10.</w:t>
+      </w:r>
+    </w:p>
+    <w:p>
+      <w:pPr>
+        <w:tabs>
+          <w:tab w:val="left" w:pos="2291"/>
+        </w:tabs>
+        <w:rPr>
+          <w:rFonts w:ascii="Arial" w:hAnsi="Arial" w:cs="Arial"/>
+          <w:sz w:val="20"/>
+          <w:szCs w:val="20"/>
+          <w:lang w:val="en-US"/>
+        </w:rPr>
+      </w:pPr>
+      <w:r>
+        <w:rPr>
+          <w:rFonts w:ascii="Arial" w:hAnsi="Arial" w:cs="Arial"/>
+          <w:sz w:val="20"/>
+          <w:szCs w:val="20"/>
+          <w:lang w:val="en-US"/>
+        </w:rPr>
+        <w:t>4) Change the patience to 3</w:t>
+      </w:r>
+    </w:p>
+    <w:p>
+      <w:pPr>
+        <w:tabs>
+          <w:tab w:val="left" w:pos="2291"/>
+        </w:tabs>
+        <w:rPr>
+          <w:rFonts w:ascii="Arial" w:hAnsi="Arial" w:cs="Arial"/>
+          <w:sz w:val="20"/>
+          <w:szCs w:val="20"/>
+          <w:lang w:val="en-US"/>
+        </w:rPr>
+      </w:pPr>
+      <w:r>
+        <w:rPr>
+          <w:rFonts w:ascii="Arial" w:hAnsi="Arial" w:cs="Arial"/>
+          <w:sz w:val="20"/>
+          <w:szCs w:val="20"/>
+          <w:lang w:val="en-US"/>
+        </w:rPr>
+        <w:t>5) Leave other parameters the same as in the practical session.</w:t>
+      </w:r>
+    </w:p>
+    <w:p>
+      <w:pPr>
+        <w:tabs>
+          <w:tab w:val="left" w:pos="2291"/>
+        </w:tabs>
+        <w:rPr>
+          <w:rFonts w:ascii="Arial" w:hAnsi="Arial" w:cs="Arial"/>
+          <w:sz w:val="20"/>
+          <w:szCs w:val="20"/>
+          <w:lang w:val="en-US"/>
+        </w:rPr>
+      </w:pPr>
+      <w:r>
+        <w:rPr>
+          <w:rFonts w:ascii="Arial" w:hAnsi="Arial" w:cs="Arial"/>
+          <w:sz w:val="20"/>
+          <w:szCs w:val="20"/>
+          <w:lang w:val="en-US"/>
+        </w:rPr>
+        <w:t>6) Compile the model.</w:t>
+      </w:r>
+    </w:p>
+    <w:p>
+      <w:pPr>
+        <w:tabs>
+          <w:tab w:val="left" w:pos="2291"/>
+        </w:tabs>
+        <w:rPr>
+          <w:rFonts w:ascii="Arial" w:hAnsi="Arial" w:cs="Arial"/>
+          <w:sz w:val="20"/>
+          <w:szCs w:val="20"/>
+          <w:lang w:val="en-US"/>
+        </w:rPr>
+      </w:pPr>
+      <w:r>
+        <w:rPr>
+          <w:rFonts w:ascii="Arial" w:hAnsi="Arial" w:cs="Arial"/>
+          <w:sz w:val="20"/>
+          <w:szCs w:val="20"/>
+          <w:lang w:val="en-US"/>
+        </w:rPr>
+        <w:t>6) Train your LSTM with the same datasets and demonstrate the received test MSE &amp; MAE.</w:t>
+      </w:r>
+    </w:p>
+    <w:p>
+      <w:pPr>
+        <w:tabs>
+          <w:tab w:val="left" w:pos="2291"/>
+        </w:tabs>
+        <w:rPr>
+          <w:rFonts w:ascii="Arial" w:hAnsi="Arial" w:cs="Arial"/>
+          <w:sz w:val="20"/>
+          <w:szCs w:val="20"/>
+          <w:lang w:val="en-US"/>
+        </w:rPr>
+      </w:pPr>
+      <w:r>
+        <w:rPr>
+          <w:rFonts w:ascii="Arial" w:hAnsi="Arial" w:cs="Arial"/>
+          <w:sz w:val="20"/>
+          <w:szCs w:val="20"/>
+          <w:lang w:val="en-US"/>
+        </w:rPr>
+        <w:t>Compare your test MSE &amp; MAE with the MSE &amp; MAE of the LSTM in the practical session.</w:t>
+      </w:r>
+    </w:p>
+    <w:p>
+      <w:pPr>
+        <w:tabs>
+          <w:tab w:val="left" w:pos="2291"/>
+        </w:tabs>
+        <w:rPr>
+          <w:rFonts w:ascii="Arial" w:hAnsi="Arial" w:cs="Arial"/>
+          <w:sz w:val="20"/>
+          <w:szCs w:val="20"/>
+          <w:lang w:val="en-US"/>
+        </w:rPr>
+      </w:pPr>
+      <w:r>
+        <w:rPr>
+          <w:rFonts w:ascii="Arial" w:hAnsi="Arial" w:cs="Arial"/>
+          <w:sz w:val="20"/>
+          <w:szCs w:val="20"/>
+          <w:lang w:val="en-US"/>
+        </w:rPr>
+        <w:t>7) Please only add to your Lab Logbook print-screens of:</w:t>
+      </w:r>
+    </w:p>
+    <w:p>
+      <w:pPr>
+        <w:tabs>
+          <w:tab w:val="left" w:pos="2291"/>
+        </w:tabs>
+        <w:rPr>
+          <w:rFonts w:ascii="Arial" w:hAnsi="Arial" w:cs="Arial"/>
+          <w:sz w:val="20"/>
+          <w:szCs w:val="20"/>
+          <w:lang w:val="en-US"/>
+        </w:rPr>
+      </w:pPr>
+      <w:r>
+        <w:rPr>
+          <w:rFonts w:ascii="Arial" w:hAnsi="Arial" w:cs="Arial"/>
+          <w:sz w:val="20"/>
+          <w:szCs w:val="20"/>
+          <w:lang w:val="en-US"/>
+        </w:rPr>
+        <w:t xml:space="preserve">- </w:t>
+      </w:r>
+      <w:proofErr w:type="gramStart"/>
+      <w:r>
+        <w:rPr>
+          <w:rFonts w:ascii="Arial" w:hAnsi="Arial" w:cs="Arial"/>
+          <w:sz w:val="20"/>
+          <w:szCs w:val="20"/>
+          <w:lang w:val="en-US"/>
+        </w:rPr>
+        <w:t>your</w:t>
+      </w:r>
+      <w:proofErr w:type="gramEnd"/>
+      <w:r>
+        <w:rPr>
+          <w:rFonts w:ascii="Arial" w:hAnsi="Arial" w:cs="Arial"/>
+          <w:sz w:val="20"/>
+          <w:szCs w:val="20"/>
+          <w:lang w:val="en-US"/>
+        </w:rPr>
+        <w:t xml:space="preserve"> LSTM architecture using </w:t>
+      </w:r>
+      <w:proofErr w:type="spellStart"/>
+      <w:r>
+        <w:rPr>
+          <w:rFonts w:ascii="Arial" w:hAnsi="Arial" w:cs="Arial"/>
+          <w:sz w:val="20"/>
+          <w:szCs w:val="20"/>
+          <w:lang w:val="en-US"/>
+        </w:rPr>
+        <w:t>model.summary</w:t>
+      </w:r>
+      <w:proofErr w:type="spellEnd"/>
+      <w:r>
+        <w:rPr>
+          <w:rFonts w:ascii="Arial" w:hAnsi="Arial" w:cs="Arial"/>
+          <w:sz w:val="20"/>
+          <w:szCs w:val="20"/>
+          <w:lang w:val="en-US"/>
+        </w:rPr>
+        <w:t>(),</w:t>
+      </w:r>
+    </w:p>
+    <w:p>
+      <w:pPr>
+        <w:tabs>
+          <w:tab w:val="left" w:pos="2291"/>
+        </w:tabs>
+        <w:rPr>
+          <w:rFonts w:ascii="Arial" w:hAnsi="Arial" w:cs="Arial"/>
+          <w:sz w:val="20"/>
+          <w:szCs w:val="20"/>
+          <w:lang w:val="en-US"/>
+        </w:rPr>
+      </w:pPr>
+      <w:r>
+        <w:rPr>
+          <w:rFonts w:ascii="Arial" w:hAnsi="Arial" w:cs="Arial"/>
+          <w:sz w:val="20"/>
+          <w:szCs w:val="20"/>
+          <w:lang w:val="en-US"/>
+        </w:rPr>
+        <w:t xml:space="preserve">- </w:t>
+      </w:r>
+      <w:proofErr w:type="gramStart"/>
+      <w:r>
+        <w:rPr>
+          <w:rFonts w:ascii="Arial" w:hAnsi="Arial" w:cs="Arial"/>
+          <w:sz w:val="20"/>
+          <w:szCs w:val="20"/>
+          <w:lang w:val="en-US"/>
+        </w:rPr>
+        <w:t>the</w:t>
+      </w:r>
+      <w:proofErr w:type="gramEnd"/>
+      <w:r>
+        <w:rPr>
+          <w:rFonts w:ascii="Arial" w:hAnsi="Arial" w:cs="Arial"/>
+          <w:sz w:val="20"/>
+          <w:szCs w:val="20"/>
+          <w:lang w:val="en-US"/>
+        </w:rPr>
+        <w:t xml:space="preserve"> resulting test MSE &amp; MAE and</w:t>
+      </w:r>
+    </w:p>
+    <w:p>
+      <w:pPr>
+        <w:tabs>
+          <w:tab w:val="left" w:pos="2291"/>
+        </w:tabs>
+        <w:rPr>
+          <w:rFonts w:ascii="Arial" w:hAnsi="Arial" w:cs="Arial"/>
+          <w:sz w:val="20"/>
+          <w:szCs w:val="20"/>
+          <w:lang w:val="en-US"/>
+        </w:rPr>
+      </w:pPr>
+      <w:r>
+        <w:rPr>
+          <w:rFonts w:ascii="Arial" w:hAnsi="Arial" w:cs="Arial"/>
+          <w:sz w:val="20"/>
+          <w:szCs w:val="20"/>
+          <w:lang w:val="en-US"/>
+        </w:rPr>
+        <w:t>- MAE detailed graph</w:t>
+      </w:r>
+    </w:p>
+    <w:p>
+      <w:pPr>
+        <w:tabs>
+          <w:tab w:val="left" w:pos="2291"/>
+        </w:tabs>
+        <w:rPr>
+          <w:rFonts w:ascii="Arial" w:hAnsi="Arial" w:cs="Arial"/>
+          <w:sz w:val="32"/>
+          <w:szCs w:val="32"/>
+          <w:lang w:val="en-US"/>
+        </w:rPr>
+      </w:pPr>
+    </w:p>
+    <w:p>
+      <w:pPr>
+        <w:tabs>
+          <w:tab w:val="left" w:pos="2291"/>
+        </w:tabs>
+        <w:rPr>
+          <w:rFonts w:ascii="Arial" w:hAnsi="Arial" w:cs="Arial"/>
+          <w:sz w:val="32"/>
+          <w:szCs w:val="32"/>
+          <w:lang w:val="en-US"/>
+        </w:rPr>
+      </w:pPr>
+      <w:r>
+        <w:rPr>
+          <w:rFonts w:ascii="Arial" w:hAnsi="Arial" w:cs="Arial"/>
+          <w:sz w:val="32"/>
+          <w:szCs w:val="32"/>
+          <w:lang w:val="en-US"/>
+        </w:rPr>
+        <w:t>Solution-</w:t>
+      </w:r>
+    </w:p>
+    <w:p>
+      <w:pPr>
+        <w:tabs>
+          <w:tab w:val="left" w:pos="2291"/>
+        </w:tabs>
+        <w:rPr>
+          <w:rFonts w:ascii="Arial" w:hAnsi="Arial" w:cs="Arial"/>
+          <w:sz w:val="32"/>
+          <w:szCs w:val="32"/>
+          <w:lang w:val="en-US"/>
+        </w:rPr>
+      </w:pPr>
+      <w:r>
+        <w:rPr>
+          <w:noProof/>
+          <w:lang w:eastAsia="en-IN"/>
+        </w:rPr>
+        <w:drawing>
+          <wp:inline distT="0" distB="0" distL="0" distR="0" wp14:anchorId="4899556D" wp14:editId="3D2CFEBC">
+            <wp:extent cx="5731510" cy="731135"/>
+            <wp:effectExtent l="0" t="0" r="2540" b="0"/>
+            <wp:docPr id="7" name="Picture 7"/>
+            <wp:cNvGraphicFramePr>
+              <a:graphicFrameLocks xmlns:a="http://schemas.openxmlformats.org/drawingml/2006/main" noChangeAspect="1"/>
+            </wp:cNvGraphicFramePr>
+            <a:graphic xmlns:a="http://schemas.openxmlformats.org/drawingml/2006/main">
+              <a:graphicData uri="http://schemas.openxmlformats.org/drawingml/2006/picture">
+                <pic:pic xmlns:pic="http://schemas.openxmlformats.org/drawingml/2006/picture">
+                  <pic:nvPicPr>
+                    <pic:cNvPr id="0" name=""/>
+                    <pic:cNvPicPr/>
+                  </pic:nvPicPr>
+                  <pic:blipFill>
+                    <a:blip r:embed="rId17"/>
+                    <a:stretch>
+                      <a:fillRect/>
+                    </a:stretch>
+                  </pic:blipFill>
+                  <pic:spPr>
+                    <a:xfrm>
+                      <a:off x="0" y="0"/>
+                      <a:ext cx="5731510" cy="731135"/>
+                    </a:xfrm>
+                    <a:prstGeom prst="rect">
+                      <a:avLst/>
+                    </a:prstGeom>
+                  </pic:spPr>
+                </pic:pic>
+              </a:graphicData>
+            </a:graphic>
+          </wp:inline>
+        </w:drawing>
+      </w:r>
+    </w:p>
+    <w:p>
+      <w:pPr>
+        <w:tabs>
+          <w:tab w:val="left" w:pos="2291"/>
+        </w:tabs>
+        <w:rPr>
+          <w:rFonts w:ascii="Arial" w:hAnsi="Arial" w:cs="Arial"/>
+          <w:sz w:val="32"/>
+          <w:szCs w:val="32"/>
+          <w:lang w:val="en-US"/>
+        </w:rPr>
+      </w:pPr>
+    </w:p>
+    <w:p>
+      <w:pPr>
+        <w:tabs>
+          <w:tab w:val="left" w:pos="2291"/>
+        </w:tabs>
+        <w:rPr>
+          <w:rFonts w:ascii="Arial" w:hAnsi="Arial" w:cs="Arial"/>
+          <w:sz w:val="32"/>
+          <w:szCs w:val="32"/>
+          <w:lang w:val="en-US"/>
+        </w:rPr>
+      </w:pPr>
+      <w:r>
+        <w:rPr>
+          <w:rFonts w:ascii="Arial" w:hAnsi="Arial" w:cs="Arial"/>
+          <w:sz w:val="32"/>
+          <w:szCs w:val="32"/>
+          <w:lang w:val="en-US"/>
+        </w:rPr>
+        <w:lastRenderedPageBreak/>
+        <w:t xml:space="preserve">    </w:t>
+      </w:r>
+      <w:r>
+        <w:rPr>
+          <w:noProof/>
+          <w:lang w:eastAsia="en-IN"/>
+        </w:rPr>
+        <w:drawing>
+          <wp:inline distT="0" distB="0" distL="0" distR="0" wp14:anchorId="3AA8F887" wp14:editId="1785C50A">
+            <wp:extent cx="5731510" cy="1753132"/>
+            <wp:effectExtent l="0" t="0" r="2540" b="0"/>
+            <wp:docPr id="8" name="Picture 8"/>
+            <wp:cNvGraphicFramePr>
+              <a:graphicFrameLocks xmlns:a="http://schemas.openxmlformats.org/drawingml/2006/main" noChangeAspect="1"/>
+            </wp:cNvGraphicFramePr>
+            <a:graphic xmlns:a="http://schemas.openxmlformats.org/drawingml/2006/main">
+              <a:graphicData uri="http://schemas.openxmlformats.org/drawingml/2006/picture">
+                <pic:pic xmlns:pic="http://schemas.openxmlformats.org/drawingml/2006/picture">
+                  <pic:nvPicPr>
+                    <pic:cNvPr id="0" name=""/>
+                    <pic:cNvPicPr/>
+                  </pic:nvPicPr>
+                  <pic:blipFill>
+                    <a:blip r:embed="rId18"/>
+                    <a:stretch>
+                      <a:fillRect/>
+                    </a:stretch>
+                  </pic:blipFill>
+                  <pic:spPr>
+                    <a:xfrm>
+                      <a:off x="0" y="0"/>
+                      <a:ext cx="5731510" cy="1753132"/>
+                    </a:xfrm>
+                    <a:prstGeom prst="rect">
+                      <a:avLst/>
+                    </a:prstGeom>
+                  </pic:spPr>
+                </pic:pic>
+              </a:graphicData>
+            </a:graphic>
+          </wp:inline>
+        </w:drawing>
+      </w:r>
+    </w:p>
+    <w:p>
+      <w:pPr>
+        <w:tabs>
+          <w:tab w:val="left" w:pos="2291"/>
+        </w:tabs>
+        <w:rPr>
+          <w:rStyle w:val="SubtleEmphasis"/>
+          <w:rFonts w:ascii="Arial" w:hAnsi="Arial" w:cs="Arial"/>
+          <w:i w:val="0"/>
+          <w:iCs w:val="0"/>
+          <w:color w:val="auto"/>
+          <w:sz w:val="32"/>
+          <w:szCs w:val="32"/>
+          <w:lang w:val="en-US"/>
+        </w:rPr>
+      </w:pPr>
+      <w:r>
+        <w:rPr>
+          <w:noProof/>
+          <w:lang w:eastAsia="en-IN"/>
+        </w:rPr>
+        <w:drawing>
+          <wp:inline distT="0" distB="0" distL="0" distR="0" wp14:anchorId="3EFF4BE6" wp14:editId="66AC246E">
+            <wp:extent cx="5731510" cy="2146255"/>
+            <wp:effectExtent l="0" t="0" r="2540" b="6985"/>
+            <wp:docPr id="9" name="Picture 9"/>
+            <wp:cNvGraphicFramePr>
+              <a:graphicFrameLocks xmlns:a="http://schemas.openxmlformats.org/drawingml/2006/main" noChangeAspect="1"/>
+            </wp:cNvGraphicFramePr>
+            <a:graphic xmlns:a="http://schemas.openxmlformats.org/drawingml/2006/main">
+              <a:graphicData uri="http://schemas.openxmlformats.org/drawingml/2006/picture">
+                <pic:pic xmlns:pic="http://schemas.openxmlformats.org/drawingml/2006/picture">
+                  <pic:nvPicPr>
+                    <pic:cNvPr id="0" name=""/>
+                    <pic:cNvPicPr/>
+                  </pic:nvPicPr>
+                  <pic:blipFill>
+                    <a:blip r:embed="rId19"/>
+                    <a:stretch>
+                      <a:fillRect/>
+                    </a:stretch>
+                  </pic:blipFill>
+                  <pic:spPr>
+                    <a:xfrm>
+                      <a:off x="0" y="0"/>
+                      <a:ext cx="5731510" cy="2146255"/>
+                    </a:xfrm>
+                    <a:prstGeom prst="rect">
+                      <a:avLst/>
+                    </a:prstGeom>
+                  </pic:spPr>
+                </pic:pic>
+              </a:graphicData>
+            </a:graphic>
+          </wp:inline>
+        </w:drawing>
+      </w:r>
+    </w:p>
+    <w:p>
+      <w:pPr>
+        <w:tabs>
+          <w:tab w:val="left" w:pos="2291"/>
+        </w:tabs>
+        <w:rPr>
+          <w:rStyle w:val="SubtleEmphasis"/>
+          <w:rFonts w:ascii="Arial" w:hAnsi="Arial" w:cs="Arial"/>
+          <w:i w:val="0"/>
+          <w:iCs w:val="0"/>
+          <w:color w:val="auto"/>
+          <w:sz w:val="32"/>
+          <w:szCs w:val="32"/>
+          <w:lang w:val="en-US"/>
+        </w:rPr>
+      </w:pPr>
+      <w:r>
+        <w:rPr>
+          <w:noProof/>
+          <w:lang w:eastAsia="en-IN"/>
+        </w:rPr>
+        <w:drawing>
+          <wp:inline distT="0" distB="0" distL="0" distR="0" wp14:anchorId="521DBE62" wp14:editId="1A4943A7">
+            <wp:extent cx="5731510" cy="1923975"/>
+            <wp:effectExtent l="0" t="0" r="2540" b="635"/>
+            <wp:docPr id="10" name="Picture 10"/>
+            <wp:cNvGraphicFramePr>
+              <a:graphicFrameLocks xmlns:a="http://schemas.openxmlformats.org/drawingml/2006/main" noChangeAspect="1"/>
+            </wp:cNvGraphicFramePr>
+            <a:graphic xmlns:a="http://schemas.openxmlformats.org/drawingml/2006/main">
+              <a:graphicData uri="http://schemas.openxmlformats.org/drawingml/2006/picture">
+                <pic:pic xmlns:pic="http://schemas.openxmlformats.org/drawingml/2006/picture">
+                  <pic:nvPicPr>
+                    <pic:cNvPr id="0" name=""/>
+                    <pic:cNvPicPr/>
+                  </pic:nvPicPr>
+                  <pic:blipFill>
+                    <a:blip r:embed="rId20"/>
+                    <a:stretch>
+                      <a:fillRect/>
+                    </a:stretch>
+                  </pic:blipFill>
+                  <pic:spPr>
+                    <a:xfrm>
+                      <a:off x="0" y="0"/>
+                      <a:ext cx="5731510" cy="1923975"/>
+                    </a:xfrm>
+                    <a:prstGeom prst="rect">
+                      <a:avLst/>
+                    </a:prstGeom>
+                  </pic:spPr>
+                </pic:pic>
+              </a:graphicData>
+            </a:graphic>
+          </wp:inline>
+        </w:drawing>
+      </w:r>
+    </w:p>
+    <w:p>
+      <w:pPr>
+        <w:tabs>
+          <w:tab w:val="left" w:pos="2291"/>
+        </w:tabs>
+        <w:rPr>
+          <w:rStyle w:val="SubtleEmphasis"/>
+          <w:rFonts w:ascii="Arial" w:hAnsi="Arial" w:cs="Arial"/>
+          <w:i w:val="0"/>
+          <w:iCs w:val="0"/>
+          <w:color w:val="auto"/>
+          <w:sz w:val="32"/>
+          <w:szCs w:val="32"/>
+          <w:lang w:val="en-US"/>
+        </w:rPr>
+      </w:pPr>
+      <w:r>
+        <w:rPr>
+          <w:noProof/>
+          <w:lang w:eastAsia="en-IN"/>
+        </w:rPr>
+        <w:lastRenderedPageBreak/>
+        <w:drawing>
+          <wp:inline distT="0" distB="0" distL="0" distR="0" wp14:anchorId="106F6ABF" wp14:editId="4D216CCD">
+            <wp:extent cx="5731510" cy="2898209"/>
+            <wp:effectExtent l="0" t="0" r="2540" b="0"/>
+            <wp:docPr id="11" name="Picture 11"/>
+            <wp:cNvGraphicFramePr>
+              <a:graphicFrameLocks xmlns:a="http://schemas.openxmlformats.org/drawingml/2006/main" noChangeAspect="1"/>
+            </wp:cNvGraphicFramePr>
+            <a:graphic xmlns:a="http://schemas.openxmlformats.org/drawingml/2006/main">
+              <a:graphicData uri="http://schemas.openxmlformats.org/drawingml/2006/picture">
+                <pic:pic xmlns:pic="http://schemas.openxmlformats.org/drawingml/2006/picture">
+                  <pic:nvPicPr>
+                    <pic:cNvPr id="0" name=""/>
+                    <pic:cNvPicPr/>
+                  </pic:nvPicPr>
+                  <pic:blipFill>
+                    <a:blip r:embed="rId21"/>
+                    <a:stretch>
+                      <a:fillRect/>
+                    </a:stretch>
+                  </pic:blipFill>
+                  <pic:spPr>
+                    <a:xfrm>
+                      <a:off x="0" y="0"/>
+                      <a:ext cx="5731510" cy="2898209"/>
+                    </a:xfrm>
+                    <a:prstGeom prst="rect">
+                      <a:avLst/>
+                    </a:prstGeom>
+                  </pic:spPr>
+                </pic:pic>
+              </a:graphicData>
+            </a:graphic>
+          </wp:inline>
+        </w:drawing>
+      </w:r>
+    </w:p>
+    <w:p>
+      <w:pPr>
+        <w:tabs>
+          <w:tab w:val="left" w:pos="2291"/>
+        </w:tabs>
+        <w:rPr>
+          <w:rStyle w:val="SubtleEmphasis"/>
+          <w:rFonts w:ascii="Arial" w:hAnsi="Arial" w:cs="Arial"/>
+          <w:i w:val="0"/>
+          <w:iCs w:val="0"/>
+          <w:color w:val="auto"/>
+          <w:sz w:val="32"/>
+          <w:szCs w:val="32"/>
+          <w:lang w:val="en-US"/>
+        </w:rPr>
+      </w:pPr>
+      <w:r>
+        <w:rPr>
+          <w:noProof/>
+          <w:lang w:eastAsia="en-IN"/>
+        </w:rPr>
+        <w:drawing>
+          <wp:inline distT="0" distB="0" distL="0" distR="0" wp14:anchorId="1D05192B" wp14:editId="3A92B134">
+            <wp:extent cx="5731510" cy="3081911"/>
+            <wp:effectExtent l="0" t="0" r="2540" b="4445"/>
+            <wp:docPr id="12" name="Picture 12"/>
+            <wp:cNvGraphicFramePr>
+              <a:graphicFrameLocks xmlns:a="http://schemas.openxmlformats.org/drawingml/2006/main" noChangeAspect="1"/>
+            </wp:cNvGraphicFramePr>
+            <a:graphic xmlns:a="http://schemas.openxmlformats.org/drawingml/2006/main">
+              <a:graphicData uri="http://schemas.openxmlformats.org/drawingml/2006/picture">
+                <pic:pic xmlns:pic="http://schemas.openxmlformats.org/drawingml/2006/picture">
+                  <pic:nvPicPr>
+                    <pic:cNvPr id="0" name=""/>
+                    <pic:cNvPicPr/>
+                  </pic:nvPicPr>
+                  <pic:blipFill>
+                    <a:blip r:embed="rId22"/>
+                    <a:stretch>
+                      <a:fillRect/>
+                    </a:stretch>
+                  </pic:blipFill>
+                  <pic:spPr>
+                    <a:xfrm>
+                      <a:off x="0" y="0"/>
+                      <a:ext cx="5731510" cy="3081911"/>
                     </a:xfrm>
                     <a:prstGeom prst="rect">
                       <a:avLst/>
@@ -13715,6 +14543,18 @@
     <w:uiPriority w:val="99"/>
     <w:rsid w:val="000A25FC"/>
   </w:style>
+  <w:style w:type="character" w:styleId="SubtleEmphasis">
+    <w:name w:val="Subtle Emphasis"/>
+    <w:basedOn w:val="DefaultParagraphFont"/>
+    <w:uiPriority w:val="19"/>
+    <w:qFormat/>
+    <w:rsid w:val="00BA5B00"/>
+    <w:rPr>
+      <w:i/>
+      <w:iCs/>
+      <w:color w:val="808080" w:themeColor="text1" w:themeTint="7F"/>
+    </w:rPr>
+  </w:style>
 </w:styles>
 </file>
 
@@ -14460,6 +15300,18 @@
     <w:uiPriority w:val="99"/>
     <w:rsid w:val="000A25FC"/>
   </w:style>
+  <w:style w:type="character" w:styleId="SubtleEmphasis">
+    <w:name w:val="Subtle Emphasis"/>
+    <w:basedOn w:val="DefaultParagraphFont"/>
+    <w:uiPriority w:val="19"/>
+    <w:qFormat/>
+    <w:rsid w:val="00BA5B00"/>
+    <w:rPr>
+      <w:i/>
+      <w:iCs/>
+      <w:color w:val="808080" w:themeColor="text1" w:themeTint="7F"/>
+    </w:rPr>
+  </w:style>
 </w:styles>
 </file>
 
@@ -14752,7 +15604,7 @@
   <a:extraClrSchemeLst/>
   <a:extLst>
     <a:ext uri="{05A4C25C-085E-4340-85A3-A5531E510DB2}">
-      <thm15:themeFamily xmlns="" xmlns:thm15="http://schemas.microsoft.com/office/thememl/2012/main" name="Office Theme" id="{62F939B6-93AF-4DB8-9C6B-D6C7DFDC589F}" vid="{4A3C46E8-61CC-4603-A589-7422A47A8E4A}"/>
+      <thm15:themeFamily xmlns:thm15="http://schemas.microsoft.com/office/thememl/2012/main" xmlns="" name="Office Theme" id="{62F939B6-93AF-4DB8-9C6B-D6C7DFDC589F}" vid="{4A3C46E8-61CC-4603-A589-7422A47A8E4A}"/>
     </a:ext>
   </a:extLst>
 </a:theme>

</xml_diff>